<commit_message>
falta el ultimo grafico de chequear el analisis
</commit_message>
<xml_diff>
--- a/Documentation/Documentacion/CAPITULO 3.docx
+++ b/Documentation/Documentacion/CAPITULO 3.docx
@@ -234,7 +234,7 @@
                     <v:h position="#0,#1" xrange="0,10800" yrange="0,10800"/>
                   </v:handles>
                 </v:shapetype>
-                <v:shape id="_x0000_s1059" type="#_x0000_t69" style="width:57pt;height:39.7pt;mso-position-horizontal-relative:char;mso-position-vertical-relative:line" fillcolor="#4f81bd [3204]" strokecolor="#f2f2f2 [3041]" strokeweight="1pt">
+                <v:shape id="_x0000_s1061" type="#_x0000_t69" style="width:57pt;height:39.7pt;mso-position-horizontal-relative:char;mso-position-vertical-relative:line" fillcolor="#4f81bd [3204]" strokecolor="#f2f2f2 [3041]" strokeweight="1pt">
                   <v:shadow on="t" type="perspective" color="#243f60 [1604]" opacity=".5" offset="1pt" offset2="-1pt"/>
                   <w10:wrap type="none"/>
                   <w10:anchorlock/>
@@ -6389,16 +6389,12 @@
       <w:r>
         <w:t xml:space="preserve"> Esto nos permite concluir que el decodificador posee un </w:t>
       </w:r>
-      <w:del w:id="9" w:author="FABRICIO" w:date="2010-07-30T10:58:00Z">
-        <w:r>
-          <w:delText xml:space="preserve">gran </w:delText>
-        </w:r>
-      </w:del>
-      <w:ins w:id="10" w:author="FABRICIO" w:date="2010-07-30T10:58:00Z">
-        <w:r>
-          <w:t xml:space="preserve"> </w:t>
-        </w:r>
-      </w:ins>
+      <w:r>
+        <w:t>notable</w:t>
+      </w:r>
+      <w:r>
+        <w:t xml:space="preserve"> </w:t>
+      </w:r>
       <w:r>
         <w:t xml:space="preserve">efecto de filtrado de los errores producidos por las falla del tipo exponencial. </w:t>
       </w:r>
@@ -6408,11 +6404,9 @@
       <w:r>
         <w:t>que no modifique el valor de la salida binaria, como por ejemplo dos negadores en serie, etc.</w:t>
       </w:r>
-      <w:ins w:id="11" w:author="FABRICIO" w:date="2010-07-30T10:58:00Z">
-        <w:r>
-          <w:t xml:space="preserve"> </w:t>
-        </w:r>
-      </w:ins>
+      <w:r>
+        <w:t xml:space="preserve"> </w:t>
+      </w:r>
       <w:r>
         <w:t>(APENDICE B)</w:t>
       </w:r>
@@ -6497,70 +6491,54 @@
           <w:i/>
           <w:u w:val="single"/>
         </w:rPr>
-        <w:t>duración de evento:</w:t>
+        <w:t>duración de</w:t>
+      </w:r>
+      <w:r>
+        <w:rPr>
+          <w:i/>
+          <w:u w:val="single"/>
+        </w:rPr>
+        <w:t>l</w:t>
+      </w:r>
+      <w:r>
+        <w:rPr>
+          <w:i/>
+          <w:u w:val="single"/>
+        </w:rPr>
+        <w:t xml:space="preserve"> evento:</w:t>
       </w:r>
     </w:p>
     <w:p>
-      <w:pPr>
-        <w:rPr>
-          <w:del w:id="12" w:author="FABRICIO" w:date="2010-07-30T11:09:00Z"/>
-        </w:rPr>
-      </w:pPr>
-      <w:ins w:id="13" w:author="FABRICIO" w:date="2010-07-30T11:07:00Z">
-        <w:r>
-          <w:t xml:space="preserve">A continuación se presentan </w:t>
-        </w:r>
-      </w:ins>
-      <w:ins w:id="14" w:author="FABRICIO" w:date="2010-07-30T11:09:00Z">
-        <w:r>
-          <w:t>gráficos</w:t>
-        </w:r>
-      </w:ins>
-      <w:ins w:id="15" w:author="FABRICIO" w:date="2010-07-30T11:07:00Z">
-        <w:r>
-          <w:t xml:space="preserve"> de </w:t>
-        </w:r>
-      </w:ins>
-      <w:ins w:id="16" w:author="FABRICIO" w:date="2010-07-30T11:08:00Z">
-        <w:r>
-          <w:t>dispersión</w:t>
-        </w:r>
-      </w:ins>
-      <w:ins w:id="17" w:author="FABRICIO" w:date="2010-07-30T11:07:00Z">
-        <w:r>
-          <w:t>,</w:t>
-        </w:r>
-      </w:ins>
-      <w:ins w:id="18" w:author="FABRICIO" w:date="2010-07-30T11:08:00Z">
-        <w:r>
-          <w:t xml:space="preserve"> en los cuales se tuvo en cuenta la duración del evento transitorio </w:t>
-        </w:r>
-      </w:ins>
-      <w:ins w:id="19" w:author="FABRICIO" w:date="2010-07-30T11:09:00Z">
-        <w:r>
-          <w:t>y las variaciones de amplitud de éste.</w:t>
-        </w:r>
-      </w:ins>
-      <w:ins w:id="20" w:author="FABRICIO" w:date="2010-07-30T11:10:00Z">
-        <w:r>
-          <w:t xml:space="preserve"> Para el </w:t>
-        </w:r>
-      </w:ins>
-      <w:ins w:id="21" w:author="FABRICIO" w:date="2010-07-30T11:16:00Z">
-        <w:r>
-          <w:t>análisis</w:t>
-        </w:r>
-      </w:ins>
-      <w:ins w:id="22" w:author="FABRICIO" w:date="2010-07-30T11:10:00Z">
-        <w:r>
-          <w:t xml:space="preserve"> se </w:t>
-        </w:r>
-      </w:ins>
-      <w:ins w:id="23" w:author="FABRICIO" w:date="2010-07-30T11:16:00Z">
-        <w:r>
-          <w:t>tuvo en consideración los siguientes puntos:</w:t>
-        </w:r>
-      </w:ins>
+      <w:r>
+        <w:t xml:space="preserve">A continuación se presentan </w:t>
+      </w:r>
+      <w:r>
+        <w:t xml:space="preserve">dos </w:t>
+      </w:r>
+      <w:r>
+        <w:t xml:space="preserve">gráficos de dispersión en los cuales se </w:t>
+      </w:r>
+      <w:r>
+        <w:t xml:space="preserve">analiza </w:t>
+      </w:r>
+      <w:r>
+        <w:t>la duración del evento transitorio y las</w:t>
+      </w:r>
+      <w:r>
+        <w:t xml:space="preserve"> variaciones de amplitud de éste. Los criterios utilizados para la condición de éxito</w:t>
+      </w:r>
+      <w:r>
+        <w:t>/error</w:t>
+      </w:r>
+      <w:r>
+        <w:t xml:space="preserve"> </w:t>
+      </w:r>
+      <w:r>
+        <w:t>son</w:t>
+      </w:r>
+      <w:r>
+        <w:t>:</w:t>
+      </w:r>
     </w:p>
     <w:p>
       <w:pPr>
@@ -6569,107 +6547,251 @@
           <w:ilvl w:val="0"/>
           <w:numId w:val="4"/>
         </w:numPr>
+      </w:pPr>
+      <w:r>
+        <w:t xml:space="preserve">Según </w:t>
+      </w:r>
+      <w:r>
+        <w:t xml:space="preserve">su </w:t>
+      </w:r>
+      <w:r>
+        <w:t>amplitud:</w:t>
+      </w:r>
+    </w:p>
+    <w:p>
+      <w:pPr>
+        <w:pStyle w:val="Prrafodelista"/>
+        <w:numPr>
+          <w:ilvl w:val="1"/>
+          <w:numId w:val="4"/>
+        </w:numPr>
+        <w:ind w:left="1276"/>
         <w:rPr>
-          <w:ins w:id="24" w:author="FABRICIO" w:date="2010-07-30T11:15:00Z"/>
           <w:i/>
-          <w:rPrChange w:id="25" w:author="FABRICIO" w:date="2010-07-30T11:17:00Z">
-            <w:rPr>
-              <w:ins w:id="26" w:author="FABRICIO" w:date="2010-07-30T11:15:00Z"/>
-            </w:rPr>
-          </w:rPrChange>
         </w:rPr>
-        <w:pPrChange w:id="27" w:author="FABRICIO" w:date="2010-07-30T11:10:00Z">
-          <w:pPr/>
-        </w:pPrChange>
       </w:pPr>
-      <w:ins w:id="28" w:author="FABRICIO" w:date="2010-07-30T11:13:00Z">
-        <w:r>
-          <w:t>Límite</w:t>
-        </w:r>
-      </w:ins>
-      <w:ins w:id="29" w:author="FABRICIO" w:date="2010-07-30T11:16:00Z">
-        <w:r>
-          <w:t>s</w:t>
-        </w:r>
-      </w:ins>
-      <w:ins w:id="30" w:author="FABRICIO" w:date="2010-07-30T11:13:00Z">
-        <w:r>
-          <w:t xml:space="preserve"> de tensión</w:t>
-        </w:r>
-      </w:ins>
-      <w:ins w:id="31" w:author="FABRICIO" w:date="2010-07-30T11:14:00Z">
-        <w:r>
-          <w:t xml:space="preserve"> para CERO lógico</w:t>
-        </w:r>
-      </w:ins>
-      <w:ins w:id="32" w:author="FABRICIO" w:date="2010-07-30T11:17:00Z">
-        <w:r>
-          <w:t xml:space="preserve">: </w:t>
-        </w:r>
-      </w:ins>
-      <w:ins w:id="33" w:author="FABRICIO" w:date="2010-07-30T11:18:00Z">
-        <w:r>
-          <w:rPr>
-            <w:i/>
-            <w:rPrChange w:id="34" w:author="FABRICIO" w:date="2010-07-30T11:18:00Z">
-              <w:rPr/>
-            </w:rPrChange>
-          </w:rPr>
-          <w:t>-</w:t>
-        </w:r>
-      </w:ins>
-      <w:ins w:id="35" w:author="FABRICIO" w:date="2010-07-30T11:17:00Z">
-        <w:r>
-          <w:rPr>
-            <w:i/>
-            <w:rPrChange w:id="36" w:author="FABRICIO" w:date="2010-07-30T11:18:00Z">
-              <w:rPr/>
-            </w:rPrChange>
-          </w:rPr>
-          <w:t>50</w:t>
-        </w:r>
-      </w:ins>
-      <w:ins w:id="37" w:author="FABRICIO" w:date="2010-07-30T11:18:00Z">
-        <w:r>
-          <w:rPr>
-            <w:i/>
-            <w:rPrChange w:id="38" w:author="FABRICIO" w:date="2010-07-30T11:18:00Z">
-              <w:rPr/>
-            </w:rPrChange>
-          </w:rPr>
-          <w:t>mV</w:t>
-        </w:r>
-      </w:ins>
-      <w:ins w:id="39" w:author="FABRICIO" w:date="2010-07-30T11:17:00Z">
-        <w:r>
-          <w:rPr>
-            <w:i/>
-            <w:rPrChange w:id="40" w:author="FABRICIO" w:date="2010-07-30T11:18:00Z">
-              <w:rPr/>
-            </w:rPrChange>
-          </w:rPr>
-          <w:t>&lt;CERO&lt;</w:t>
-        </w:r>
-      </w:ins>
-      <w:ins w:id="41" w:author="FABRICIO" w:date="2010-07-30T11:18:00Z">
-        <w:r>
-          <w:rPr>
-            <w:i/>
-          </w:rPr>
-          <w:t>1</w:t>
-        </w:r>
-      </w:ins>
-      <w:ins w:id="42" w:author="FABRICIO" w:date="2010-07-30T11:17:00Z">
-        <w:r>
-          <w:rPr>
-            <w:i/>
-            <w:rPrChange w:id="43" w:author="FABRICIO" w:date="2010-07-30T11:18:00Z">
-              <w:rPr/>
-            </w:rPrChange>
-          </w:rPr>
-          <w:t>V.</w:t>
-        </w:r>
-      </w:ins>
+      <w:r>
+        <w:t xml:space="preserve">un CERO lógico, </w:t>
+      </w:r>
+      <w:r>
+        <w:t xml:space="preserve">es </w:t>
+      </w:r>
+      <w:r>
+        <w:t>t</w:t>
+      </w:r>
+      <w:r>
+        <w:t>odo</w:t>
+      </w:r>
+      <w:r>
+        <w:t xml:space="preserve"> valor de ‘</w:t>
+      </w:r>
+      <w:r>
+        <w:rPr>
+          <w:i/>
+        </w:rPr>
+        <w:t>x</w:t>
+      </w:r>
+      <w:r>
+        <w:t xml:space="preserve">’ </w:t>
+      </w:r>
+      <w:r>
+        <w:t>pertenecie</w:t>
+      </w:r>
+      <w:r>
+        <w:t>n</w:t>
+      </w:r>
+      <w:r>
+        <w:t>te</w:t>
+      </w:r>
+      <w:r>
+        <w:t xml:space="preserve"> </w:t>
+      </w:r>
+      <w:r>
+        <w:t>a</w:t>
+      </w:r>
+      <w:r>
+        <w:t>l rango</w:t>
+      </w:r>
+      <w:r>
+        <w:t>:</w:t>
+      </w:r>
+      <w:r>
+        <w:t xml:space="preserve"> </w:t>
+      </w:r>
+      <w:r>
+        <w:t>-</w:t>
+      </w:r>
+      <w:r>
+        <w:t xml:space="preserve"> 0.001</w:t>
+      </w:r>
+      <w:r>
+        <w:t xml:space="preserve"> </w:t>
+      </w:r>
+      <w:r>
+        <w:t xml:space="preserve">V </w:t>
+      </w:r>
+      <w:r>
+        <w:rPr>
+          <w:i/>
+        </w:rPr>
+        <w:t>&lt;</w:t>
+      </w:r>
+      <w:r>
+        <w:rPr>
+          <w:i/>
+        </w:rPr>
+        <w:t xml:space="preserve"> x </w:t>
+      </w:r>
+      <w:r>
+        <w:rPr>
+          <w:i/>
+        </w:rPr>
+        <w:t>&lt;</w:t>
+      </w:r>
+      <w:r>
+        <w:rPr>
+          <w:i/>
+        </w:rPr>
+        <w:t xml:space="preserve"> </w:t>
+      </w:r>
+      <w:r>
+        <w:rPr>
+          <w:i/>
+        </w:rPr>
+        <w:t>1</w:t>
+      </w:r>
+      <w:r>
+        <w:rPr>
+          <w:i/>
+        </w:rPr>
+        <w:t>.001</w:t>
+      </w:r>
+      <w:r>
+        <w:rPr>
+          <w:i/>
+        </w:rPr>
+        <w:t xml:space="preserve"> </w:t>
+      </w:r>
+      <w:r>
+        <w:rPr>
+          <w:i/>
+        </w:rPr>
+        <w:t>V.</w:t>
+      </w:r>
+      <w:r>
+        <w:rPr>
+          <w:i/>
+        </w:rPr>
+        <w:t xml:space="preserve"> *</w:t>
+      </w:r>
+    </w:p>
+    <w:p>
+      <w:pPr>
+        <w:pStyle w:val="Prrafodelista"/>
+        <w:numPr>
+          <w:ilvl w:val="1"/>
+          <w:numId w:val="4"/>
+        </w:numPr>
+        <w:ind w:left="1276"/>
+        <w:rPr>
+          <w:i/>
+        </w:rPr>
+      </w:pPr>
+      <w:r>
+        <w:t xml:space="preserve">un UNO lógico, </w:t>
+      </w:r>
+      <w:r>
+        <w:t xml:space="preserve">es </w:t>
+      </w:r>
+      <w:r>
+        <w:t>todo valor de ‘</w:t>
+      </w:r>
+      <w:r>
+        <w:rPr>
+          <w:i/>
+        </w:rPr>
+        <w:t>x</w:t>
+      </w:r>
+      <w:r>
+        <w:t xml:space="preserve">’ </w:t>
+      </w:r>
+      <w:r>
+        <w:t>perteneciente a</w:t>
+      </w:r>
+      <w:r>
+        <w:t xml:space="preserve">l rango: 2.299 V </w:t>
+      </w:r>
+      <w:r>
+        <w:rPr>
+          <w:i/>
+        </w:rPr>
+        <w:t>&lt;</w:t>
+      </w:r>
+      <w:r>
+        <w:rPr>
+          <w:i/>
+        </w:rPr>
+        <w:t xml:space="preserve"> x </w:t>
+      </w:r>
+      <w:r>
+        <w:rPr>
+          <w:i/>
+        </w:rPr>
+        <w:t>&lt;</w:t>
+      </w:r>
+      <w:r>
+        <w:rPr>
+          <w:i/>
+        </w:rPr>
+        <w:t xml:space="preserve"> 3.301 </w:t>
+      </w:r>
+      <w:r>
+        <w:rPr>
+          <w:i/>
+        </w:rPr>
+        <w:t>V.</w:t>
+      </w:r>
+      <w:r>
+        <w:rPr>
+          <w:i/>
+        </w:rPr>
+        <w:t xml:space="preserve"> *</w:t>
+      </w:r>
+    </w:p>
+    <w:p>
+      <w:pPr>
+        <w:pStyle w:val="Prrafodelista"/>
+        <w:ind w:left="1440"/>
+        <w:rPr>
+          <w:i/>
+          <w:sz w:val="16"/>
+          <w:szCs w:val="16"/>
+        </w:rPr>
+      </w:pPr>
+      <w:r>
+        <w:rPr>
+          <w:i/>
+          <w:sz w:val="16"/>
+          <w:szCs w:val="16"/>
+        </w:rPr>
+        <w:t>*los rangos posee</w:t>
+      </w:r>
+      <w:r>
+        <w:rPr>
+          <w:i/>
+          <w:sz w:val="16"/>
+          <w:szCs w:val="16"/>
+        </w:rPr>
+        <w:t xml:space="preserve">n una diferencia </w:t>
+      </w:r>
+      <w:r>
+        <w:rPr>
+          <w:i/>
+          <w:sz w:val="16"/>
+          <w:szCs w:val="16"/>
+        </w:rPr>
+        <w:t>respecto a los limites definidos de UNO y CERO lógicos, para discriminar variaciones menores a 1mV.</w:t>
+      </w:r>
     </w:p>
     <w:p>
       <w:pPr>
@@ -6678,231 +6800,80 @@
           <w:ilvl w:val="0"/>
           <w:numId w:val="4"/>
         </w:numPr>
-        <w:rPr>
-          <w:ins w:id="44" w:author="FABRICIO" w:date="2010-07-30T11:11:00Z"/>
-        </w:rPr>
-        <w:pPrChange w:id="45" w:author="FABRICIO" w:date="2010-07-30T11:10:00Z">
-          <w:pPr/>
-        </w:pPrChange>
       </w:pPr>
-      <w:ins w:id="46" w:author="FABRICIO" w:date="2010-07-30T11:15:00Z">
-        <w:r>
-          <w:t>Límite</w:t>
-        </w:r>
-      </w:ins>
-      <w:ins w:id="47" w:author="FABRICIO" w:date="2010-07-30T11:17:00Z">
-        <w:r>
-          <w:t xml:space="preserve">s </w:t>
-        </w:r>
-      </w:ins>
-      <w:ins w:id="48" w:author="FABRICIO" w:date="2010-07-30T11:15:00Z">
-        <w:r>
-          <w:t>de tensión para UNO lógico</w:t>
-        </w:r>
-      </w:ins>
-      <w:proofErr w:type="gramStart"/>
-      <w:ins w:id="49" w:author="FABRICIO" w:date="2010-07-30T11:17:00Z">
-        <w:r>
-          <w:t>:</w:t>
-        </w:r>
-      </w:ins>
-      <w:ins w:id="50" w:author="FABRICIO" w:date="2010-07-30T11:18:00Z">
-        <w:r>
-          <w:t>.</w:t>
-        </w:r>
-        <w:proofErr w:type="gramEnd"/>
-        <w:r>
-          <w:rPr>
-            <w:i/>
-            <w:rPrChange w:id="51" w:author="FABRICIO" w:date="2010-07-30T11:18:00Z">
-              <w:rPr/>
-            </w:rPrChange>
-          </w:rPr>
-          <w:t>2.3V&lt;UNO&lt;3.5V</w:t>
-        </w:r>
-      </w:ins>
-      <w:ins w:id="52" w:author="FABRICIO" w:date="2010-07-30T11:15:00Z">
-        <w:r>
-          <w:t>.</w:t>
-        </w:r>
-      </w:ins>
+      <w:r>
+        <w:t xml:space="preserve">Según </w:t>
+      </w:r>
+      <w:r>
+        <w:t xml:space="preserve">su </w:t>
+      </w:r>
+      <w:r>
+        <w:t>duración:</w:t>
+      </w:r>
     </w:p>
     <w:p>
       <w:pPr>
         <w:pStyle w:val="Prrafodelista"/>
         <w:numPr>
-          <w:ilvl w:val="0"/>
+          <w:ilvl w:val="1"/>
           <w:numId w:val="4"/>
         </w:numPr>
-        <w:rPr>
-          <w:ins w:id="53" w:author="FABRICIO" w:date="2010-07-30T11:11:00Z"/>
-        </w:rPr>
-        <w:pPrChange w:id="54" w:author="FABRICIO" w:date="2010-07-30T11:10:00Z">
-          <w:pPr/>
-        </w:pPrChange>
       </w:pPr>
-      <w:ins w:id="55" w:author="FABRICIO" w:date="2010-07-30T11:10:00Z">
-        <w:r>
-          <w:t>Inicio del análisis</w:t>
-        </w:r>
-      </w:ins>
-      <w:ins w:id="56" w:author="FABRICIO" w:date="2010-07-30T11:19:00Z">
-        <w:r>
-          <w:t>:</w:t>
-        </w:r>
-      </w:ins>
-      <w:ins w:id="57" w:author="FABRICIO" w:date="2010-07-30T11:10:00Z">
-        <w:r>
-          <w:t xml:space="preserve"> 2nS de </w:t>
-        </w:r>
-      </w:ins>
-      <w:ins w:id="58" w:author="FABRICIO" w:date="2010-07-30T11:11:00Z">
-        <w:r>
-          <w:t>simulación</w:t>
-        </w:r>
-      </w:ins>
-      <w:ins w:id="59" w:author="FABRICIO" w:date="2010-07-30T11:10:00Z">
-        <w:r>
-          <w:t xml:space="preserve"> </w:t>
-        </w:r>
-      </w:ins>
-      <w:ins w:id="60" w:author="FABRICIO" w:date="2010-07-30T11:11:00Z">
-        <w:r>
-          <w:t>(tiempo</w:t>
-        </w:r>
-      </w:ins>
-      <w:ins w:id="61" w:author="FABRICIO" w:date="2010-07-30T11:19:00Z">
-        <w:r>
-          <w:t xml:space="preserve"> cuando se</w:t>
-        </w:r>
-      </w:ins>
-      <w:ins w:id="62" w:author="FABRICIO" w:date="2010-07-30T11:11:00Z">
-        <w:r>
-          <w:t xml:space="preserve"> inyección de falla).</w:t>
-        </w:r>
-      </w:ins>
+      <w:r>
+        <w:t>un error está considerado como una variación de tensión mantenida por un tiempo mayor a 1ps (para valores menores el simulador demostró tener problemas para converger)</w:t>
+      </w:r>
+      <w:r>
+        <w:t>.</w:t>
+      </w:r>
     </w:p>
     <w:p>
-      <w:pPr>
-        <w:pStyle w:val="Prrafodelista"/>
-        <w:numPr>
-          <w:ilvl w:val="0"/>
-          <w:numId w:val="4"/>
-        </w:numPr>
-        <w:rPr>
-          <w:ins w:id="63" w:author="FABRICIO" w:date="2010-07-30T11:20:00Z"/>
-        </w:rPr>
-        <w:pPrChange w:id="64" w:author="FABRICIO" w:date="2010-07-30T11:10:00Z">
-          <w:pPr/>
-        </w:pPrChange>
-      </w:pPr>
-      <w:ins w:id="65" w:author="FABRICIO" w:date="2010-07-30T11:11:00Z">
-        <w:r>
-          <w:t>Fin del evento</w:t>
-        </w:r>
-      </w:ins>
-      <w:ins w:id="66" w:author="FABRICIO" w:date="2010-07-30T11:19:00Z">
-        <w:r>
-          <w:t>:</w:t>
-        </w:r>
-      </w:ins>
-      <w:ins w:id="67" w:author="FABRICIO" w:date="2010-07-30T11:11:00Z">
-        <w:r>
-          <w:t xml:space="preserve"> cuando la amplitud del mismo vuelve a cruzar los </w:t>
-        </w:r>
-      </w:ins>
-      <w:ins w:id="68" w:author="FABRICIO" w:date="2010-07-30T11:19:00Z">
-        <w:r>
-          <w:t>límites</w:t>
-        </w:r>
-      </w:ins>
-      <w:ins w:id="69" w:author="FABRICIO" w:date="2010-07-30T11:11:00Z">
-        <w:r>
-          <w:t xml:space="preserve"> lógicos definidos.</w:t>
-        </w:r>
-      </w:ins>
+      <w:r>
+        <w:t xml:space="preserve">Para </w:t>
+      </w:r>
+      <w:r>
+        <w:t xml:space="preserve">el modelo exponencial se analizó el único bit erróneo, y para el modelo rampa el bit LSB que fue el de </w:t>
+      </w:r>
+      <w:r>
+        <w:t xml:space="preserve">mayor cantidad de </w:t>
+      </w:r>
+      <w:r>
+        <w:t>errores</w:t>
+      </w:r>
+      <w:r>
+        <w:t>(los gráficos de los restantes bits se encuentran en [APENDICE D]). En ambos gráficos</w:t>
+      </w:r>
+      <w:r>
+        <w:t xml:space="preserve"> </w:t>
+      </w:r>
+      <w:r>
+        <w:t xml:space="preserve">se </w:t>
+      </w:r>
+      <w:r>
+        <w:t>diferenci</w:t>
+      </w:r>
+      <w:r>
+        <w:t xml:space="preserve">ó </w:t>
+      </w:r>
+      <w:r>
+        <w:t>las inyecciones entre nodos NMOS y PMOS</w:t>
+      </w:r>
+      <w:r>
+        <w:t>.</w:t>
+      </w:r>
     </w:p>
     <w:p>
-      <w:pPr>
-        <w:rPr>
-          <w:ins w:id="70" w:author="FABRICIO" w:date="2010-07-30T11:10:00Z"/>
-        </w:rPr>
-      </w:pPr>
-      <w:ins w:id="71" w:author="FABRICIO" w:date="2010-07-30T11:20:00Z">
-        <w:r>
-          <w:t>Para cada modelo, se analizó el bit de salida con mayor cantidad de fallas</w:t>
-        </w:r>
-      </w:ins>
-      <w:ins w:id="72" w:author="FABRICIO" w:date="2010-07-30T18:40:00Z">
-        <w:r>
-          <w:t>,</w:t>
-        </w:r>
-      </w:ins>
-      <w:ins w:id="73" w:author="FABRICIO" w:date="2010-07-30T11:20:00Z">
-        <w:r>
-          <w:t xml:space="preserve"> </w:t>
-        </w:r>
-      </w:ins>
-      <w:ins w:id="74" w:author="FABRICIO" w:date="2010-07-30T11:25:00Z">
-        <w:r>
-          <w:t>diferenciando las inyecciones entre nodos NMOS y PMOS</w:t>
-        </w:r>
-      </w:ins>
-      <w:ins w:id="75" w:author="FABRICIO" w:date="2010-07-30T11:21:00Z">
-        <w:r>
-          <w:t>.</w:t>
-        </w:r>
-      </w:ins>
-      <w:ins w:id="76" w:author="FABRICIO" w:date="2010-07-30T11:25:00Z">
-        <w:r>
-          <w:t xml:space="preserve"> </w:t>
-        </w:r>
-      </w:ins>
-      <w:ins w:id="77" w:author="FABRICIO" w:date="2010-07-30T18:40:00Z">
-        <w:r>
-          <w:t xml:space="preserve">A </w:t>
-        </w:r>
-        <w:r>
-          <w:t>continuación</w:t>
-        </w:r>
-        <w:r>
-          <w:t xml:space="preserve"> tenemos el </w:t>
-        </w:r>
-        <w:proofErr w:type="spellStart"/>
-        <w:r>
-          <w:t>analisis</w:t>
-        </w:r>
-        <w:proofErr w:type="spellEnd"/>
-        <w:r>
-          <w:t xml:space="preserve"> de la gráfica de </w:t>
-        </w:r>
-      </w:ins>
-      <w:ins w:id="78" w:author="FABRICIO" w:date="2010-07-30T18:41:00Z">
-        <w:r>
-          <w:t>dispersión</w:t>
-        </w:r>
-      </w:ins>
-      <w:ins w:id="79" w:author="FABRICIO" w:date="2010-07-30T18:40:00Z">
-        <w:r>
-          <w:t xml:space="preserve"> generada a partir de las fallas observadas en el bit MSB</w:t>
-        </w:r>
-      </w:ins>
-      <w:ins w:id="80" w:author="FABRICIO" w:date="2010-07-30T18:41:00Z">
-        <w:r>
-          <w:t xml:space="preserve"> (206 errores)</w:t>
-        </w:r>
-      </w:ins>
-      <w:ins w:id="81" w:author="FABRICIO" w:date="2010-07-30T18:40:00Z">
-        <w:r>
-          <w:t xml:space="preserve"> ante la </w:t>
-        </w:r>
-        <w:r>
-          <w:t>inyección</w:t>
-        </w:r>
-        <w:r>
-          <w:t xml:space="preserve"> del modelo exponencial.</w:t>
-        </w:r>
-      </w:ins>
+      <w:r>
+        <w:t xml:space="preserve">A continuación tenemos el </w:t>
+      </w:r>
+      <w:r>
+        <w:t>análisis</w:t>
+      </w:r>
+      <w:r>
+        <w:t xml:space="preserve"> de la gráfica </w:t>
+      </w:r>
+      <w:r>
+        <w:t>para el modelo exponencial:</w:t>
+      </w:r>
     </w:p>
     <w:p>
       <w:pPr>
@@ -6984,7 +6955,7 @@
       <w:pPr>
         <w:pStyle w:val="Epgrafe"/>
       </w:pPr>
-      <w:bookmarkStart w:id="82" w:name="_Ref268278231"/>
+      <w:bookmarkStart w:id="9" w:name="_Ref268278231"/>
       <w:r>
         <w:t xml:space="preserve">Figura </w:t>
       </w:r>
@@ -6996,375 +6967,217 @@
           <w:t>20</w:t>
         </w:r>
       </w:fldSimple>
-      <w:bookmarkEnd w:id="82"/>
+      <w:bookmarkEnd w:id="9"/>
       <w:r>
         <w:t>) Gráfica de dispersión, fallas MSB por inyección exponencial.</w:t>
       </w:r>
     </w:p>
     <w:p>
-      <w:pPr>
+      <w:r>
+        <w:t xml:space="preserve">La </w:t>
+      </w:r>
+      <w:r>
+        <w:fldChar w:fldCharType="begin"/>
+      </w:r>
+      <w:r>
+        <w:instrText xml:space="preserve"> REF _Ref268278231 \h </w:instrText>
+      </w:r>
+      <w:r>
+        <w:fldChar w:fldCharType="separate"/>
+      </w:r>
+      <w:r>
+        <w:t xml:space="preserve">Figura </w:t>
+      </w:r>
+      <w:r>
         <w:rPr>
-          <w:ins w:id="83" w:author="FABRICIO" w:date="2010-07-30T18:24:00Z"/>
+          <w:noProof/>
         </w:rPr>
-      </w:pPr>
-      <w:ins w:id="84" w:author="FABRICIO" w:date="2010-07-30T13:43:00Z">
-        <w:r>
-          <w:t xml:space="preserve">La </w:t>
-        </w:r>
-      </w:ins>
-      <w:ins w:id="85" w:author="FABRICIO" w:date="2010-07-30T18:35:00Z">
-        <w:r>
-          <w:fldChar w:fldCharType="begin"/>
-        </w:r>
-        <w:r>
-          <w:instrText xml:space="preserve"> REF _Ref268278231 \h </w:instrText>
-        </w:r>
-      </w:ins>
-      <w:r>
-        <w:fldChar w:fldCharType="separate"/>
-      </w:r>
-      <w:ins w:id="86" w:author="FABRICIO" w:date="2010-07-30T18:35:00Z">
-        <w:r>
-          <w:t xml:space="preserve">Figura </w:t>
-        </w:r>
-        <w:r>
-          <w:rPr>
-            <w:noProof/>
-          </w:rPr>
-          <w:t>20</w:t>
-        </w:r>
-        <w:r>
-          <w:fldChar w:fldCharType="end"/>
-        </w:r>
-        <w:r>
-          <w:t xml:space="preserve"> </w:t>
-        </w:r>
-      </w:ins>
-      <w:ins w:id="87" w:author="FABRICIO" w:date="2010-07-30T13:43:00Z">
-        <w:r>
-          <w:t xml:space="preserve">se encuentra </w:t>
-        </w:r>
-        <w:proofErr w:type="spellStart"/>
-        <w:r>
-          <w:t>dividia</w:t>
-        </w:r>
-        <w:proofErr w:type="spellEnd"/>
-        <w:r>
-          <w:t xml:space="preserve"> en 4 cuadrantes. </w:t>
-        </w:r>
-      </w:ins>
-      <w:ins w:id="88" w:author="FABRICIO" w:date="2010-07-30T13:45:00Z">
-        <w:r>
-          <w:t xml:space="preserve">La división vertical entre </w:t>
-        </w:r>
-        <w:proofErr w:type="spellStart"/>
-        <w:r>
-          <w:t>cuadrantres</w:t>
-        </w:r>
-      </w:ins>
-      <w:proofErr w:type="spellEnd"/>
-      <w:ins w:id="89" w:author="FABRICIO" w:date="2010-07-30T13:46:00Z">
-        <w:r>
-          <w:t xml:space="preserve"> (</w:t>
-        </w:r>
-      </w:ins>
-      <w:ins w:id="90" w:author="FABRICIO" w:date="2010-07-30T13:45:00Z">
-        <w:r>
-          <w:t xml:space="preserve">derecho e </w:t>
-        </w:r>
-      </w:ins>
-      <w:ins w:id="91" w:author="FABRICIO" w:date="2010-07-30T18:24:00Z">
-        <w:r>
-          <w:t>izquierdo</w:t>
-        </w:r>
-      </w:ins>
-      <w:ins w:id="92" w:author="FABRICIO" w:date="2010-07-30T13:46:00Z">
-        <w:r>
-          <w:t xml:space="preserve">) nos divide las fallas </w:t>
-        </w:r>
-      </w:ins>
-      <w:ins w:id="93" w:author="FABRICIO" w:date="2010-07-30T18:24:00Z">
-        <w:r>
-          <w:t>según</w:t>
-        </w:r>
-      </w:ins>
-      <w:ins w:id="94" w:author="FABRICIO" w:date="2010-07-30T13:47:00Z">
-        <w:r>
-          <w:t xml:space="preserve"> </w:t>
-        </w:r>
-      </w:ins>
-      <w:ins w:id="95" w:author="FABRICIO" w:date="2010-07-30T18:24:00Z">
-        <w:r>
-          <w:t xml:space="preserve">su </w:t>
-        </w:r>
-      </w:ins>
-      <w:ins w:id="96" w:author="FABRICIO" w:date="2010-07-30T13:47:00Z">
-        <w:r>
-          <w:t>duración transitoria.</w:t>
-        </w:r>
-      </w:ins>
+        <w:t>20</w:t>
+      </w:r>
+      <w:r>
+        <w:fldChar w:fldCharType="end"/>
+      </w:r>
+      <w:r>
+        <w:t xml:space="preserve"> </w:t>
+      </w:r>
+      <w:r>
+        <w:t>se encuentra dividi</w:t>
+      </w:r>
+      <w:r>
+        <w:t>d</w:t>
+      </w:r>
+      <w:r>
+        <w:t>a en 4 cuadrantes.</w:t>
+      </w:r>
+      <w:r>
+        <w:t xml:space="preserve"> </w:t>
+      </w:r>
+      <w:r>
+        <w:t>Se aprecia que la gran mayoría de l</w:t>
+      </w:r>
+      <w:r>
+        <w:t>os</w:t>
+      </w:r>
+      <w:r>
+        <w:t xml:space="preserve"> </w:t>
+      </w:r>
+      <w:r>
+        <w:t>errores</w:t>
+      </w:r>
+      <w:r>
+        <w:t xml:space="preserve"> </w:t>
+      </w:r>
+      <w:r>
+        <w:t>se encuentran ubicado</w:t>
+      </w:r>
+      <w:r>
+        <w:t xml:space="preserve">s </w:t>
+      </w:r>
+      <w:r>
+        <w:t xml:space="preserve">en el cuadrante </w:t>
+      </w:r>
+      <w:r>
+        <w:t>inferior</w:t>
+      </w:r>
+      <w:r>
+        <w:t xml:space="preserve"> izquierdo</w:t>
+      </w:r>
+      <w:r>
+        <w:t xml:space="preserve">, </w:t>
+      </w:r>
+      <w:r>
+        <w:t xml:space="preserve">lo que indica </w:t>
+      </w:r>
+      <w:r>
+        <w:t>variaci</w:t>
+      </w:r>
+      <w:r>
+        <w:t>ones de amplitud pequeñas</w:t>
+      </w:r>
+      <w:r>
+        <w:t xml:space="preserve"> y de rápida recuperación. </w:t>
+      </w:r>
+      <w:r>
+        <w:t>Observando e</w:t>
+      </w:r>
+      <w:r>
+        <w:t xml:space="preserve">l cuadrante superior </w:t>
+      </w:r>
+      <w:r>
+        <w:t>izquierdo</w:t>
+      </w:r>
+      <w:r>
+        <w:t xml:space="preserve"> se </w:t>
+      </w:r>
+      <w:r>
+        <w:t>encuentra</w:t>
+      </w:r>
+      <w:r>
+        <w:t>n</w:t>
+      </w:r>
+      <w:r>
+        <w:t xml:space="preserve"> </w:t>
+      </w:r>
+      <w:r>
+        <w:t>principalmente las</w:t>
+      </w:r>
+      <w:r>
+        <w:t xml:space="preserve"> fallas causadas por inyección en nodos PMOS</w:t>
+      </w:r>
+      <w:r>
+        <w:t xml:space="preserve"> lo que revela que son nodos más sensibles pero se estabilizan rápidamente. </w:t>
+      </w:r>
+      <w:r>
+        <w:t xml:space="preserve">En el cuadrante </w:t>
+      </w:r>
+      <w:r>
+        <w:t xml:space="preserve">superior </w:t>
+      </w:r>
+      <w:r>
+        <w:t>derecho encontramos similar</w:t>
+      </w:r>
+      <w:r>
+        <w:t xml:space="preserve"> cantidad de </w:t>
+      </w:r>
+      <w:r>
+        <w:t>errores</w:t>
+      </w:r>
+      <w:r>
+        <w:t xml:space="preserve"> causad</w:t>
+      </w:r>
+      <w:r>
+        <w:t>o</w:t>
+      </w:r>
+      <w:r>
+        <w:t>s por inyección en transistores PMOS y NMOS, pero se percibe que l</w:t>
+      </w:r>
+      <w:r>
+        <w:t>o</w:t>
+      </w:r>
+      <w:r>
+        <w:t xml:space="preserve">s </w:t>
+      </w:r>
+      <w:r>
+        <w:lastRenderedPageBreak/>
+        <w:t>errores ocasionados</w:t>
+      </w:r>
+      <w:r>
+        <w:t xml:space="preserve"> a partir de </w:t>
+      </w:r>
+      <w:r>
+        <w:t xml:space="preserve">inyecciones en </w:t>
+      </w:r>
+      <w:r>
+        <w:t>nodos</w:t>
+      </w:r>
+      <w:r>
+        <w:t xml:space="preserve"> PMOS se encuentran agrupadas en un sector medio</w:t>
+      </w:r>
+      <w:r>
+        <w:t>, indicando efectos similares de perturbación en todos ellos</w:t>
+      </w:r>
+      <w:r>
+        <w:t xml:space="preserve">. </w:t>
+      </w:r>
+      <w:r>
+        <w:t>Por último, en el sector inferior derecho,</w:t>
+      </w:r>
+      <w:r>
+        <w:t xml:space="preserve"> se observan </w:t>
+      </w:r>
+      <w:r>
+        <w:t>únicamente errores</w:t>
+      </w:r>
+      <w:r>
+        <w:t xml:space="preserve"> </w:t>
+      </w:r>
+      <w:r>
+        <w:t>formados</w:t>
+      </w:r>
+      <w:r>
+        <w:t xml:space="preserve"> a part</w:t>
+      </w:r>
+      <w:r>
+        <w:t xml:space="preserve">ir de inyecciones en nodos NMOS y de tiempos de </w:t>
+      </w:r>
+      <w:r>
+        <w:t xml:space="preserve"> </w:t>
+      </w:r>
+      <w:r>
+        <w:t>recuperación más prolongados en comparación con los PMOS</w:t>
+      </w:r>
+      <w:r>
+        <w:t>.</w:t>
+      </w:r>
     </w:p>
     <w:p>
-      <w:pPr>
-        <w:rPr>
-          <w:ins w:id="97" w:author="FABRICIO" w:date="2010-07-30T13:51:00Z"/>
-        </w:rPr>
-      </w:pPr>
-      <w:ins w:id="98" w:author="FABRICIO" w:date="2010-07-30T13:47:00Z">
-        <w:r>
-          <w:t xml:space="preserve">Se aprecia que la gran mayoría de las fallas generadas se encuentran ubicadas dentro del primer cuadrante, principalmente en el extremo inferior, representando a </w:t>
-        </w:r>
-      </w:ins>
-      <w:ins w:id="99" w:author="FABRICIO" w:date="2010-07-30T13:49:00Z">
-        <w:r>
-          <w:t xml:space="preserve">fallas de poca </w:t>
-        </w:r>
-      </w:ins>
-      <w:ins w:id="100" w:author="FABRICIO" w:date="2010-07-30T13:50:00Z">
-        <w:r>
-          <w:t>variación</w:t>
-        </w:r>
-      </w:ins>
-      <w:ins w:id="101" w:author="FABRICIO" w:date="2010-07-30T13:49:00Z">
-        <w:r>
-          <w:t xml:space="preserve"> </w:t>
-        </w:r>
-      </w:ins>
-      <w:ins w:id="102" w:author="FABRICIO" w:date="2010-07-30T13:50:00Z">
-        <w:r>
-          <w:t xml:space="preserve">con respecto a los </w:t>
-        </w:r>
-        <w:proofErr w:type="gramStart"/>
-        <w:r>
-          <w:t>limites</w:t>
-        </w:r>
-      </w:ins>
-      <w:proofErr w:type="gramEnd"/>
-      <w:ins w:id="103" w:author="FABRICIO" w:date="2010-07-30T18:25:00Z">
-        <w:r>
-          <w:t xml:space="preserve"> definidos</w:t>
-        </w:r>
-      </w:ins>
-      <w:ins w:id="104" w:author="FABRICIO" w:date="2010-07-30T13:50:00Z">
-        <w:r>
-          <w:t>, y de rápida recuperación</w:t>
-        </w:r>
-      </w:ins>
-      <w:ins w:id="105" w:author="FABRICIO" w:date="2010-07-30T18:25:00Z">
-        <w:r>
-          <w:t xml:space="preserve"> ante las perturbaciones</w:t>
-        </w:r>
-      </w:ins>
-      <w:ins w:id="106" w:author="FABRICIO" w:date="2010-07-30T13:50:00Z">
-        <w:r>
-          <w:t xml:space="preserve">. </w:t>
-        </w:r>
-      </w:ins>
-      <w:ins w:id="107" w:author="FABRICIO" w:date="2010-07-30T13:43:00Z">
-        <w:r>
-          <w:t>E</w:t>
-        </w:r>
-      </w:ins>
-      <w:ins w:id="108" w:author="FABRICIO" w:date="2010-07-30T13:50:00Z">
-        <w:r>
-          <w:t xml:space="preserve">l cuadrante superior </w:t>
-        </w:r>
-      </w:ins>
-      <w:ins w:id="109" w:author="FABRICIO" w:date="2010-07-30T18:25:00Z">
-        <w:r>
-          <w:t>izquierdo</w:t>
-        </w:r>
-      </w:ins>
-      <w:ins w:id="110" w:author="FABRICIO" w:date="2010-07-30T13:50:00Z">
-        <w:r>
-          <w:t xml:space="preserve"> se </w:t>
-        </w:r>
-      </w:ins>
-      <w:ins w:id="111" w:author="FABRICIO" w:date="2010-07-30T18:25:00Z">
-        <w:r>
-          <w:t>encuentra</w:t>
-        </w:r>
-      </w:ins>
-      <w:ins w:id="112" w:author="FABRICIO" w:date="2010-07-30T13:50:00Z">
-        <w:r>
-          <w:t xml:space="preserve"> abarcado principalmente por fallas causadas por </w:t>
-        </w:r>
-      </w:ins>
-      <w:ins w:id="113" w:author="FABRICIO" w:date="2010-07-30T13:51:00Z">
-        <w:r>
-          <w:t>inyección</w:t>
-        </w:r>
-      </w:ins>
-      <w:ins w:id="114" w:author="FABRICIO" w:date="2010-07-30T13:50:00Z">
-        <w:r>
-          <w:t xml:space="preserve"> </w:t>
-        </w:r>
-      </w:ins>
-      <w:ins w:id="115" w:author="FABRICIO" w:date="2010-07-30T13:51:00Z">
-        <w:r>
-          <w:t>en nodos PMOS</w:t>
-        </w:r>
-      </w:ins>
-      <w:ins w:id="116" w:author="FABRICIO" w:date="2010-07-30T18:27:00Z">
-        <w:r>
-          <w:t xml:space="preserve"> cuyas</w:t>
-        </w:r>
-      </w:ins>
-      <w:ins w:id="117" w:author="FABRICIO" w:date="2010-07-30T13:51:00Z">
-        <w:r>
-          <w:t xml:space="preserve"> variaciones de tensión fueron mayores.</w:t>
-        </w:r>
-      </w:ins>
-    </w:p>
-    <w:p>
-      <w:pPr>
-        <w:rPr>
-          <w:ins w:id="118" w:author="FABRICIO" w:date="2010-07-30T18:39:00Z"/>
-        </w:rPr>
-      </w:pPr>
-      <w:ins w:id="119" w:author="FABRICIO" w:date="2010-07-30T13:51:00Z">
-        <w:r>
-          <w:t xml:space="preserve">En el cuadrante derecho encontramos igual cantidad de fallas causadas por inyección en transistores PMOS y NMOS, pero se percibe </w:t>
-        </w:r>
-      </w:ins>
-      <w:ins w:id="120" w:author="FABRICIO" w:date="2010-07-30T13:52:00Z">
-        <w:r>
-          <w:t>rápidamente</w:t>
-        </w:r>
-      </w:ins>
-      <w:ins w:id="121" w:author="FABRICIO" w:date="2010-07-30T13:51:00Z">
-        <w:r>
-          <w:t xml:space="preserve"> </w:t>
-        </w:r>
-      </w:ins>
-      <w:ins w:id="122" w:author="FABRICIO" w:date="2010-07-30T13:52:00Z">
-        <w:r>
-          <w:t>que las fallas causadas a partir de tr</w:t>
-        </w:r>
-      </w:ins>
-      <w:ins w:id="123" w:author="FABRICIO" w:date="2010-07-30T18:28:00Z">
-        <w:r>
-          <w:t>a</w:t>
-        </w:r>
-      </w:ins>
-      <w:ins w:id="124" w:author="FABRICIO" w:date="2010-07-30T13:52:00Z">
-        <w:r>
-          <w:t>nsistor</w:t>
-        </w:r>
-        <w:r>
-          <w:t>es PMOS se encuentran agrupadas en un sector medio</w:t>
-        </w:r>
-      </w:ins>
-      <w:ins w:id="125" w:author="FABRICIO" w:date="2010-07-30T18:29:00Z">
-        <w:r>
-          <w:t xml:space="preserve">, indicando efectos similares de </w:t>
-        </w:r>
-        <w:r>
-          <w:lastRenderedPageBreak/>
-          <w:t>perturbación</w:t>
-        </w:r>
-        <w:r>
-          <w:t xml:space="preserve"> en todos ellos</w:t>
-        </w:r>
-      </w:ins>
-      <w:ins w:id="126" w:author="FABRICIO" w:date="2010-07-30T13:53:00Z">
-        <w:r>
-          <w:t xml:space="preserve">. Luego se observan fallas de mayor transitorio, generadas a partir de inyecciones en nodos NMOS, lo que </w:t>
-        </w:r>
-      </w:ins>
-      <w:ins w:id="127" w:author="FABRICIO" w:date="2010-07-30T13:54:00Z">
-        <w:r>
-          <w:t>indicaría</w:t>
-        </w:r>
-      </w:ins>
-      <w:ins w:id="128" w:author="FABRICIO" w:date="2010-07-30T13:53:00Z">
-        <w:r>
-          <w:t xml:space="preserve"> </w:t>
-        </w:r>
-      </w:ins>
-      <w:ins w:id="129" w:author="FABRICIO" w:date="2010-07-30T13:54:00Z">
-        <w:r>
-          <w:t xml:space="preserve">que su recuperación (vuelta a su estado inicial) </w:t>
-        </w:r>
-      </w:ins>
-      <w:ins w:id="130" w:author="FABRICIO" w:date="2010-07-30T18:36:00Z">
-        <w:r>
-          <w:t>transcurre con mayor lentitud</w:t>
-        </w:r>
-      </w:ins>
-      <w:ins w:id="131" w:author="FABRICIO" w:date="2010-07-30T13:54:00Z">
-        <w:r>
-          <w:t xml:space="preserve"> para los transistores PMOS</w:t>
-        </w:r>
-      </w:ins>
-      <w:ins w:id="132" w:author="FABRICIO" w:date="2010-07-30T18:37:00Z">
-        <w:r>
-          <w:t xml:space="preserve">, para el </w:t>
-        </w:r>
-      </w:ins>
-      <w:ins w:id="133" w:author="FABRICIO" w:date="2010-07-30T18:30:00Z">
-        <w:r>
-          <w:t xml:space="preserve">caso de </w:t>
-        </w:r>
-        <w:r>
-          <w:t>inyección</w:t>
-        </w:r>
-        <w:r>
-          <w:t xml:space="preserve"> exponencial</w:t>
-        </w:r>
-      </w:ins>
-      <w:ins w:id="134" w:author="FABRICIO" w:date="2010-07-30T13:54:00Z">
-        <w:r>
-          <w:t>.</w:t>
-        </w:r>
-      </w:ins>
-    </w:p>
-    <w:p>
-      <w:pPr>
-        <w:rPr>
-          <w:ins w:id="135" w:author="FABRICIO" w:date="2010-07-30T11:38:00Z"/>
-        </w:rPr>
-      </w:pPr>
-      <w:ins w:id="136" w:author="FABRICIO" w:date="2010-07-30T18:39:00Z">
-        <w:r>
-          <w:t xml:space="preserve">A </w:t>
-        </w:r>
-        <w:r>
-          <w:t>continuación</w:t>
-        </w:r>
-        <w:r>
-          <w:t xml:space="preserve"> tenemos el gráfico de </w:t>
-        </w:r>
-        <w:r>
-          <w:t>dispersión</w:t>
-        </w:r>
-        <w:r>
-          <w:t xml:space="preserve"> para las fallas en el bit LSB</w:t>
-        </w:r>
-      </w:ins>
-      <w:ins w:id="137" w:author="FABRICIO" w:date="2010-07-30T18:41:00Z">
-        <w:r>
-          <w:t xml:space="preserve"> (977 errores)</w:t>
-        </w:r>
-      </w:ins>
-      <w:ins w:id="138" w:author="FABRICIO" w:date="2010-07-30T18:39:00Z">
-        <w:r>
-          <w:t xml:space="preserve"> generadas por la </w:t>
-        </w:r>
-        <w:r>
-          <w:t>inyección</w:t>
-        </w:r>
-        <w:r>
-          <w:t xml:space="preserve"> del modelo rampa.</w:t>
-        </w:r>
-      </w:ins>
+      <w:r>
+        <w:t>A continuación tenemos el gráfico de dispersión para las fallas en el bit LSB generadas por la inyección del modelo rampa.</w:t>
+      </w:r>
     </w:p>
     <w:p>
       <w:pPr>
         <w:pStyle w:val="Epgrafe"/>
-        <w:rPr>
-          <w:ins w:id="139" w:author="FABRICIO" w:date="2010-07-30T18:35:00Z"/>
-        </w:rPr>
       </w:pPr>
       <w:r>
         <w:rPr>
@@ -7437,11 +7250,8 @@
     <w:p>
       <w:pPr>
         <w:pStyle w:val="Epgrafe"/>
-        <w:rPr>
-          <w:ins w:id="140" w:author="FABRICIO" w:date="2010-07-30T18:31:00Z"/>
-        </w:rPr>
       </w:pPr>
-      <w:bookmarkStart w:id="141" w:name="_Ref268278439"/>
+      <w:bookmarkStart w:id="10" w:name="_Ref268278439"/>
       <w:r>
         <w:t xml:space="preserve">Figura </w:t>
       </w:r>
@@ -7453,174 +7263,70 @@
           <w:t>21</w:t>
         </w:r>
       </w:fldSimple>
-      <w:bookmarkEnd w:id="141"/>
+      <w:bookmarkEnd w:id="10"/>
       <w:r>
         <w:t>) Gr</w:t>
       </w:r>
-      <w:del w:id="142" w:author="FABRICIO" w:date="2010-07-30T18:30:00Z">
-        <w:r>
-          <w:delText>a</w:delText>
-        </w:r>
-      </w:del>
-      <w:ins w:id="143" w:author="FABRICIO" w:date="2010-07-30T18:30:00Z">
-        <w:r>
-          <w:t>á</w:t>
-        </w:r>
-      </w:ins>
+      <w:r>
+        <w:t>á</w:t>
+      </w:r>
       <w:r>
         <w:t>fica de dispersión, fallas LSB por inyección rampa.</w:t>
       </w:r>
     </w:p>
     <w:p>
-      <w:pPr>
-        <w:pPrChange w:id="144" w:author="FABRICIO" w:date="2010-07-30T18:31:00Z">
-          <w:pPr>
-            <w:pStyle w:val="Epgrafe"/>
-          </w:pPr>
-        </w:pPrChange>
-      </w:pPr>
-      <w:ins w:id="145" w:author="FABRICIO" w:date="2010-07-30T18:38:00Z">
-        <w:r>
-          <w:t xml:space="preserve">Al igual que la anterior, la </w:t>
-        </w:r>
-        <w:r>
-          <w:fldChar w:fldCharType="begin"/>
-        </w:r>
-        <w:r>
-          <w:instrText xml:space="preserve"> REF _Ref268278439 \h </w:instrText>
-        </w:r>
-      </w:ins>
+      <w:r>
+        <w:t xml:space="preserve">Al igual que la anterior, la </w:t>
+      </w:r>
+      <w:r>
+        <w:fldChar w:fldCharType="begin"/>
+      </w:r>
+      <w:r>
+        <w:instrText xml:space="preserve"> REF _Ref268278439 \h </w:instrText>
+      </w:r>
       <w:r>
         <w:fldChar w:fldCharType="separate"/>
       </w:r>
-      <w:ins w:id="146" w:author="FABRICIO" w:date="2010-07-30T18:38:00Z">
-        <w:r>
-          <w:t xml:space="preserve">Figura </w:t>
-        </w:r>
-        <w:r>
-          <w:rPr>
-            <w:noProof/>
-          </w:rPr>
-          <w:t>21</w:t>
-        </w:r>
-        <w:r>
-          <w:fldChar w:fldCharType="end"/>
-        </w:r>
-        <w:r>
-          <w:t xml:space="preserve"> se divide en 4 cuadrantes.</w:t>
-        </w:r>
-      </w:ins>
-      <w:ins w:id="147" w:author="FABRICIO" w:date="2010-07-30T18:47:00Z">
-        <w:r>
-          <w:t xml:space="preserve"> P</w:t>
-        </w:r>
-      </w:ins>
-      <w:ins w:id="148" w:author="FABRICIO" w:date="2010-07-30T18:48:00Z">
-        <w:r>
-          <w:t xml:space="preserve">odemos ver que </w:t>
-        </w:r>
-        <w:proofErr w:type="spellStart"/>
-        <w:proofErr w:type="gramStart"/>
-        <w:r>
-          <w:t>mas</w:t>
-        </w:r>
-        <w:proofErr w:type="spellEnd"/>
-        <w:proofErr w:type="gramEnd"/>
-        <w:r>
-          <w:t xml:space="preserve"> del </w:t>
-        </w:r>
-      </w:ins>
-      <w:ins w:id="149" w:author="FABRICIO" w:date="2010-07-30T18:51:00Z">
-        <w:r>
-          <w:t>7</w:t>
-        </w:r>
-      </w:ins>
-      <w:ins w:id="150" w:author="FABRICIO" w:date="2010-07-30T18:48:00Z">
-        <w:r>
-          <w:t xml:space="preserve">5% de los errores ocurridos en las simulaciones poseen </w:t>
-        </w:r>
-      </w:ins>
-      <w:ins w:id="151" w:author="FABRICIO" w:date="2010-07-30T18:49:00Z">
-        <w:r>
-          <w:t xml:space="preserve">variaciones menores a las 1.15 voltios y una </w:t>
-        </w:r>
-        <w:r>
-          <w:t>duración</w:t>
-        </w:r>
-        <w:r>
-          <w:t xml:space="preserve"> de evento de 10uS.</w:t>
-        </w:r>
-      </w:ins>
-      <w:ins w:id="152" w:author="FABRICIO" w:date="2010-07-30T18:51:00Z">
-        <w:r>
-          <w:t xml:space="preserve"> El resto de los errores </w:t>
-        </w:r>
-      </w:ins>
-      <w:ins w:id="153" w:author="FABRICIO" w:date="2010-07-30T18:52:00Z">
-        <w:r>
-          <w:t>analizados</w:t>
-        </w:r>
-      </w:ins>
-      <w:ins w:id="154" w:author="FABRICIO" w:date="2010-07-30T18:51:00Z">
-        <w:r>
-          <w:t xml:space="preserve"> poseen una </w:t>
-        </w:r>
-        <w:r>
-          <w:t>duración</w:t>
-        </w:r>
-        <w:r>
-          <w:t xml:space="preserve"> mayor, entre 25 y 50uS</w:t>
-        </w:r>
-      </w:ins>
-      <w:ins w:id="155" w:author="FABRICIO" w:date="2010-07-30T18:52:00Z">
-        <w:r>
-          <w:t xml:space="preserve">, con variaciones bastante dispersas. </w:t>
-        </w:r>
-      </w:ins>
-      <w:ins w:id="156" w:author="FABRICIO" w:date="2010-07-30T18:55:00Z">
-        <w:r>
-          <w:t>Los transistores NMOS perturbados  se encuentran dispersos en una</w:t>
-        </w:r>
-      </w:ins>
-      <w:ins w:id="157" w:author="FABRICIO" w:date="2010-07-30T18:56:00Z">
-        <w:r>
-          <w:t xml:space="preserve"> </w:t>
-        </w:r>
-      </w:ins>
-      <w:ins w:id="158" w:author="FABRICIO" w:date="2010-07-30T18:55:00Z">
-        <w:r>
-          <w:t xml:space="preserve">franja de tiempo </w:t>
-        </w:r>
-      </w:ins>
-      <w:ins w:id="159" w:author="FABRICIO" w:date="2010-07-30T18:56:00Z">
-        <w:r>
-          <w:t xml:space="preserve">entre 33 y 43uS, en cambio, para los PMOS la </w:t>
-        </w:r>
-        <w:proofErr w:type="spellStart"/>
-        <w:r>
-          <w:t>fanja</w:t>
-        </w:r>
-        <w:proofErr w:type="spellEnd"/>
-        <w:r>
-          <w:t xml:space="preserve"> es mas acotada y</w:t>
-        </w:r>
-      </w:ins>
-      <w:ins w:id="160" w:author="FABRICIO" w:date="2010-07-30T18:57:00Z">
-        <w:r>
-          <w:t xml:space="preserve"> se observan 3 agrupaciones de errores y uno </w:t>
-        </w:r>
-      </w:ins>
-      <w:ins w:id="161" w:author="FABRICIO" w:date="2010-07-30T18:58:00Z">
-        <w:r>
-          <w:t xml:space="preserve">aislado de con la mayor </w:t>
-        </w:r>
-        <w:r>
-          <w:t>variación</w:t>
-        </w:r>
-        <w:r>
-          <w:t>.</w:t>
-        </w:r>
-      </w:ins>
+      <w:r>
+        <w:t xml:space="preserve">Figura </w:t>
+      </w:r>
+      <w:r>
+        <w:rPr>
+          <w:noProof/>
+        </w:rPr>
+        <w:t>21</w:t>
+      </w:r>
+      <w:r>
+        <w:fldChar w:fldCharType="end"/>
+      </w:r>
+      <w:r>
+        <w:t xml:space="preserve"> se divide en 4 cuadrantes.</w:t>
+      </w:r>
+      <w:r>
+        <w:t xml:space="preserve"> Podemos ver que </w:t>
+      </w:r>
+      <w:proofErr w:type="spellStart"/>
+      <w:proofErr w:type="gramStart"/>
+      <w:r>
+        <w:t>mas</w:t>
+      </w:r>
+      <w:proofErr w:type="spellEnd"/>
+      <w:proofErr w:type="gramEnd"/>
+      <w:r>
+        <w:t xml:space="preserve"> del 75% de los errores ocurridos en las simulaciones poseen variaciones menores a las 1.15 voltios y una duración de evento de 10uS. El resto de los errores analizados poseen una duración mayor, entre 25 y 50uS</w:t>
+      </w:r>
+      <w:r>
+        <w:t xml:space="preserve">, con variaciones bastante dispersas. Los transistores NMOS perturbados  se encuentran dispersos en una franja de tiempo entre 33 y 43uS, en cambio, para los PMOS la </w:t>
+      </w:r>
+      <w:r>
+        <w:t>franja</w:t>
+      </w:r>
+      <w:r>
+        <w:t xml:space="preserve"> es mas acotada y se observan 3 agrupaciones de errores y uno </w:t>
+      </w:r>
+      <w:r>
+        <w:t>aislado de con la mayor variación.</w:t>
+      </w:r>
     </w:p>
     <w:sectPr>
       <w:type w:val="continuous"/>
@@ -7787,7 +7493,7 @@
   <w:abstractNum w:abstractNumId="1">
     <w:nsid w:val="23A80D64"/>
     <w:multiLevelType w:val="hybridMultilevel"/>
-    <w:tmpl w:val="CB90F8F4"/>
+    <w:tmpl w:val="571AF4E6"/>
     <w:lvl w:ilvl="0" w:tplc="2C0A0001">
       <w:start w:val="1"/>
       <w:numFmt w:val="bullet"/>
@@ -7800,7 +7506,7 @@
         <w:rFonts w:ascii="Symbol" w:hAnsi="Symbol" w:hint="default"/>
       </w:rPr>
     </w:lvl>
-    <w:lvl w:ilvl="1" w:tplc="2C0A0003" w:tentative="1">
+    <w:lvl w:ilvl="1" w:tplc="2C0A0003">
       <w:start w:val="1"/>
       <w:numFmt w:val="bullet"/>
       <w:lvlText w:val="o"/>
@@ -8630,7 +8336,7 @@
           <c:layoutTarget val="inner"/>
           <c:xMode val="edge"/>
           <c:yMode val="edge"/>
-          <c:x val="0.10835534447083044"/>
+          <c:x val="0.10835534447083048"/>
           <c:y val="0.27350948720342788"/>
           <c:w val="0.79739865850102065"/>
           <c:h val="0.61622233979645757"/>
@@ -8757,7 +8463,7 @@
           <c:xMode val="edge"/>
           <c:yMode val="edge"/>
           <c:x val="9.7632668982298748E-2"/>
-          <c:y val="0.27350973570164305"/>
+          <c:y val="0.27350973570164316"/>
           <c:w val="0.79739865850102065"/>
           <c:h val="0.61622233979645757"/>
         </c:manualLayout>
@@ -8791,7 +8497,7 @@
               <c:idx val="0"/>
               <c:layout>
                 <c:manualLayout>
-                  <c:x val="0.32317349220236513"/>
+                  <c:x val="0.32317349220236535"/>
                   <c:y val="6.1273743944062327E-2"/>
                 </c:manualLayout>
               </c:layout>
@@ -8920,25 +8626,25 @@
                   <c:v>1.1200000000000001</c:v>
                 </c:pt>
                 <c:pt idx="12">
-                  <c:v>1.1299999999999968</c:v>
+                  <c:v>1.1299999999999963</c:v>
                 </c:pt>
                 <c:pt idx="13">
-                  <c:v>1.1399999999999968</c:v>
+                  <c:v>1.1399999999999963</c:v>
                 </c:pt>
                 <c:pt idx="14">
-                  <c:v>1.1499999999999968</c:v>
+                  <c:v>1.1499999999999964</c:v>
                 </c:pt>
                 <c:pt idx="15">
-                  <c:v>1.1599999999999968</c:v>
+                  <c:v>1.1599999999999964</c:v>
                 </c:pt>
                 <c:pt idx="16">
                   <c:v>1.1700000000000021</c:v>
                 </c:pt>
                 <c:pt idx="17">
-                  <c:v>1.1800000000000028</c:v>
+                  <c:v>1.1800000000000033</c:v>
                 </c:pt>
                 <c:pt idx="18">
-                  <c:v>1.1900000000000028</c:v>
+                  <c:v>1.1900000000000033</c:v>
                 </c:pt>
                 <c:pt idx="19">
                   <c:v>1.2</c:v>
@@ -9280,11 +8986,11 @@
             </c:numRef>
           </c:yVal>
         </c:ser>
-        <c:axId val="73979008"/>
-        <c:axId val="73980928"/>
+        <c:axId val="121934592"/>
+        <c:axId val="121936896"/>
       </c:scatterChart>
       <c:valAx>
-        <c:axId val="73979008"/>
+        <c:axId val="121934592"/>
         <c:scaling>
           <c:orientation val="minMax"/>
           <c:max val="1.7"/>
@@ -9322,12 +9028,12 @@
             <a:endParaRPr lang="es-AR"/>
           </a:p>
         </c:txPr>
-        <c:crossAx val="73980928"/>
+        <c:crossAx val="121936896"/>
         <c:crosses val="autoZero"/>
         <c:crossBetween val="midCat"/>
       </c:valAx>
       <c:valAx>
-        <c:axId val="73980928"/>
+        <c:axId val="121936896"/>
         <c:scaling>
           <c:orientation val="minMax"/>
           <c:min val="0"/>
@@ -9364,7 +9070,7 @@
             <a:endParaRPr lang="es-AR"/>
           </a:p>
         </c:txPr>
-        <c:crossAx val="73979008"/>
+        <c:crossAx val="121934592"/>
         <c:crosses val="autoZero"/>
         <c:crossBetween val="midCat"/>
       </c:valAx>
@@ -9454,25 +9160,25 @@
                   <c:v>1.1200000000000001</c:v>
                 </c:pt>
                 <c:pt idx="12">
-                  <c:v>1.1299999999999968</c:v>
+                  <c:v>1.1299999999999963</c:v>
                 </c:pt>
                 <c:pt idx="13">
-                  <c:v>1.1399999999999968</c:v>
+                  <c:v>1.1399999999999963</c:v>
                 </c:pt>
                 <c:pt idx="14">
-                  <c:v>1.1499999999999968</c:v>
+                  <c:v>1.1499999999999964</c:v>
                 </c:pt>
                 <c:pt idx="15">
-                  <c:v>1.1599999999999968</c:v>
+                  <c:v>1.1599999999999964</c:v>
                 </c:pt>
                 <c:pt idx="16">
                   <c:v>1.1700000000000021</c:v>
                 </c:pt>
                 <c:pt idx="17">
-                  <c:v>1.1800000000000028</c:v>
+                  <c:v>1.1800000000000033</c:v>
                 </c:pt>
                 <c:pt idx="18">
-                  <c:v>1.1900000000000028</c:v>
+                  <c:v>1.1900000000000033</c:v>
                 </c:pt>
                 <c:pt idx="19">
                   <c:v>1.2</c:v>
@@ -9814,11 +9520,11 @@
             </c:numRef>
           </c:yVal>
         </c:ser>
-        <c:axId val="74017024"/>
-        <c:axId val="74027392"/>
+        <c:axId val="122420608"/>
+        <c:axId val="125863424"/>
       </c:scatterChart>
       <c:valAx>
-        <c:axId val="74017024"/>
+        <c:axId val="122420608"/>
         <c:scaling>
           <c:orientation val="minMax"/>
           <c:max val="1.7"/>
@@ -9851,12 +9557,12 @@
         </c:title>
         <c:numFmt formatCode="0.00" sourceLinked="1"/>
         <c:tickLblPos val="nextTo"/>
-        <c:crossAx val="74027392"/>
+        <c:crossAx val="125863424"/>
         <c:crosses val="autoZero"/>
         <c:crossBetween val="midCat"/>
       </c:valAx>
       <c:valAx>
-        <c:axId val="74027392"/>
+        <c:axId val="125863424"/>
         <c:scaling>
           <c:orientation val="minMax"/>
         </c:scaling>
@@ -9882,7 +9588,7 @@
         </c:title>
         <c:numFmt formatCode="General" sourceLinked="1"/>
         <c:tickLblPos val="nextTo"/>
-        <c:crossAx val="74017024"/>
+        <c:crossAx val="122420608"/>
         <c:crosses val="autoZero"/>
         <c:crossBetween val="midCat"/>
       </c:valAx>
@@ -10079,26 +9785,26 @@
           <c:showVal val="1"/>
         </c:dLbls>
         <c:shape val="box"/>
-        <c:axId val="74061696"/>
-        <c:axId val="74063232"/>
-        <c:axId val="74010624"/>
+        <c:axId val="89189760"/>
+        <c:axId val="92001408"/>
+        <c:axId val="88940032"/>
       </c:bar3DChart>
       <c:catAx>
-        <c:axId val="74061696"/>
+        <c:axId val="89189760"/>
         <c:scaling>
           <c:orientation val="minMax"/>
         </c:scaling>
         <c:axPos val="b"/>
         <c:majorTickMark val="none"/>
         <c:tickLblPos val="nextTo"/>
-        <c:crossAx val="74063232"/>
+        <c:crossAx val="92001408"/>
         <c:crosses val="autoZero"/>
         <c:auto val="1"/>
         <c:lblAlgn val="ctr"/>
         <c:lblOffset val="100"/>
       </c:catAx>
       <c:valAx>
-        <c:axId val="74063232"/>
+        <c:axId val="92001408"/>
         <c:scaling>
           <c:logBase val="10"/>
           <c:orientation val="minMax"/>
@@ -10108,12 +9814,12 @@
         <c:numFmt formatCode="General" sourceLinked="1"/>
         <c:majorTickMark val="none"/>
         <c:tickLblPos val="none"/>
-        <c:crossAx val="74061696"/>
+        <c:crossAx val="89189760"/>
         <c:crosses val="autoZero"/>
         <c:crossBetween val="between"/>
       </c:valAx>
       <c:serAx>
-        <c:axId val="74010624"/>
+        <c:axId val="88940032"/>
         <c:scaling>
           <c:orientation val="minMax"/>
         </c:scaling>
@@ -10121,7 +9827,7 @@
         <c:axPos val="b"/>
         <c:majorTickMark val="none"/>
         <c:tickLblPos val="none"/>
-        <c:crossAx val="74063232"/>
+        <c:crossAx val="92001408"/>
         <c:crosses val="autoZero"/>
       </c:serAx>
     </c:plotArea>
@@ -10298,11 +10004,11 @@
             </c:numRef>
           </c:val>
         </c:ser>
-        <c:axId val="74082560"/>
-        <c:axId val="74092544"/>
+        <c:axId val="96985088"/>
+        <c:axId val="96986624"/>
       </c:barChart>
       <c:catAx>
-        <c:axId val="74082560"/>
+        <c:axId val="96985088"/>
         <c:scaling>
           <c:orientation val="minMax"/>
         </c:scaling>
@@ -10319,14 +10025,14 @@
             <a:endParaRPr lang="es-AR"/>
           </a:p>
         </c:txPr>
-        <c:crossAx val="74092544"/>
+        <c:crossAx val="96986624"/>
         <c:crosses val="autoZero"/>
         <c:auto val="1"/>
         <c:lblAlgn val="ctr"/>
         <c:lblOffset val="100"/>
       </c:catAx>
       <c:valAx>
-        <c:axId val="74092544"/>
+        <c:axId val="96986624"/>
         <c:scaling>
           <c:orientation val="minMax"/>
         </c:scaling>
@@ -10345,7 +10051,7 @@
             <a:endParaRPr lang="es-AR"/>
           </a:p>
         </c:txPr>
-        <c:crossAx val="74082560"/>
+        <c:crossAx val="96985088"/>
         <c:crosses val="autoZero"/>
         <c:crossBetween val="between"/>
       </c:valAx>
@@ -13801,33 +13507,33 @@
     </dgm:pt>
   </dgm:ptLst>
   <dgm:cxnLst>
+    <dgm:cxn modelId="{28342ABD-C851-4ECE-AEDE-F82539516993}" type="presOf" srcId="{824E7D5A-24BD-4BBB-9CA7-F8DE03E3C6EC}" destId="{27157CA4-4C15-4FF2-AF98-B56A130127B7}" srcOrd="0" destOrd="0" presId="urn:microsoft.com/office/officeart/2005/8/layout/radial6"/>
+    <dgm:cxn modelId="{4185487A-9260-4E77-A863-64FD3EF79062}" type="presOf" srcId="{852930E8-AE5C-473F-B7D4-885A1528EBE7}" destId="{A8125330-1F10-4ED1-A82E-FE051DF11DCB}" srcOrd="0" destOrd="0" presId="urn:microsoft.com/office/officeart/2005/8/layout/radial6"/>
+    <dgm:cxn modelId="{02A4391B-8159-40D3-9DB5-3D78C60E95FB}" type="presOf" srcId="{F22A4B1E-B1BE-4C15-844F-3F6BF2F893E9}" destId="{D32B39E7-955D-463B-B7E2-753AC4E12F45}" srcOrd="0" destOrd="0" presId="urn:microsoft.com/office/officeart/2005/8/layout/radial6"/>
+    <dgm:cxn modelId="{A5602644-3B81-4FC0-82E1-94C707B6325F}" srcId="{8A28A104-AE37-4170-A71D-93514034A40B}" destId="{F706D3C7-57BA-47D0-9170-1EF104E5ED14}" srcOrd="3" destOrd="0" parTransId="{4F5DC31B-70D5-4669-B657-6935302483CD}" sibTransId="{D090E9CF-DFD3-4C8B-914C-0F94FFEF8B75}"/>
+    <dgm:cxn modelId="{00AC691C-1B78-41CD-91F9-844A0A9A1429}" type="presOf" srcId="{D3F7476D-6854-4506-9762-6450F923A837}" destId="{DA206D1E-573D-4A33-92B8-C4FE6E65A874}" srcOrd="0" destOrd="0" presId="urn:microsoft.com/office/officeart/2005/8/layout/radial6"/>
     <dgm:cxn modelId="{4F8FFCF7-B9DA-4A7D-B3F7-A83BB618C862}" srcId="{8A28A104-AE37-4170-A71D-93514034A40B}" destId="{045FECEF-E947-4F6B-A52F-D2BD5844D8DC}" srcOrd="0" destOrd="0" parTransId="{471B78FD-CFCD-4196-BF69-A19479FCC8FF}" sibTransId="{3A4EFD00-E824-4AC6-8CDA-2CB05E57EF75}"/>
+    <dgm:cxn modelId="{C2193937-0DD4-4452-A2D1-E9A1FB95FC3C}" srcId="{D3F7476D-6854-4506-9762-6450F923A837}" destId="{8A28A104-AE37-4170-A71D-93514034A40B}" srcOrd="1" destOrd="0" parTransId="{80046A3A-289E-46BF-BE1A-B8803CC7FF0B}" sibTransId="{B81CEEA1-FF6E-43EE-8B3B-BA805E8A4BDA}"/>
+    <dgm:cxn modelId="{BE82A1DA-45C8-4389-ACC3-4D8FB3F1D56E}" srcId="{824E7D5A-24BD-4BBB-9CA7-F8DE03E3C6EC}" destId="{3851E0E5-1EE3-4BE0-B245-4ACAE1316BF6}" srcOrd="2" destOrd="0" parTransId="{6AC14223-6AC0-4B57-9BF5-9591E3C1328C}" sibTransId="{852930E8-AE5C-473F-B7D4-885A1528EBE7}"/>
+    <dgm:cxn modelId="{DDD2F3D4-DFDD-48B4-A2B1-F429EE1A1248}" srcId="{8A28A104-AE37-4170-A71D-93514034A40B}" destId="{05DF8A83-7886-46F2-843E-030E4215A240}" srcOrd="2" destOrd="0" parTransId="{D51D07FF-F4AA-4F26-9E20-546A4B8C5667}" sibTransId="{FCD31C67-C3B3-4832-B07A-BDB19D2B5823}"/>
+    <dgm:cxn modelId="{7A912487-D8DF-4CBA-ABF1-A113453C5540}" type="presOf" srcId="{3851E0E5-1EE3-4BE0-B245-4ACAE1316BF6}" destId="{C6892F22-66F3-4D52-8B0D-2F5F0B8EA2DE}" srcOrd="0" destOrd="0" presId="urn:microsoft.com/office/officeart/2005/8/layout/radial6"/>
+    <dgm:cxn modelId="{BEA3FC14-3898-46F0-990E-510619661018}" srcId="{824E7D5A-24BD-4BBB-9CA7-F8DE03E3C6EC}" destId="{E6460567-61C1-4FFF-A28E-784B7EAB1EC6}" srcOrd="0" destOrd="0" parTransId="{79D8F19B-0AEF-48AD-8636-F07680F5F2AE}" sibTransId="{EED691C2-4BC8-4CA6-AE0E-F5FC977A82E6}"/>
+    <dgm:cxn modelId="{7EE773D5-86ED-41E3-91E3-275E562CFC75}" srcId="{D3F7476D-6854-4506-9762-6450F923A837}" destId="{824E7D5A-24BD-4BBB-9CA7-F8DE03E3C6EC}" srcOrd="0" destOrd="0" parTransId="{78E48914-62F8-432D-90C3-1609BAEB1149}" sibTransId="{23407590-0E43-41FE-B4F6-975916AD8AAA}"/>
+    <dgm:cxn modelId="{EE7E16A2-8C59-4221-8B55-4CE2E42334F0}" srcId="{824E7D5A-24BD-4BBB-9CA7-F8DE03E3C6EC}" destId="{F22A4B1E-B1BE-4C15-844F-3F6BF2F893E9}" srcOrd="1" destOrd="0" parTransId="{4B263AD9-FA00-4E09-B362-10CABF470A08}" sibTransId="{12C189CE-869A-46D8-AD8C-0F7179C4FA6D}"/>
+    <dgm:cxn modelId="{0BE91A93-BFE5-4733-B47B-B5C6BA38A346}" type="presOf" srcId="{12C189CE-869A-46D8-AD8C-0F7179C4FA6D}" destId="{7C8754B5-CCF2-4B27-AEBC-9A995ADCBB9E}" srcOrd="0" destOrd="0" presId="urn:microsoft.com/office/officeart/2005/8/layout/radial6"/>
     <dgm:cxn modelId="{C66AB7E9-1A54-41A4-9FB2-07D703B66FAB}" srcId="{8A28A104-AE37-4170-A71D-93514034A40B}" destId="{30B33EE7-439F-4224-8B1F-02EC5E897D0B}" srcOrd="1" destOrd="0" parTransId="{36BD9E46-9312-4CE7-8FDC-A582FE0FAB86}" sibTransId="{AC95B9B6-C56E-4FEF-8C6A-12F7741F4685}"/>
-    <dgm:cxn modelId="{C3DA37CF-134F-4964-B83A-3A34A4154A73}" type="presOf" srcId="{E6460567-61C1-4FFF-A28E-784B7EAB1EC6}" destId="{01B38DC9-6425-4DDB-B64A-F1DC315FF330}" srcOrd="0" destOrd="0" presId="urn:microsoft.com/office/officeart/2005/8/layout/radial6"/>
-    <dgm:cxn modelId="{A8DB7889-51A1-46A9-87D2-9ADEA5D64292}" type="presOf" srcId="{D3F7476D-6854-4506-9762-6450F923A837}" destId="{DA206D1E-573D-4A33-92B8-C4FE6E65A874}" srcOrd="0" destOrd="0" presId="urn:microsoft.com/office/officeart/2005/8/layout/radial6"/>
-    <dgm:cxn modelId="{869E8414-CD12-46E2-BCF8-9FB3FD94C0AD}" type="presOf" srcId="{F22A4B1E-B1BE-4C15-844F-3F6BF2F893E9}" destId="{D32B39E7-955D-463B-B7E2-753AC4E12F45}" srcOrd="0" destOrd="0" presId="urn:microsoft.com/office/officeart/2005/8/layout/radial6"/>
-    <dgm:cxn modelId="{EF6A6882-7DC8-4E0F-BE2E-E8F7A267C54F}" type="presOf" srcId="{12C189CE-869A-46D8-AD8C-0F7179C4FA6D}" destId="{7C8754B5-CCF2-4B27-AEBC-9A995ADCBB9E}" srcOrd="0" destOrd="0" presId="urn:microsoft.com/office/officeart/2005/8/layout/radial6"/>
-    <dgm:cxn modelId="{A5602644-3B81-4FC0-82E1-94C707B6325F}" srcId="{8A28A104-AE37-4170-A71D-93514034A40B}" destId="{F706D3C7-57BA-47D0-9170-1EF104E5ED14}" srcOrd="3" destOrd="0" parTransId="{4F5DC31B-70D5-4669-B657-6935302483CD}" sibTransId="{D090E9CF-DFD3-4C8B-914C-0F94FFEF8B75}"/>
-    <dgm:cxn modelId="{FFE5A76E-DE03-4095-9B39-238FB9B39898}" type="presOf" srcId="{3851E0E5-1EE3-4BE0-B245-4ACAE1316BF6}" destId="{C6892F22-66F3-4D52-8B0D-2F5F0B8EA2DE}" srcOrd="0" destOrd="0" presId="urn:microsoft.com/office/officeart/2005/8/layout/radial6"/>
-    <dgm:cxn modelId="{EE7E16A2-8C59-4221-8B55-4CE2E42334F0}" srcId="{824E7D5A-24BD-4BBB-9CA7-F8DE03E3C6EC}" destId="{F22A4B1E-B1BE-4C15-844F-3F6BF2F893E9}" srcOrd="1" destOrd="0" parTransId="{4B263AD9-FA00-4E09-B362-10CABF470A08}" sibTransId="{12C189CE-869A-46D8-AD8C-0F7179C4FA6D}"/>
-    <dgm:cxn modelId="{0CCF2DA4-D636-4A4C-9168-7E2A6341E212}" type="presOf" srcId="{EED691C2-4BC8-4CA6-AE0E-F5FC977A82E6}" destId="{DEBFC0E3-F47B-4346-81B9-47D90018653C}" srcOrd="0" destOrd="0" presId="urn:microsoft.com/office/officeart/2005/8/layout/radial6"/>
-    <dgm:cxn modelId="{BEA3FC14-3898-46F0-990E-510619661018}" srcId="{824E7D5A-24BD-4BBB-9CA7-F8DE03E3C6EC}" destId="{E6460567-61C1-4FFF-A28E-784B7EAB1EC6}" srcOrd="0" destOrd="0" parTransId="{79D8F19B-0AEF-48AD-8636-F07680F5F2AE}" sibTransId="{EED691C2-4BC8-4CA6-AE0E-F5FC977A82E6}"/>
-    <dgm:cxn modelId="{94FAA85B-7825-4A72-83B5-FE23DBEC81D1}" type="presOf" srcId="{824E7D5A-24BD-4BBB-9CA7-F8DE03E3C6EC}" destId="{27157CA4-4C15-4FF2-AF98-B56A130127B7}" srcOrd="0" destOrd="0" presId="urn:microsoft.com/office/officeart/2005/8/layout/radial6"/>
-    <dgm:cxn modelId="{C61AFC42-635C-45DA-9118-CEDF93E71E9B}" type="presOf" srcId="{852930E8-AE5C-473F-B7D4-885A1528EBE7}" destId="{A8125330-1F10-4ED1-A82E-FE051DF11DCB}" srcOrd="0" destOrd="0" presId="urn:microsoft.com/office/officeart/2005/8/layout/radial6"/>
-    <dgm:cxn modelId="{BE82A1DA-45C8-4389-ACC3-4D8FB3F1D56E}" srcId="{824E7D5A-24BD-4BBB-9CA7-F8DE03E3C6EC}" destId="{3851E0E5-1EE3-4BE0-B245-4ACAE1316BF6}" srcOrd="2" destOrd="0" parTransId="{6AC14223-6AC0-4B57-9BF5-9591E3C1328C}" sibTransId="{852930E8-AE5C-473F-B7D4-885A1528EBE7}"/>
-    <dgm:cxn modelId="{7EE773D5-86ED-41E3-91E3-275E562CFC75}" srcId="{D3F7476D-6854-4506-9762-6450F923A837}" destId="{824E7D5A-24BD-4BBB-9CA7-F8DE03E3C6EC}" srcOrd="0" destOrd="0" parTransId="{78E48914-62F8-432D-90C3-1609BAEB1149}" sibTransId="{23407590-0E43-41FE-B4F6-975916AD8AAA}"/>
-    <dgm:cxn modelId="{DDD2F3D4-DFDD-48B4-A2B1-F429EE1A1248}" srcId="{8A28A104-AE37-4170-A71D-93514034A40B}" destId="{05DF8A83-7886-46F2-843E-030E4215A240}" srcOrd="2" destOrd="0" parTransId="{D51D07FF-F4AA-4F26-9E20-546A4B8C5667}" sibTransId="{FCD31C67-C3B3-4832-B07A-BDB19D2B5823}"/>
-    <dgm:cxn modelId="{C2193937-0DD4-4452-A2D1-E9A1FB95FC3C}" srcId="{D3F7476D-6854-4506-9762-6450F923A837}" destId="{8A28A104-AE37-4170-A71D-93514034A40B}" srcOrd="1" destOrd="0" parTransId="{80046A3A-289E-46BF-BE1A-B8803CC7FF0B}" sibTransId="{B81CEEA1-FF6E-43EE-8B3B-BA805E8A4BDA}"/>
-    <dgm:cxn modelId="{968278D9-42E1-45FD-B957-E79F7AEF2469}" type="presParOf" srcId="{DA206D1E-573D-4A33-92B8-C4FE6E65A874}" destId="{27157CA4-4C15-4FF2-AF98-B56A130127B7}" srcOrd="0" destOrd="0" presId="urn:microsoft.com/office/officeart/2005/8/layout/radial6"/>
-    <dgm:cxn modelId="{9993E080-0FA9-44D6-BAAB-D36FCD4D7AB7}" type="presParOf" srcId="{DA206D1E-573D-4A33-92B8-C4FE6E65A874}" destId="{01B38DC9-6425-4DDB-B64A-F1DC315FF330}" srcOrd="1" destOrd="0" presId="urn:microsoft.com/office/officeart/2005/8/layout/radial6"/>
-    <dgm:cxn modelId="{F2CEC422-A65D-493C-912D-C716D325678C}" type="presParOf" srcId="{DA206D1E-573D-4A33-92B8-C4FE6E65A874}" destId="{06168769-8384-4267-B616-CB3E5941E70A}" srcOrd="2" destOrd="0" presId="urn:microsoft.com/office/officeart/2005/8/layout/radial6"/>
-    <dgm:cxn modelId="{1B0F7C01-F336-4EB4-B3F2-729AAE1D7C84}" type="presParOf" srcId="{DA206D1E-573D-4A33-92B8-C4FE6E65A874}" destId="{DEBFC0E3-F47B-4346-81B9-47D90018653C}" srcOrd="3" destOrd="0" presId="urn:microsoft.com/office/officeart/2005/8/layout/radial6"/>
-    <dgm:cxn modelId="{90CAFFAB-B00B-4BE3-9C30-49D9DB9CD8BE}" type="presParOf" srcId="{DA206D1E-573D-4A33-92B8-C4FE6E65A874}" destId="{D32B39E7-955D-463B-B7E2-753AC4E12F45}" srcOrd="4" destOrd="0" presId="urn:microsoft.com/office/officeart/2005/8/layout/radial6"/>
-    <dgm:cxn modelId="{2730539D-9C17-42D5-ADA4-0D37641AD6E3}" type="presParOf" srcId="{DA206D1E-573D-4A33-92B8-C4FE6E65A874}" destId="{CD3AE6AC-C38D-4105-AB9A-D697EC6102D7}" srcOrd="5" destOrd="0" presId="urn:microsoft.com/office/officeart/2005/8/layout/radial6"/>
-    <dgm:cxn modelId="{06477822-71D8-4909-8643-EA4F131D3603}" type="presParOf" srcId="{DA206D1E-573D-4A33-92B8-C4FE6E65A874}" destId="{7C8754B5-CCF2-4B27-AEBC-9A995ADCBB9E}" srcOrd="6" destOrd="0" presId="urn:microsoft.com/office/officeart/2005/8/layout/radial6"/>
-    <dgm:cxn modelId="{C8662B4F-AD2B-4401-8D74-EC29A8AF536F}" type="presParOf" srcId="{DA206D1E-573D-4A33-92B8-C4FE6E65A874}" destId="{C6892F22-66F3-4D52-8B0D-2F5F0B8EA2DE}" srcOrd="7" destOrd="0" presId="urn:microsoft.com/office/officeart/2005/8/layout/radial6"/>
-    <dgm:cxn modelId="{E7729504-1BAD-48AF-9E65-71B7D66EC895}" type="presParOf" srcId="{DA206D1E-573D-4A33-92B8-C4FE6E65A874}" destId="{C4A5D4DF-6D82-44DC-8A84-769E00D2C0E2}" srcOrd="8" destOrd="0" presId="urn:microsoft.com/office/officeart/2005/8/layout/radial6"/>
-    <dgm:cxn modelId="{3A835642-4BFA-4ADA-933F-C90667212BCE}" type="presParOf" srcId="{DA206D1E-573D-4A33-92B8-C4FE6E65A874}" destId="{A8125330-1F10-4ED1-A82E-FE051DF11DCB}" srcOrd="9" destOrd="0" presId="urn:microsoft.com/office/officeart/2005/8/layout/radial6"/>
+    <dgm:cxn modelId="{126DB454-F5C4-4964-8074-47DF4CA906E4}" type="presOf" srcId="{E6460567-61C1-4FFF-A28E-784B7EAB1EC6}" destId="{01B38DC9-6425-4DDB-B64A-F1DC315FF330}" srcOrd="0" destOrd="0" presId="urn:microsoft.com/office/officeart/2005/8/layout/radial6"/>
+    <dgm:cxn modelId="{78DD2BCF-10B6-4F76-86BF-B8A24BDBC67D}" type="presOf" srcId="{EED691C2-4BC8-4CA6-AE0E-F5FC977A82E6}" destId="{DEBFC0E3-F47B-4346-81B9-47D90018653C}" srcOrd="0" destOrd="0" presId="urn:microsoft.com/office/officeart/2005/8/layout/radial6"/>
+    <dgm:cxn modelId="{0F187A71-B457-4F3A-AC9D-627977276BAB}" type="presParOf" srcId="{DA206D1E-573D-4A33-92B8-C4FE6E65A874}" destId="{27157CA4-4C15-4FF2-AF98-B56A130127B7}" srcOrd="0" destOrd="0" presId="urn:microsoft.com/office/officeart/2005/8/layout/radial6"/>
+    <dgm:cxn modelId="{881AD65C-F349-47B8-ADE0-6BBC59EF5DE0}" type="presParOf" srcId="{DA206D1E-573D-4A33-92B8-C4FE6E65A874}" destId="{01B38DC9-6425-4DDB-B64A-F1DC315FF330}" srcOrd="1" destOrd="0" presId="urn:microsoft.com/office/officeart/2005/8/layout/radial6"/>
+    <dgm:cxn modelId="{FEE1B725-7D6B-4C5B-9164-CAD81EADFDD1}" type="presParOf" srcId="{DA206D1E-573D-4A33-92B8-C4FE6E65A874}" destId="{06168769-8384-4267-B616-CB3E5941E70A}" srcOrd="2" destOrd="0" presId="urn:microsoft.com/office/officeart/2005/8/layout/radial6"/>
+    <dgm:cxn modelId="{984C4F43-99A6-4DE9-9B75-FED4C773F5E8}" type="presParOf" srcId="{DA206D1E-573D-4A33-92B8-C4FE6E65A874}" destId="{DEBFC0E3-F47B-4346-81B9-47D90018653C}" srcOrd="3" destOrd="0" presId="urn:microsoft.com/office/officeart/2005/8/layout/radial6"/>
+    <dgm:cxn modelId="{56C6931F-8D3D-4A8F-B158-0FE5D5032049}" type="presParOf" srcId="{DA206D1E-573D-4A33-92B8-C4FE6E65A874}" destId="{D32B39E7-955D-463B-B7E2-753AC4E12F45}" srcOrd="4" destOrd="0" presId="urn:microsoft.com/office/officeart/2005/8/layout/radial6"/>
+    <dgm:cxn modelId="{EB40A5C4-9772-48BC-85A6-4C90E370012D}" type="presParOf" srcId="{DA206D1E-573D-4A33-92B8-C4FE6E65A874}" destId="{CD3AE6AC-C38D-4105-AB9A-D697EC6102D7}" srcOrd="5" destOrd="0" presId="urn:microsoft.com/office/officeart/2005/8/layout/radial6"/>
+    <dgm:cxn modelId="{A25E4769-3BDA-44BA-910D-E46D66708C86}" type="presParOf" srcId="{DA206D1E-573D-4A33-92B8-C4FE6E65A874}" destId="{7C8754B5-CCF2-4B27-AEBC-9A995ADCBB9E}" srcOrd="6" destOrd="0" presId="urn:microsoft.com/office/officeart/2005/8/layout/radial6"/>
+    <dgm:cxn modelId="{8199C3F1-0207-43BE-8954-660822898BD2}" type="presParOf" srcId="{DA206D1E-573D-4A33-92B8-C4FE6E65A874}" destId="{C6892F22-66F3-4D52-8B0D-2F5F0B8EA2DE}" srcOrd="7" destOrd="0" presId="urn:microsoft.com/office/officeart/2005/8/layout/radial6"/>
+    <dgm:cxn modelId="{00CE55B7-F0A9-40F5-BDBA-9ADF4D396F24}" type="presParOf" srcId="{DA206D1E-573D-4A33-92B8-C4FE6E65A874}" destId="{C4A5D4DF-6D82-44DC-8A84-769E00D2C0E2}" srcOrd="8" destOrd="0" presId="urn:microsoft.com/office/officeart/2005/8/layout/radial6"/>
+    <dgm:cxn modelId="{6C482C88-D791-43D0-A966-3033B720523F}" type="presParOf" srcId="{DA206D1E-573D-4A33-92B8-C4FE6E65A874}" destId="{A8125330-1F10-4ED1-A82E-FE051DF11DCB}" srcOrd="9" destOrd="0" presId="urn:microsoft.com/office/officeart/2005/8/layout/radial6"/>
   </dgm:cxnLst>
   <dgm:bg/>
   <dgm:whole/>
@@ -14184,34 +13890,34 @@
     </dgm:pt>
   </dgm:ptLst>
   <dgm:cxnLst>
-    <dgm:cxn modelId="{9E2CB835-9012-43C6-9E47-C117FC9F7F6E}" type="presOf" srcId="{C13AB185-E4D9-49E0-BC39-6763BFBD1894}" destId="{537744B6-72DA-4EE3-AA07-8D44805C5E5B}" srcOrd="0" destOrd="0" presId="urn:microsoft.com/office/officeart/2005/8/layout/radial6"/>
+    <dgm:cxn modelId="{CD478F2D-49ED-4A9E-B84C-E10DAFDD2765}" type="presOf" srcId="{C13AB185-E4D9-49E0-BC39-6763BFBD1894}" destId="{537744B6-72DA-4EE3-AA07-8D44805C5E5B}" srcOrd="0" destOrd="0" presId="urn:microsoft.com/office/officeart/2005/8/layout/radial6"/>
+    <dgm:cxn modelId="{59BE6D11-21C6-4407-8735-304B7A52AD36}" type="presOf" srcId="{59CB89AC-BD77-4CF2-A9A3-98AAE4DCF0BC}" destId="{D8ED6FCF-6415-4793-B0EC-884115B23211}" srcOrd="0" destOrd="0" presId="urn:microsoft.com/office/officeart/2005/8/layout/radial6"/>
+    <dgm:cxn modelId="{6DAFF903-737E-404C-94E5-F5C03C31759B}" type="presOf" srcId="{19D8E0E7-0C3A-4CC1-B4F9-00727BA13C44}" destId="{A41D64C0-8FB7-49BC-88D7-3F6B813592A1}" srcOrd="0" destOrd="0" presId="urn:microsoft.com/office/officeart/2005/8/layout/radial6"/>
     <dgm:cxn modelId="{9B67D3F7-5F05-4EFA-8B7B-520809A3FADD}" srcId="{94CFF9AE-7F77-44AC-B511-ECF66CDC26CF}" destId="{BD6DD09B-1305-45F5-A9B0-6D7BC47C9C7B}" srcOrd="2" destOrd="0" parTransId="{0E3122BF-52F2-4BB9-A2F8-1B45160AC808}" sibTransId="{B9B08EDC-5289-4004-A79B-75DF232816F9}"/>
     <dgm:cxn modelId="{32A7504E-882C-43C2-9024-241422E19318}" srcId="{94CFF9AE-7F77-44AC-B511-ECF66CDC26CF}" destId="{BAE189E7-4B91-4AE4-BE91-EAA92477DB02}" srcOrd="0" destOrd="0" parTransId="{6D90896C-F01F-4145-B1A2-F1547DD26DAF}" sibTransId="{C13AB185-E4D9-49E0-BC39-6763BFBD1894}"/>
-    <dgm:cxn modelId="{09886EAD-A62D-4D7E-8A9A-C8DCCD456F36}" type="presOf" srcId="{94CFF9AE-7F77-44AC-B511-ECF66CDC26CF}" destId="{913B1E4A-FEBA-4F6A-9E05-F82E3ACA7D54}" srcOrd="0" destOrd="0" presId="urn:microsoft.com/office/officeart/2005/8/layout/radial6"/>
     <dgm:cxn modelId="{DD027BFD-8689-454F-B5BB-BE335FE0D23F}" srcId="{94CFF9AE-7F77-44AC-B511-ECF66CDC26CF}" destId="{6CFD4E45-23B0-4CDD-A97B-47BCAEA4FD07}" srcOrd="1" destOrd="0" parTransId="{1940B253-9EB8-4584-A2E4-5F1978462EC9}" sibTransId="{0B415DCD-D2A0-4AF8-AD73-A51C8D30DE43}"/>
     <dgm:cxn modelId="{4409AFA9-F0C5-45DC-AD03-D4896AA56F21}" srcId="{19D8E0E7-0C3A-4CC1-B4F9-00727BA13C44}" destId="{94CFF9AE-7F77-44AC-B511-ECF66CDC26CF}" srcOrd="0" destOrd="0" parTransId="{96744266-2D23-4755-A12C-9F554FEA7321}" sibTransId="{20B00BEC-5349-496F-B4A3-B35C738A06CB}"/>
-    <dgm:cxn modelId="{186FDF74-A016-46DC-A497-0072541E27D3}" type="presOf" srcId="{BAE189E7-4B91-4AE4-BE91-EAA92477DB02}" destId="{371866DA-045F-4A13-9B65-B77DDA3A1303}" srcOrd="0" destOrd="0" presId="urn:microsoft.com/office/officeart/2005/8/layout/radial6"/>
-    <dgm:cxn modelId="{5CF71524-4583-45BD-9BCF-518FBD5BEDFC}" type="presOf" srcId="{19D8E0E7-0C3A-4CC1-B4F9-00727BA13C44}" destId="{A41D64C0-8FB7-49BC-88D7-3F6B813592A1}" srcOrd="0" destOrd="0" presId="urn:microsoft.com/office/officeart/2005/8/layout/radial6"/>
-    <dgm:cxn modelId="{76C0562A-96AE-4F6A-A6AF-64C74BB665F8}" type="presOf" srcId="{59CB89AC-BD77-4CF2-A9A3-98AAE4DCF0BC}" destId="{D8ED6FCF-6415-4793-B0EC-884115B23211}" srcOrd="0" destOrd="0" presId="urn:microsoft.com/office/officeart/2005/8/layout/radial6"/>
-    <dgm:cxn modelId="{E45E35B4-F7A8-44A2-971F-8DE0802387B2}" type="presOf" srcId="{B9B08EDC-5289-4004-A79B-75DF232816F9}" destId="{46E576A1-A50A-460F-B630-9103E9B86AD3}" srcOrd="0" destOrd="0" presId="urn:microsoft.com/office/officeart/2005/8/layout/radial6"/>
-    <dgm:cxn modelId="{DF52EA15-69D5-4314-A50A-90B96B8CF26C}" type="presOf" srcId="{6CFD4E45-23B0-4CDD-A97B-47BCAEA4FD07}" destId="{1E003E75-6515-433F-B3BA-070DC6E3C17B}" srcOrd="0" destOrd="0" presId="urn:microsoft.com/office/officeart/2005/8/layout/radial6"/>
-    <dgm:cxn modelId="{E09C3CFA-2C1A-496A-81A6-055EC3E2CDAC}" type="presOf" srcId="{09EED783-BDFF-4A68-9694-067EA4A9BB1E}" destId="{63496356-E156-4CFB-ACB3-BFE2C8673254}" srcOrd="0" destOrd="0" presId="urn:microsoft.com/office/officeart/2005/8/layout/radial6"/>
-    <dgm:cxn modelId="{402C4F2E-6A5E-438A-B8BF-6B82AE9E171A}" type="presOf" srcId="{0B415DCD-D2A0-4AF8-AD73-A51C8D30DE43}" destId="{C74D6E9A-DE87-4A65-9F50-30F8C6D82B96}" srcOrd="0" destOrd="0" presId="urn:microsoft.com/office/officeart/2005/8/layout/radial6"/>
-    <dgm:cxn modelId="{A35BBFE4-6FB1-4382-98DF-B5467EEA1CAB}" type="presOf" srcId="{BD6DD09B-1305-45F5-A9B0-6D7BC47C9C7B}" destId="{07F67EAB-0D71-434D-BB37-CE3E9600E098}" srcOrd="0" destOrd="0" presId="urn:microsoft.com/office/officeart/2005/8/layout/radial6"/>
+    <dgm:cxn modelId="{87DD041C-CAAE-44ED-97AF-01B4CC053786}" type="presOf" srcId="{09EED783-BDFF-4A68-9694-067EA4A9BB1E}" destId="{63496356-E156-4CFB-ACB3-BFE2C8673254}" srcOrd="0" destOrd="0" presId="urn:microsoft.com/office/officeart/2005/8/layout/radial6"/>
+    <dgm:cxn modelId="{4F4C20DD-8ADF-4374-B627-3A45A5F42083}" type="presOf" srcId="{94CFF9AE-7F77-44AC-B511-ECF66CDC26CF}" destId="{913B1E4A-FEBA-4F6A-9E05-F82E3ACA7D54}" srcOrd="0" destOrd="0" presId="urn:microsoft.com/office/officeart/2005/8/layout/radial6"/>
+    <dgm:cxn modelId="{A71E14AF-8E8F-4C3B-93B7-E910DC22964A}" type="presOf" srcId="{BAE189E7-4B91-4AE4-BE91-EAA92477DB02}" destId="{371866DA-045F-4A13-9B65-B77DDA3A1303}" srcOrd="0" destOrd="0" presId="urn:microsoft.com/office/officeart/2005/8/layout/radial6"/>
+    <dgm:cxn modelId="{6F5416A5-BEFC-46AC-A65A-F3F95696B0ED}" type="presOf" srcId="{0B415DCD-D2A0-4AF8-AD73-A51C8D30DE43}" destId="{C74D6E9A-DE87-4A65-9F50-30F8C6D82B96}" srcOrd="0" destOrd="0" presId="urn:microsoft.com/office/officeart/2005/8/layout/radial6"/>
+    <dgm:cxn modelId="{DB16792B-D968-46D8-8320-C67218367575}" type="presOf" srcId="{BD6DD09B-1305-45F5-A9B0-6D7BC47C9C7B}" destId="{07F67EAB-0D71-434D-BB37-CE3E9600E098}" srcOrd="0" destOrd="0" presId="urn:microsoft.com/office/officeart/2005/8/layout/radial6"/>
+    <dgm:cxn modelId="{2BA59F9C-B403-4191-AC8A-BB60811DC566}" type="presOf" srcId="{6CFD4E45-23B0-4CDD-A97B-47BCAEA4FD07}" destId="{1E003E75-6515-433F-B3BA-070DC6E3C17B}" srcOrd="0" destOrd="0" presId="urn:microsoft.com/office/officeart/2005/8/layout/radial6"/>
+    <dgm:cxn modelId="{94D423E2-BF90-4A5D-8C48-2C9D65E8C46C}" type="presOf" srcId="{B9B08EDC-5289-4004-A79B-75DF232816F9}" destId="{46E576A1-A50A-460F-B630-9103E9B86AD3}" srcOrd="0" destOrd="0" presId="urn:microsoft.com/office/officeart/2005/8/layout/radial6"/>
     <dgm:cxn modelId="{1871C6BE-91CD-4687-AB2F-6EAC371420C4}" srcId="{94CFF9AE-7F77-44AC-B511-ECF66CDC26CF}" destId="{09EED783-BDFF-4A68-9694-067EA4A9BB1E}" srcOrd="3" destOrd="0" parTransId="{B337AA56-759D-42F9-8B25-CF42F1D1DBB0}" sibTransId="{59CB89AC-BD77-4CF2-A9A3-98AAE4DCF0BC}"/>
-    <dgm:cxn modelId="{EF95B963-759C-4CBA-903A-9F525144C779}" type="presParOf" srcId="{A41D64C0-8FB7-49BC-88D7-3F6B813592A1}" destId="{913B1E4A-FEBA-4F6A-9E05-F82E3ACA7D54}" srcOrd="0" destOrd="0" presId="urn:microsoft.com/office/officeart/2005/8/layout/radial6"/>
-    <dgm:cxn modelId="{AE6B4FCE-4AA3-4962-A71C-D863DBC5A543}" type="presParOf" srcId="{A41D64C0-8FB7-49BC-88D7-3F6B813592A1}" destId="{371866DA-045F-4A13-9B65-B77DDA3A1303}" srcOrd="1" destOrd="0" presId="urn:microsoft.com/office/officeart/2005/8/layout/radial6"/>
-    <dgm:cxn modelId="{7959A939-0E48-4A2C-A4EC-DA5FB2C87C81}" type="presParOf" srcId="{A41D64C0-8FB7-49BC-88D7-3F6B813592A1}" destId="{CE3F33B2-190A-4142-A706-671CD46788E7}" srcOrd="2" destOrd="0" presId="urn:microsoft.com/office/officeart/2005/8/layout/radial6"/>
-    <dgm:cxn modelId="{051280B1-9592-4B5E-A03D-E031B86DAC23}" type="presParOf" srcId="{A41D64C0-8FB7-49BC-88D7-3F6B813592A1}" destId="{537744B6-72DA-4EE3-AA07-8D44805C5E5B}" srcOrd="3" destOrd="0" presId="urn:microsoft.com/office/officeart/2005/8/layout/radial6"/>
-    <dgm:cxn modelId="{D2A5BABE-4F15-4EC2-A80B-830E6086CB21}" type="presParOf" srcId="{A41D64C0-8FB7-49BC-88D7-3F6B813592A1}" destId="{1E003E75-6515-433F-B3BA-070DC6E3C17B}" srcOrd="4" destOrd="0" presId="urn:microsoft.com/office/officeart/2005/8/layout/radial6"/>
-    <dgm:cxn modelId="{0B4A7AAE-1768-4C9A-BE25-10E485E8667B}" type="presParOf" srcId="{A41D64C0-8FB7-49BC-88D7-3F6B813592A1}" destId="{3636A374-1F6E-4137-8A51-1DB6792A7A1E}" srcOrd="5" destOrd="0" presId="urn:microsoft.com/office/officeart/2005/8/layout/radial6"/>
-    <dgm:cxn modelId="{B724373E-ED58-464D-B3C6-4E5C03D53BA9}" type="presParOf" srcId="{A41D64C0-8FB7-49BC-88D7-3F6B813592A1}" destId="{C74D6E9A-DE87-4A65-9F50-30F8C6D82B96}" srcOrd="6" destOrd="0" presId="urn:microsoft.com/office/officeart/2005/8/layout/radial6"/>
-    <dgm:cxn modelId="{A2AD0FEE-B31D-4C1E-A27D-E707DB22AE7D}" type="presParOf" srcId="{A41D64C0-8FB7-49BC-88D7-3F6B813592A1}" destId="{07F67EAB-0D71-434D-BB37-CE3E9600E098}" srcOrd="7" destOrd="0" presId="urn:microsoft.com/office/officeart/2005/8/layout/radial6"/>
-    <dgm:cxn modelId="{522602FD-131B-4BE3-82A7-16F73048862D}" type="presParOf" srcId="{A41D64C0-8FB7-49BC-88D7-3F6B813592A1}" destId="{6FC4ACC6-04A6-4F6F-9008-71D93C3C620E}" srcOrd="8" destOrd="0" presId="urn:microsoft.com/office/officeart/2005/8/layout/radial6"/>
-    <dgm:cxn modelId="{2DB864B2-FD47-4A87-B044-8D3EE3CDEAFC}" type="presParOf" srcId="{A41D64C0-8FB7-49BC-88D7-3F6B813592A1}" destId="{46E576A1-A50A-460F-B630-9103E9B86AD3}" srcOrd="9" destOrd="0" presId="urn:microsoft.com/office/officeart/2005/8/layout/radial6"/>
-    <dgm:cxn modelId="{67C8D0F6-BC8B-4F70-ABC2-DB29FB62A967}" type="presParOf" srcId="{A41D64C0-8FB7-49BC-88D7-3F6B813592A1}" destId="{63496356-E156-4CFB-ACB3-BFE2C8673254}" srcOrd="10" destOrd="0" presId="urn:microsoft.com/office/officeart/2005/8/layout/radial6"/>
-    <dgm:cxn modelId="{CCCDAB0F-CA9A-46E5-86E4-65E147EC694D}" type="presParOf" srcId="{A41D64C0-8FB7-49BC-88D7-3F6B813592A1}" destId="{4AEB49B4-A109-415A-8CED-6DED5501C8F7}" srcOrd="11" destOrd="0" presId="urn:microsoft.com/office/officeart/2005/8/layout/radial6"/>
-    <dgm:cxn modelId="{823205E7-F0F3-42F1-9D4F-7DD878FF7056}" type="presParOf" srcId="{A41D64C0-8FB7-49BC-88D7-3F6B813592A1}" destId="{D8ED6FCF-6415-4793-B0EC-884115B23211}" srcOrd="12" destOrd="0" presId="urn:microsoft.com/office/officeart/2005/8/layout/radial6"/>
+    <dgm:cxn modelId="{E806C5C7-8FAE-4E58-9044-DD8CC3929541}" type="presParOf" srcId="{A41D64C0-8FB7-49BC-88D7-3F6B813592A1}" destId="{913B1E4A-FEBA-4F6A-9E05-F82E3ACA7D54}" srcOrd="0" destOrd="0" presId="urn:microsoft.com/office/officeart/2005/8/layout/radial6"/>
+    <dgm:cxn modelId="{5CF1DA1C-84F8-4964-A0A4-0370B505FC00}" type="presParOf" srcId="{A41D64C0-8FB7-49BC-88D7-3F6B813592A1}" destId="{371866DA-045F-4A13-9B65-B77DDA3A1303}" srcOrd="1" destOrd="0" presId="urn:microsoft.com/office/officeart/2005/8/layout/radial6"/>
+    <dgm:cxn modelId="{CAB5BEE3-F7D1-4FD7-92E8-DFA0BACE3ECE}" type="presParOf" srcId="{A41D64C0-8FB7-49BC-88D7-3F6B813592A1}" destId="{CE3F33B2-190A-4142-A706-671CD46788E7}" srcOrd="2" destOrd="0" presId="urn:microsoft.com/office/officeart/2005/8/layout/radial6"/>
+    <dgm:cxn modelId="{3042D5ED-1DF4-42F8-8DA6-242FD9B07A8E}" type="presParOf" srcId="{A41D64C0-8FB7-49BC-88D7-3F6B813592A1}" destId="{537744B6-72DA-4EE3-AA07-8D44805C5E5B}" srcOrd="3" destOrd="0" presId="urn:microsoft.com/office/officeart/2005/8/layout/radial6"/>
+    <dgm:cxn modelId="{50C97F52-4297-4BA0-A0EB-5B864AC04954}" type="presParOf" srcId="{A41D64C0-8FB7-49BC-88D7-3F6B813592A1}" destId="{1E003E75-6515-433F-B3BA-070DC6E3C17B}" srcOrd="4" destOrd="0" presId="urn:microsoft.com/office/officeart/2005/8/layout/radial6"/>
+    <dgm:cxn modelId="{C1F8F833-D61E-4BB9-AA55-AB81A03B18AC}" type="presParOf" srcId="{A41D64C0-8FB7-49BC-88D7-3F6B813592A1}" destId="{3636A374-1F6E-4137-8A51-1DB6792A7A1E}" srcOrd="5" destOrd="0" presId="urn:microsoft.com/office/officeart/2005/8/layout/radial6"/>
+    <dgm:cxn modelId="{57D12BA0-54F8-4C08-9090-68BAB2CA50D7}" type="presParOf" srcId="{A41D64C0-8FB7-49BC-88D7-3F6B813592A1}" destId="{C74D6E9A-DE87-4A65-9F50-30F8C6D82B96}" srcOrd="6" destOrd="0" presId="urn:microsoft.com/office/officeart/2005/8/layout/radial6"/>
+    <dgm:cxn modelId="{502DBEE9-5861-4521-AED1-A02708DE6FDE}" type="presParOf" srcId="{A41D64C0-8FB7-49BC-88D7-3F6B813592A1}" destId="{07F67EAB-0D71-434D-BB37-CE3E9600E098}" srcOrd="7" destOrd="0" presId="urn:microsoft.com/office/officeart/2005/8/layout/radial6"/>
+    <dgm:cxn modelId="{AE358AB8-B079-4CAB-A4A9-75D204AC1243}" type="presParOf" srcId="{A41D64C0-8FB7-49BC-88D7-3F6B813592A1}" destId="{6FC4ACC6-04A6-4F6F-9008-71D93C3C620E}" srcOrd="8" destOrd="0" presId="urn:microsoft.com/office/officeart/2005/8/layout/radial6"/>
+    <dgm:cxn modelId="{F43F6ED3-5555-48B6-B5B5-4A090D8CF19F}" type="presParOf" srcId="{A41D64C0-8FB7-49BC-88D7-3F6B813592A1}" destId="{46E576A1-A50A-460F-B630-9103E9B86AD3}" srcOrd="9" destOrd="0" presId="urn:microsoft.com/office/officeart/2005/8/layout/radial6"/>
+    <dgm:cxn modelId="{10859D6E-E9DF-4496-A92A-4B8BD568F22D}" type="presParOf" srcId="{A41D64C0-8FB7-49BC-88D7-3F6B813592A1}" destId="{63496356-E156-4CFB-ACB3-BFE2C8673254}" srcOrd="10" destOrd="0" presId="urn:microsoft.com/office/officeart/2005/8/layout/radial6"/>
+    <dgm:cxn modelId="{C9DDD72D-BDC1-4EF3-9392-09238C0DB6C6}" type="presParOf" srcId="{A41D64C0-8FB7-49BC-88D7-3F6B813592A1}" destId="{4AEB49B4-A109-415A-8CED-6DED5501C8F7}" srcOrd="11" destOrd="0" presId="urn:microsoft.com/office/officeart/2005/8/layout/radial6"/>
+    <dgm:cxn modelId="{373F74D4-85E2-4088-AA31-A8AD5A506430}" type="presParOf" srcId="{A41D64C0-8FB7-49BC-88D7-3F6B813592A1}" destId="{D8ED6FCF-6415-4793-B0EC-884115B23211}" srcOrd="12" destOrd="0" presId="urn:microsoft.com/office/officeart/2005/8/layout/radial6"/>
   </dgm:cxnLst>
   <dgm:bg/>
   <dgm:whole/>
@@ -14936,50 +14642,50 @@
     </dgm:pt>
   </dgm:ptLst>
   <dgm:cxnLst>
-    <dgm:cxn modelId="{FED50813-0661-493E-8C01-FB52E0FC2321}" type="presOf" srcId="{F97C6B51-37BB-41B5-A56B-6BFC5AD7E84F}" destId="{321A5904-C1D7-4FDD-88CC-8767E52696E4}" srcOrd="0" destOrd="0" presId="urn:microsoft.com/office/officeart/2005/8/layout/chevron2"/>
-    <dgm:cxn modelId="{06A01B76-86A1-4D41-8D7D-B1D9CAFB7899}" type="presOf" srcId="{51AC30FA-8260-45EB-B17E-43D6583AD990}" destId="{236A658C-51FD-47C8-A621-F43393F6FBD8}" srcOrd="0" destOrd="0" presId="urn:microsoft.com/office/officeart/2005/8/layout/chevron2"/>
-    <dgm:cxn modelId="{FC8A756B-F5F6-4684-B142-E03301E9F07A}" type="presOf" srcId="{66FDC4E1-361C-49EC-B6CE-2067F9D1DDCF}" destId="{24100B1D-C484-447C-8FA1-20B4E70C4548}" srcOrd="0" destOrd="2" presId="urn:microsoft.com/office/officeart/2005/8/layout/chevron2"/>
+    <dgm:cxn modelId="{E7F08480-80EA-4E40-9DB2-F3937DCA0CD7}" type="presOf" srcId="{F6F062A2-FD64-4E39-9B1D-DE3B19E0C231}" destId="{57C5457B-9A9B-487F-894D-AF898F0EA4DA}" srcOrd="0" destOrd="0" presId="urn:microsoft.com/office/officeart/2005/8/layout/chevron2"/>
+    <dgm:cxn modelId="{702545C9-6528-4F85-B426-74F9DDC7C2BA}" srcId="{4A122D1B-B816-45E5-8D51-0C3F63AE208D}" destId="{F97C6B51-37BB-41B5-A56B-6BFC5AD7E84F}" srcOrd="0" destOrd="0" parTransId="{22398B86-779A-4F6B-A34F-2ACFC4687EDB}" sibTransId="{8F7D4850-2EDD-4037-AD6C-52F9A1A466B6}"/>
+    <dgm:cxn modelId="{7D55C9D1-9C71-4407-B98E-1626DE350C5B}" type="presOf" srcId="{A4E4C500-E672-44B3-95B1-869B9EB38DFD}" destId="{FFBC5902-1023-447E-A710-C941F28E4571}" srcOrd="0" destOrd="1" presId="urn:microsoft.com/office/officeart/2005/8/layout/chevron2"/>
+    <dgm:cxn modelId="{1E58C8B1-8AB1-4B3E-BCE9-8CEFF28A8821}" type="presOf" srcId="{51AC30FA-8260-45EB-B17E-43D6583AD990}" destId="{236A658C-51FD-47C8-A621-F43393F6FBD8}" srcOrd="0" destOrd="0" presId="urn:microsoft.com/office/officeart/2005/8/layout/chevron2"/>
+    <dgm:cxn modelId="{3B013C08-6F16-4E05-8DEA-A4AB546FDD7E}" srcId="{F97C6B51-37BB-41B5-A56B-6BFC5AD7E84F}" destId="{66FDC4E1-361C-49EC-B6CE-2067F9D1DDCF}" srcOrd="2" destOrd="0" parTransId="{52F596DE-E114-4EEC-B3C1-51795B0E8BEA}" sibTransId="{98762D8C-2FE1-4E7B-99A4-4274668279E6}"/>
+    <dgm:cxn modelId="{DA8D2AA4-08B9-4D6F-83FE-31BB09A59D33}" type="presOf" srcId="{CBC13BB6-FDCB-4B96-9C48-9179EC5FDCA8}" destId="{FFBC5902-1023-447E-A710-C941F28E4571}" srcOrd="0" destOrd="0" presId="urn:microsoft.com/office/officeart/2005/8/layout/chevron2"/>
+    <dgm:cxn modelId="{D5C22030-9B9F-4906-B6B5-4840171E8298}" type="presOf" srcId="{ACDD74E2-E09C-41BC-8041-159652CAB684}" destId="{24100B1D-C484-447C-8FA1-20B4E70C4548}" srcOrd="0" destOrd="0" presId="urn:microsoft.com/office/officeart/2005/8/layout/chevron2"/>
     <dgm:cxn modelId="{1E31B3D6-6682-44FD-9D4E-2DECB7F48A08}" srcId="{51AC30FA-8260-45EB-B17E-43D6583AD990}" destId="{25560193-3D81-4D7C-814D-BE6EB2381D1F}" srcOrd="2" destOrd="0" parTransId="{B7AE70F2-2A00-4B2E-AEE2-9A4B7CB0E31C}" sibTransId="{D96216F8-D4A1-46CB-8F7A-08FB648ACA98}"/>
+    <dgm:cxn modelId="{517C2CD8-3793-47FB-BE99-F9674D151FA5}" type="presOf" srcId="{FD1770AA-DE27-4BD0-84B9-8C6F3B7840E3}" destId="{133DD3BB-9B1A-48E7-8C31-9C89806A1316}" srcOrd="0" destOrd="1" presId="urn:microsoft.com/office/officeart/2005/8/layout/chevron2"/>
+    <dgm:cxn modelId="{232FB13A-89E8-4AD7-B18E-90218BAAEDF7}" type="presOf" srcId="{540CB32D-8624-48C1-B3D6-9BDBDF74BB47}" destId="{F1AD9AAC-48C9-4B44-9AC2-F3C901E22C6D}" srcOrd="0" destOrd="0" presId="urn:microsoft.com/office/officeart/2005/8/layout/chevron2"/>
+    <dgm:cxn modelId="{6E757F34-3C5C-4D91-ADDA-478419C0488A}" type="presOf" srcId="{0D34D45D-CBC4-4D2F-BB0D-32E8695BF901}" destId="{24100B1D-C484-447C-8FA1-20B4E70C4548}" srcOrd="0" destOrd="1" presId="urn:microsoft.com/office/officeart/2005/8/layout/chevron2"/>
+    <dgm:cxn modelId="{2BA97685-E7EB-4B8B-8F4E-8CEAC59BAC8D}" type="presOf" srcId="{4A122D1B-B816-45E5-8D51-0C3F63AE208D}" destId="{8B900707-B738-46E2-83D5-E03321D1FBDE}" srcOrd="0" destOrd="0" presId="urn:microsoft.com/office/officeart/2005/8/layout/chevron2"/>
+    <dgm:cxn modelId="{5F21AAE2-39EE-4700-9075-07E20A336224}" srcId="{F97C6B51-37BB-41B5-A56B-6BFC5AD7E84F}" destId="{0D34D45D-CBC4-4D2F-BB0D-32E8695BF901}" srcOrd="1" destOrd="0" parTransId="{DAA8F894-F1C5-4567-B743-49B1EBCFDFFC}" sibTransId="{7C3D6F9C-B71C-4A3C-A45D-4A478F2E8FF9}"/>
+    <dgm:cxn modelId="{AC0EC3CE-9EFC-42A9-A3A2-8DB8C18D5CE3}" srcId="{4A122D1B-B816-45E5-8D51-0C3F63AE208D}" destId="{51AC30FA-8260-45EB-B17E-43D6583AD990}" srcOrd="1" destOrd="0" parTransId="{DC4EB5D8-FD41-4611-8AE7-305554FECD33}" sibTransId="{65EB561F-EC3C-4BED-94DB-4C4C2DD7E1BA}"/>
+    <dgm:cxn modelId="{6D8D9A2F-00DC-4245-AD0E-FD8640DD56D4}" srcId="{F97C6B51-37BB-41B5-A56B-6BFC5AD7E84F}" destId="{ACDD74E2-E09C-41BC-8041-159652CAB684}" srcOrd="0" destOrd="0" parTransId="{3F79F702-0417-4512-88A0-A3407E31E433}" sibTransId="{F0500CD1-F2CA-43EB-9DC9-71D76725D028}"/>
+    <dgm:cxn modelId="{0ABA9281-CE38-43FC-A8CF-282E8AD0B6D0}" type="presOf" srcId="{88D4D4EF-215A-4531-BABF-A0050A6FFCD2}" destId="{F0A48D62-2C22-4AF9-9E26-B3604A9BFE5F}" srcOrd="0" destOrd="0" presId="urn:microsoft.com/office/officeart/2005/8/layout/chevron2"/>
+    <dgm:cxn modelId="{15AEBBB9-1878-45C5-89F6-C52102685F3D}" srcId="{540CB32D-8624-48C1-B3D6-9BDBDF74BB47}" destId="{C20D08A2-B11C-40E9-B0D1-AEE88E4FF42A}" srcOrd="0" destOrd="0" parTransId="{F64A0045-5DEA-46BE-AA69-474595046AC9}" sibTransId="{1CE7BC80-48A1-4E9D-BD8D-81C00AE4DBB4}"/>
+    <dgm:cxn modelId="{9D5BB9E5-1DCE-40E5-A242-7CCDB81E6D85}" type="presOf" srcId="{66FDC4E1-361C-49EC-B6CE-2067F9D1DDCF}" destId="{24100B1D-C484-447C-8FA1-20B4E70C4548}" srcOrd="0" destOrd="2" presId="urn:microsoft.com/office/officeart/2005/8/layout/chevron2"/>
+    <dgm:cxn modelId="{DF1DECDF-2DF7-455B-924B-684514C552BC}" type="presOf" srcId="{C20D08A2-B11C-40E9-B0D1-AEE88E4FF42A}" destId="{133DD3BB-9B1A-48E7-8C31-9C89806A1316}" srcOrd="0" destOrd="0" presId="urn:microsoft.com/office/officeart/2005/8/layout/chevron2"/>
+    <dgm:cxn modelId="{93E2247B-4813-447B-B14F-52D91985F8FD}" srcId="{F6F062A2-FD64-4E39-9B1D-DE3B19E0C231}" destId="{A4E4C500-E672-44B3-95B1-869B9EB38DFD}" srcOrd="1" destOrd="0" parTransId="{BBE8C5E0-92DE-4A10-B34C-BD94CFDEFC4E}" sibTransId="{7A33A718-DE74-4B34-8909-FC3DC68CE60C}"/>
+    <dgm:cxn modelId="{37F15167-AB8B-4E29-A1F0-6C856139FFBE}" srcId="{4A122D1B-B816-45E5-8D51-0C3F63AE208D}" destId="{540CB32D-8624-48C1-B3D6-9BDBDF74BB47}" srcOrd="3" destOrd="0" parTransId="{C1F97796-3610-42D5-A57A-546E265AF2C5}" sibTransId="{0F46638C-D7CE-4F56-B91A-CACCF9798DA3}"/>
+    <dgm:cxn modelId="{97CE11DF-B7A8-4682-9B2F-AC277354BF54}" type="presOf" srcId="{25560193-3D81-4D7C-814D-BE6EB2381D1F}" destId="{F0A48D62-2C22-4AF9-9E26-B3604A9BFE5F}" srcOrd="0" destOrd="2" presId="urn:microsoft.com/office/officeart/2005/8/layout/chevron2"/>
+    <dgm:cxn modelId="{DA3FB999-0C74-4380-BB79-735D9B15B687}" type="presOf" srcId="{F97C6B51-37BB-41B5-A56B-6BFC5AD7E84F}" destId="{321A5904-C1D7-4FDD-88CC-8767E52696E4}" srcOrd="0" destOrd="0" presId="urn:microsoft.com/office/officeart/2005/8/layout/chevron2"/>
+    <dgm:cxn modelId="{1AC1AA4A-3A63-472F-83C2-6F417444D109}" srcId="{51AC30FA-8260-45EB-B17E-43D6583AD990}" destId="{88D4D4EF-215A-4531-BABF-A0050A6FFCD2}" srcOrd="0" destOrd="0" parTransId="{7C3805DD-5E41-46B8-8A64-EC78A455F2DE}" sibTransId="{89F4C431-DE35-48D7-A3B9-D12D07511555}"/>
     <dgm:cxn modelId="{8F6E9DEB-CE1C-4A54-BE92-955973D87170}" srcId="{4A122D1B-B816-45E5-8D51-0C3F63AE208D}" destId="{F6F062A2-FD64-4E39-9B1D-DE3B19E0C231}" srcOrd="2" destOrd="0" parTransId="{731DF3B6-05BE-4E8A-AE56-3CB5D3B90949}" sibTransId="{9BCC218F-E57D-4AE7-A246-9616C82816DF}"/>
-    <dgm:cxn modelId="{23346C5E-68E3-4257-8938-4D8C2348DF7E}" type="presOf" srcId="{F10B96CE-7A92-465C-88AC-673C6F65D5CB}" destId="{F0A48D62-2C22-4AF9-9E26-B3604A9BFE5F}" srcOrd="0" destOrd="1" presId="urn:microsoft.com/office/officeart/2005/8/layout/chevron2"/>
-    <dgm:cxn modelId="{6D8D9A2F-00DC-4245-AD0E-FD8640DD56D4}" srcId="{F97C6B51-37BB-41B5-A56B-6BFC5AD7E84F}" destId="{ACDD74E2-E09C-41BC-8041-159652CAB684}" srcOrd="0" destOrd="0" parTransId="{3F79F702-0417-4512-88A0-A3407E31E433}" sibTransId="{F0500CD1-F2CA-43EB-9DC9-71D76725D028}"/>
-    <dgm:cxn modelId="{1AC1AA4A-3A63-472F-83C2-6F417444D109}" srcId="{51AC30FA-8260-45EB-B17E-43D6583AD990}" destId="{88D4D4EF-215A-4531-BABF-A0050A6FFCD2}" srcOrd="0" destOrd="0" parTransId="{7C3805DD-5E41-46B8-8A64-EC78A455F2DE}" sibTransId="{89F4C431-DE35-48D7-A3B9-D12D07511555}"/>
     <dgm:cxn modelId="{E11C66AC-8F6A-4515-8F9A-56EF1939062C}" srcId="{F6F062A2-FD64-4E39-9B1D-DE3B19E0C231}" destId="{CBC13BB6-FDCB-4B96-9C48-9179EC5FDCA8}" srcOrd="0" destOrd="0" parTransId="{E19FA283-4EF0-4275-8452-82EF5B7B50A0}" sibTransId="{86994439-71A7-4635-ACDE-10DC37BB3357}"/>
-    <dgm:cxn modelId="{0F3473E2-4067-4D30-B4B7-90A3E1B160C1}" type="presOf" srcId="{A4E4C500-E672-44B3-95B1-869B9EB38DFD}" destId="{FFBC5902-1023-447E-A710-C941F28E4571}" srcOrd="0" destOrd="1" presId="urn:microsoft.com/office/officeart/2005/8/layout/chevron2"/>
+    <dgm:cxn modelId="{3993C772-FC6A-453A-A44F-F3E5068E2343}" type="presOf" srcId="{F10B96CE-7A92-465C-88AC-673C6F65D5CB}" destId="{F0A48D62-2C22-4AF9-9E26-B3604A9BFE5F}" srcOrd="0" destOrd="1" presId="urn:microsoft.com/office/officeart/2005/8/layout/chevron2"/>
+    <dgm:cxn modelId="{8F15C922-1CB4-446A-ADFD-D5C63AFC8307}" srcId="{540CB32D-8624-48C1-B3D6-9BDBDF74BB47}" destId="{FD1770AA-DE27-4BD0-84B9-8C6F3B7840E3}" srcOrd="1" destOrd="0" parTransId="{9CB75208-C47A-4FED-A74E-19DD4EFC998C}" sibTransId="{20516776-7D77-4403-B2A2-D805C1477A26}"/>
     <dgm:cxn modelId="{81E0C4C4-D9A2-496A-9E25-A494C31372D3}" srcId="{51AC30FA-8260-45EB-B17E-43D6583AD990}" destId="{F10B96CE-7A92-465C-88AC-673C6F65D5CB}" srcOrd="1" destOrd="0" parTransId="{EDE83181-B61C-48B0-8F9B-4EF481C991A2}" sibTransId="{44F54F16-B1ED-4FF9-834D-EF3BF2373384}"/>
-    <dgm:cxn modelId="{224EFDCF-064F-4659-80FF-24204AFF145A}" type="presOf" srcId="{540CB32D-8624-48C1-B3D6-9BDBDF74BB47}" destId="{F1AD9AAC-48C9-4B44-9AC2-F3C901E22C6D}" srcOrd="0" destOrd="0" presId="urn:microsoft.com/office/officeart/2005/8/layout/chevron2"/>
-    <dgm:cxn modelId="{0743C2C6-9EF4-4C32-8704-2E6FD5988855}" type="presOf" srcId="{0D34D45D-CBC4-4D2F-BB0D-32E8695BF901}" destId="{24100B1D-C484-447C-8FA1-20B4E70C4548}" srcOrd="0" destOrd="1" presId="urn:microsoft.com/office/officeart/2005/8/layout/chevron2"/>
-    <dgm:cxn modelId="{3B013C08-6F16-4E05-8DEA-A4AB546FDD7E}" srcId="{F97C6B51-37BB-41B5-A56B-6BFC5AD7E84F}" destId="{66FDC4E1-361C-49EC-B6CE-2067F9D1DDCF}" srcOrd="2" destOrd="0" parTransId="{52F596DE-E114-4EEC-B3C1-51795B0E8BEA}" sibTransId="{98762D8C-2FE1-4E7B-99A4-4274668279E6}"/>
-    <dgm:cxn modelId="{93E2247B-4813-447B-B14F-52D91985F8FD}" srcId="{F6F062A2-FD64-4E39-9B1D-DE3B19E0C231}" destId="{A4E4C500-E672-44B3-95B1-869B9EB38DFD}" srcOrd="1" destOrd="0" parTransId="{BBE8C5E0-92DE-4A10-B34C-BD94CFDEFC4E}" sibTransId="{7A33A718-DE74-4B34-8909-FC3DC68CE60C}"/>
-    <dgm:cxn modelId="{C8DCEC5A-14D0-4587-830C-396AB2973A6A}" type="presOf" srcId="{ACDD74E2-E09C-41BC-8041-159652CAB684}" destId="{24100B1D-C484-447C-8FA1-20B4E70C4548}" srcOrd="0" destOrd="0" presId="urn:microsoft.com/office/officeart/2005/8/layout/chevron2"/>
-    <dgm:cxn modelId="{6FE0F1A3-D49D-4B9E-911C-576BF83B4016}" type="presOf" srcId="{C20D08A2-B11C-40E9-B0D1-AEE88E4FF42A}" destId="{133DD3BB-9B1A-48E7-8C31-9C89806A1316}" srcOrd="0" destOrd="0" presId="urn:microsoft.com/office/officeart/2005/8/layout/chevron2"/>
-    <dgm:cxn modelId="{5F21AAE2-39EE-4700-9075-07E20A336224}" srcId="{F97C6B51-37BB-41B5-A56B-6BFC5AD7E84F}" destId="{0D34D45D-CBC4-4D2F-BB0D-32E8695BF901}" srcOrd="1" destOrd="0" parTransId="{DAA8F894-F1C5-4567-B743-49B1EBCFDFFC}" sibTransId="{7C3D6F9C-B71C-4A3C-A45D-4A478F2E8FF9}"/>
-    <dgm:cxn modelId="{37F15167-AB8B-4E29-A1F0-6C856139FFBE}" srcId="{4A122D1B-B816-45E5-8D51-0C3F63AE208D}" destId="{540CB32D-8624-48C1-B3D6-9BDBDF74BB47}" srcOrd="3" destOrd="0" parTransId="{C1F97796-3610-42D5-A57A-546E265AF2C5}" sibTransId="{0F46638C-D7CE-4F56-B91A-CACCF9798DA3}"/>
-    <dgm:cxn modelId="{8C393BBB-398A-4541-B50B-4ACC885EEAC6}" type="presOf" srcId="{F6F062A2-FD64-4E39-9B1D-DE3B19E0C231}" destId="{57C5457B-9A9B-487F-894D-AF898F0EA4DA}" srcOrd="0" destOrd="0" presId="urn:microsoft.com/office/officeart/2005/8/layout/chevron2"/>
-    <dgm:cxn modelId="{702545C9-6528-4F85-B426-74F9DDC7C2BA}" srcId="{4A122D1B-B816-45E5-8D51-0C3F63AE208D}" destId="{F97C6B51-37BB-41B5-A56B-6BFC5AD7E84F}" srcOrd="0" destOrd="0" parTransId="{22398B86-779A-4F6B-A34F-2ACFC4687EDB}" sibTransId="{8F7D4850-2EDD-4037-AD6C-52F9A1A466B6}"/>
-    <dgm:cxn modelId="{15AEBBB9-1878-45C5-89F6-C52102685F3D}" srcId="{540CB32D-8624-48C1-B3D6-9BDBDF74BB47}" destId="{C20D08A2-B11C-40E9-B0D1-AEE88E4FF42A}" srcOrd="0" destOrd="0" parTransId="{F64A0045-5DEA-46BE-AA69-474595046AC9}" sibTransId="{1CE7BC80-48A1-4E9D-BD8D-81C00AE4DBB4}"/>
-    <dgm:cxn modelId="{9751CD33-1583-4C51-BC52-037C82D9EA5B}" type="presOf" srcId="{CBC13BB6-FDCB-4B96-9C48-9179EC5FDCA8}" destId="{FFBC5902-1023-447E-A710-C941F28E4571}" srcOrd="0" destOrd="0" presId="urn:microsoft.com/office/officeart/2005/8/layout/chevron2"/>
-    <dgm:cxn modelId="{9E71D875-613D-4C3A-964B-B0018CB18DDA}" type="presOf" srcId="{4A122D1B-B816-45E5-8D51-0C3F63AE208D}" destId="{8B900707-B738-46E2-83D5-E03321D1FBDE}" srcOrd="0" destOrd="0" presId="urn:microsoft.com/office/officeart/2005/8/layout/chevron2"/>
-    <dgm:cxn modelId="{8B344AEB-7987-472C-AB61-0D66EA8B4FE3}" type="presOf" srcId="{25560193-3D81-4D7C-814D-BE6EB2381D1F}" destId="{F0A48D62-2C22-4AF9-9E26-B3604A9BFE5F}" srcOrd="0" destOrd="2" presId="urn:microsoft.com/office/officeart/2005/8/layout/chevron2"/>
-    <dgm:cxn modelId="{AC0EC3CE-9EFC-42A9-A3A2-8DB8C18D5CE3}" srcId="{4A122D1B-B816-45E5-8D51-0C3F63AE208D}" destId="{51AC30FA-8260-45EB-B17E-43D6583AD990}" srcOrd="1" destOrd="0" parTransId="{DC4EB5D8-FD41-4611-8AE7-305554FECD33}" sibTransId="{65EB561F-EC3C-4BED-94DB-4C4C2DD7E1BA}"/>
-    <dgm:cxn modelId="{8F15C922-1CB4-446A-ADFD-D5C63AFC8307}" srcId="{540CB32D-8624-48C1-B3D6-9BDBDF74BB47}" destId="{FD1770AA-DE27-4BD0-84B9-8C6F3B7840E3}" srcOrd="1" destOrd="0" parTransId="{9CB75208-C47A-4FED-A74E-19DD4EFC998C}" sibTransId="{20516776-7D77-4403-B2A2-D805C1477A26}"/>
-    <dgm:cxn modelId="{A4351A5E-BFC7-49BA-948F-507EFFD0D9A5}" type="presOf" srcId="{FD1770AA-DE27-4BD0-84B9-8C6F3B7840E3}" destId="{133DD3BB-9B1A-48E7-8C31-9C89806A1316}" srcOrd="0" destOrd="1" presId="urn:microsoft.com/office/officeart/2005/8/layout/chevron2"/>
-    <dgm:cxn modelId="{5955ABFE-D74C-46CF-9974-93DFFB16FD91}" type="presOf" srcId="{88D4D4EF-215A-4531-BABF-A0050A6FFCD2}" destId="{F0A48D62-2C22-4AF9-9E26-B3604A9BFE5F}" srcOrd="0" destOrd="0" presId="urn:microsoft.com/office/officeart/2005/8/layout/chevron2"/>
-    <dgm:cxn modelId="{76BA376C-73A0-4A92-B596-E596BB282B7B}" type="presParOf" srcId="{8B900707-B738-46E2-83D5-E03321D1FBDE}" destId="{5516738A-7C29-40F4-811B-6D28042C2731}" srcOrd="0" destOrd="0" presId="urn:microsoft.com/office/officeart/2005/8/layout/chevron2"/>
-    <dgm:cxn modelId="{AE426BB8-0E33-4828-B9C6-9C5F08EC68A8}" type="presParOf" srcId="{5516738A-7C29-40F4-811B-6D28042C2731}" destId="{321A5904-C1D7-4FDD-88CC-8767E52696E4}" srcOrd="0" destOrd="0" presId="urn:microsoft.com/office/officeart/2005/8/layout/chevron2"/>
-    <dgm:cxn modelId="{7502D95B-4CDF-4A6C-85CA-5F319C483FFE}" type="presParOf" srcId="{5516738A-7C29-40F4-811B-6D28042C2731}" destId="{24100B1D-C484-447C-8FA1-20B4E70C4548}" srcOrd="1" destOrd="0" presId="urn:microsoft.com/office/officeart/2005/8/layout/chevron2"/>
-    <dgm:cxn modelId="{1EBC0443-23E8-438D-ACC3-28AFF8A90F65}" type="presParOf" srcId="{8B900707-B738-46E2-83D5-E03321D1FBDE}" destId="{FC6E547B-4941-48E3-857B-391DAA90A159}" srcOrd="1" destOrd="0" presId="urn:microsoft.com/office/officeart/2005/8/layout/chevron2"/>
-    <dgm:cxn modelId="{0EA441EB-5E36-4B45-9FD8-879C9F5705B2}" type="presParOf" srcId="{8B900707-B738-46E2-83D5-E03321D1FBDE}" destId="{E84AA5BE-A38E-464F-BCBF-434178591364}" srcOrd="2" destOrd="0" presId="urn:microsoft.com/office/officeart/2005/8/layout/chevron2"/>
-    <dgm:cxn modelId="{C30C0BC4-F8BD-4FCD-A2A9-8A1C5B4D28A2}" type="presParOf" srcId="{E84AA5BE-A38E-464F-BCBF-434178591364}" destId="{236A658C-51FD-47C8-A621-F43393F6FBD8}" srcOrd="0" destOrd="0" presId="urn:microsoft.com/office/officeart/2005/8/layout/chevron2"/>
-    <dgm:cxn modelId="{6B1611CF-9F19-40A3-9C4E-8E3EB6A7F0B6}" type="presParOf" srcId="{E84AA5BE-A38E-464F-BCBF-434178591364}" destId="{F0A48D62-2C22-4AF9-9E26-B3604A9BFE5F}" srcOrd="1" destOrd="0" presId="urn:microsoft.com/office/officeart/2005/8/layout/chevron2"/>
-    <dgm:cxn modelId="{7F125461-C86D-438B-B418-630255E4A3CC}" type="presParOf" srcId="{8B900707-B738-46E2-83D5-E03321D1FBDE}" destId="{7EF8ABF6-3830-472F-B9AF-BEE8F98DCBE3}" srcOrd="3" destOrd="0" presId="urn:microsoft.com/office/officeart/2005/8/layout/chevron2"/>
-    <dgm:cxn modelId="{DC3A42E2-B380-4994-AC94-C99FC843E568}" type="presParOf" srcId="{8B900707-B738-46E2-83D5-E03321D1FBDE}" destId="{27D5B46E-FC78-4BBB-9D38-1E69345CD527}" srcOrd="4" destOrd="0" presId="urn:microsoft.com/office/officeart/2005/8/layout/chevron2"/>
-    <dgm:cxn modelId="{2A467A2C-1AA5-4819-A48C-118BF1DA68C7}" type="presParOf" srcId="{27D5B46E-FC78-4BBB-9D38-1E69345CD527}" destId="{57C5457B-9A9B-487F-894D-AF898F0EA4DA}" srcOrd="0" destOrd="0" presId="urn:microsoft.com/office/officeart/2005/8/layout/chevron2"/>
-    <dgm:cxn modelId="{B48A0584-F973-401B-90F9-6BAF910A59FA}" type="presParOf" srcId="{27D5B46E-FC78-4BBB-9D38-1E69345CD527}" destId="{FFBC5902-1023-447E-A710-C941F28E4571}" srcOrd="1" destOrd="0" presId="urn:microsoft.com/office/officeart/2005/8/layout/chevron2"/>
-    <dgm:cxn modelId="{FC923296-1679-4988-8456-E7904AB372E6}" type="presParOf" srcId="{8B900707-B738-46E2-83D5-E03321D1FBDE}" destId="{185A4D36-9EC5-433A-8E4E-09AF8AD5B484}" srcOrd="5" destOrd="0" presId="urn:microsoft.com/office/officeart/2005/8/layout/chevron2"/>
-    <dgm:cxn modelId="{F8AA0D63-1981-483E-BC41-2FD87BC3AA3F}" type="presParOf" srcId="{8B900707-B738-46E2-83D5-E03321D1FBDE}" destId="{06F34673-9E38-411E-A400-E3E2B6DB0FBD}" srcOrd="6" destOrd="0" presId="urn:microsoft.com/office/officeart/2005/8/layout/chevron2"/>
-    <dgm:cxn modelId="{50E3F5FB-3113-40FC-9637-C0350A00E4E3}" type="presParOf" srcId="{06F34673-9E38-411E-A400-E3E2B6DB0FBD}" destId="{F1AD9AAC-48C9-4B44-9AC2-F3C901E22C6D}" srcOrd="0" destOrd="0" presId="urn:microsoft.com/office/officeart/2005/8/layout/chevron2"/>
-    <dgm:cxn modelId="{5921A7E3-2B38-483B-A61D-C76B21E42592}" type="presParOf" srcId="{06F34673-9E38-411E-A400-E3E2B6DB0FBD}" destId="{133DD3BB-9B1A-48E7-8C31-9C89806A1316}" srcOrd="1" destOrd="0" presId="urn:microsoft.com/office/officeart/2005/8/layout/chevron2"/>
+    <dgm:cxn modelId="{67124A07-492F-4834-ABAC-C5F712E77724}" type="presParOf" srcId="{8B900707-B738-46E2-83D5-E03321D1FBDE}" destId="{5516738A-7C29-40F4-811B-6D28042C2731}" srcOrd="0" destOrd="0" presId="urn:microsoft.com/office/officeart/2005/8/layout/chevron2"/>
+    <dgm:cxn modelId="{4AC38816-CC9F-48D7-8D09-E9FE7856A081}" type="presParOf" srcId="{5516738A-7C29-40F4-811B-6D28042C2731}" destId="{321A5904-C1D7-4FDD-88CC-8767E52696E4}" srcOrd="0" destOrd="0" presId="urn:microsoft.com/office/officeart/2005/8/layout/chevron2"/>
+    <dgm:cxn modelId="{99B0CF73-7C79-42E9-B711-CA5DF44F34B7}" type="presParOf" srcId="{5516738A-7C29-40F4-811B-6D28042C2731}" destId="{24100B1D-C484-447C-8FA1-20B4E70C4548}" srcOrd="1" destOrd="0" presId="urn:microsoft.com/office/officeart/2005/8/layout/chevron2"/>
+    <dgm:cxn modelId="{1BCA37E4-537D-4BC1-9FD3-6AB733B77099}" type="presParOf" srcId="{8B900707-B738-46E2-83D5-E03321D1FBDE}" destId="{FC6E547B-4941-48E3-857B-391DAA90A159}" srcOrd="1" destOrd="0" presId="urn:microsoft.com/office/officeart/2005/8/layout/chevron2"/>
+    <dgm:cxn modelId="{8C395E37-0AC6-481C-AAFB-A6FC3CCA6C32}" type="presParOf" srcId="{8B900707-B738-46E2-83D5-E03321D1FBDE}" destId="{E84AA5BE-A38E-464F-BCBF-434178591364}" srcOrd="2" destOrd="0" presId="urn:microsoft.com/office/officeart/2005/8/layout/chevron2"/>
+    <dgm:cxn modelId="{059A8C31-4EF0-44DC-8EEF-3427B813040D}" type="presParOf" srcId="{E84AA5BE-A38E-464F-BCBF-434178591364}" destId="{236A658C-51FD-47C8-A621-F43393F6FBD8}" srcOrd="0" destOrd="0" presId="urn:microsoft.com/office/officeart/2005/8/layout/chevron2"/>
+    <dgm:cxn modelId="{E7616056-87A0-4B9E-BCBD-2B4E0A360D01}" type="presParOf" srcId="{E84AA5BE-A38E-464F-BCBF-434178591364}" destId="{F0A48D62-2C22-4AF9-9E26-B3604A9BFE5F}" srcOrd="1" destOrd="0" presId="urn:microsoft.com/office/officeart/2005/8/layout/chevron2"/>
+    <dgm:cxn modelId="{160ACD37-272E-464F-9F7C-048CF69393C2}" type="presParOf" srcId="{8B900707-B738-46E2-83D5-E03321D1FBDE}" destId="{7EF8ABF6-3830-472F-B9AF-BEE8F98DCBE3}" srcOrd="3" destOrd="0" presId="urn:microsoft.com/office/officeart/2005/8/layout/chevron2"/>
+    <dgm:cxn modelId="{2BBBB87C-B02C-422C-820D-C79DE0C4A621}" type="presParOf" srcId="{8B900707-B738-46E2-83D5-E03321D1FBDE}" destId="{27D5B46E-FC78-4BBB-9D38-1E69345CD527}" srcOrd="4" destOrd="0" presId="urn:microsoft.com/office/officeart/2005/8/layout/chevron2"/>
+    <dgm:cxn modelId="{513D64E0-4B91-446E-A203-2D8B1674FE31}" type="presParOf" srcId="{27D5B46E-FC78-4BBB-9D38-1E69345CD527}" destId="{57C5457B-9A9B-487F-894D-AF898F0EA4DA}" srcOrd="0" destOrd="0" presId="urn:microsoft.com/office/officeart/2005/8/layout/chevron2"/>
+    <dgm:cxn modelId="{FCA409DB-4E3D-4809-9350-5EA355FCF78D}" type="presParOf" srcId="{27D5B46E-FC78-4BBB-9D38-1E69345CD527}" destId="{FFBC5902-1023-447E-A710-C941F28E4571}" srcOrd="1" destOrd="0" presId="urn:microsoft.com/office/officeart/2005/8/layout/chevron2"/>
+    <dgm:cxn modelId="{3498278B-F04A-4924-9185-E5565FE80033}" type="presParOf" srcId="{8B900707-B738-46E2-83D5-E03321D1FBDE}" destId="{185A4D36-9EC5-433A-8E4E-09AF8AD5B484}" srcOrd="5" destOrd="0" presId="urn:microsoft.com/office/officeart/2005/8/layout/chevron2"/>
+    <dgm:cxn modelId="{0B1B00E9-23A8-45DF-8EF7-AC9CFF2130D7}" type="presParOf" srcId="{8B900707-B738-46E2-83D5-E03321D1FBDE}" destId="{06F34673-9E38-411E-A400-E3E2B6DB0FBD}" srcOrd="6" destOrd="0" presId="urn:microsoft.com/office/officeart/2005/8/layout/chevron2"/>
+    <dgm:cxn modelId="{0346E0DE-EBE7-4D48-83A7-3C2E91CD64B8}" type="presParOf" srcId="{06F34673-9E38-411E-A400-E3E2B6DB0FBD}" destId="{F1AD9AAC-48C9-4B44-9AC2-F3C901E22C6D}" srcOrd="0" destOrd="0" presId="urn:microsoft.com/office/officeart/2005/8/layout/chevron2"/>
+    <dgm:cxn modelId="{AFED603B-4809-4D4D-94D4-C3F3B8FE0E41}" type="presParOf" srcId="{06F34673-9E38-411E-A400-E3E2B6DB0FBD}" destId="{133DD3BB-9B1A-48E7-8C31-9C89806A1316}" srcOrd="1" destOrd="0" presId="urn:microsoft.com/office/officeart/2005/8/layout/chevron2"/>
   </dgm:cxnLst>
   <dgm:bg/>
   <dgm:whole/>
@@ -15590,44 +15296,44 @@
     </dgm:pt>
   </dgm:ptLst>
   <dgm:cxnLst>
-    <dgm:cxn modelId="{113234C4-75EF-487B-B1EE-BD0865961F50}" type="presOf" srcId="{07A3E033-C9E9-441A-89BE-08B9CB8ADC5F}" destId="{F0A48D62-2C22-4AF9-9E26-B3604A9BFE5F}" srcOrd="0" destOrd="2" presId="urn:microsoft.com/office/officeart/2005/8/layout/chevron2"/>
-    <dgm:cxn modelId="{173F5D2E-F713-43B8-8B78-D107269825A2}" type="presOf" srcId="{ACDD74E2-E09C-41BC-8041-159652CAB684}" destId="{24100B1D-C484-447C-8FA1-20B4E70C4548}" srcOrd="0" destOrd="0" presId="urn:microsoft.com/office/officeart/2005/8/layout/chevron2"/>
+    <dgm:cxn modelId="{3BA0F366-528A-40C4-9633-6CAF6A7A1E47}" type="presOf" srcId="{ACDD74E2-E09C-41BC-8041-159652CAB684}" destId="{24100B1D-C484-447C-8FA1-20B4E70C4548}" srcOrd="0" destOrd="0" presId="urn:microsoft.com/office/officeart/2005/8/layout/chevron2"/>
+    <dgm:cxn modelId="{1DE8DE71-7AE2-4915-B776-B532CB6A5291}" type="presOf" srcId="{F6F062A2-FD64-4E39-9B1D-DE3B19E0C231}" destId="{57C5457B-9A9B-487F-894D-AF898F0EA4DA}" srcOrd="0" destOrd="0" presId="urn:microsoft.com/office/officeart/2005/8/layout/chevron2"/>
+    <dgm:cxn modelId="{1E31B3D6-6682-44FD-9D4E-2DECB7F48A08}" srcId="{51AC30FA-8260-45EB-B17E-43D6583AD990}" destId="{25560193-3D81-4D7C-814D-BE6EB2381D1F}" srcOrd="1" destOrd="0" parTransId="{B7AE70F2-2A00-4B2E-AEE2-9A4B7CB0E31C}" sibTransId="{D96216F8-D4A1-46CB-8F7A-08FB648ACA98}"/>
+    <dgm:cxn modelId="{8F6E9DEB-CE1C-4A54-BE92-955973D87170}" srcId="{4A122D1B-B816-45E5-8D51-0C3F63AE208D}" destId="{F6F062A2-FD64-4E39-9B1D-DE3B19E0C231}" srcOrd="2" destOrd="0" parTransId="{731DF3B6-05BE-4E8A-AE56-3CB5D3B90949}" sibTransId="{9BCC218F-E57D-4AE7-A246-9616C82816DF}"/>
+    <dgm:cxn modelId="{6D8D9A2F-00DC-4245-AD0E-FD8640DD56D4}" srcId="{F97C6B51-37BB-41B5-A56B-6BFC5AD7E84F}" destId="{ACDD74E2-E09C-41BC-8041-159652CAB684}" srcOrd="0" destOrd="0" parTransId="{3F79F702-0417-4512-88A0-A3407E31E433}" sibTransId="{F0500CD1-F2CA-43EB-9DC9-71D76725D028}"/>
+    <dgm:cxn modelId="{1AC1AA4A-3A63-472F-83C2-6F417444D109}" srcId="{51AC30FA-8260-45EB-B17E-43D6583AD990}" destId="{88D4D4EF-215A-4531-BABF-A0050A6FFCD2}" srcOrd="0" destOrd="0" parTransId="{7C3805DD-5E41-46B8-8A64-EC78A455F2DE}" sibTransId="{89F4C431-DE35-48D7-A3B9-D12D07511555}"/>
+    <dgm:cxn modelId="{E11C66AC-8F6A-4515-8F9A-56EF1939062C}" srcId="{F6F062A2-FD64-4E39-9B1D-DE3B19E0C231}" destId="{CBC13BB6-FDCB-4B96-9C48-9179EC5FDCA8}" srcOrd="0" destOrd="0" parTransId="{E19FA283-4EF0-4275-8452-82EF5B7B50A0}" sibTransId="{86994439-71A7-4635-ACDE-10DC37BB3357}"/>
+    <dgm:cxn modelId="{8C7FE33E-3C8F-4379-8846-271EA7F71A4F}" type="presOf" srcId="{88D4D4EF-215A-4531-BABF-A0050A6FFCD2}" destId="{F0A48D62-2C22-4AF9-9E26-B3604A9BFE5F}" srcOrd="0" destOrd="0" presId="urn:microsoft.com/office/officeart/2005/8/layout/chevron2"/>
+    <dgm:cxn modelId="{252E75FA-E439-474A-9B3E-4F8617E32B3F}" type="presOf" srcId="{25560193-3D81-4D7C-814D-BE6EB2381D1F}" destId="{F0A48D62-2C22-4AF9-9E26-B3604A9BFE5F}" srcOrd="0" destOrd="1" presId="urn:microsoft.com/office/officeart/2005/8/layout/chevron2"/>
+    <dgm:cxn modelId="{0027723A-C373-48F6-A946-396857AD41CC}" type="presOf" srcId="{F97C6B51-37BB-41B5-A56B-6BFC5AD7E84F}" destId="{321A5904-C1D7-4FDD-88CC-8767E52696E4}" srcOrd="0" destOrd="0" presId="urn:microsoft.com/office/officeart/2005/8/layout/chevron2"/>
+    <dgm:cxn modelId="{4435EA91-8B40-4DB3-988F-EA4C69028FBC}" type="presOf" srcId="{CBC13BB6-FDCB-4B96-9C48-9179EC5FDCA8}" destId="{FFBC5902-1023-447E-A710-C941F28E4571}" srcOrd="0" destOrd="0" presId="urn:microsoft.com/office/officeart/2005/8/layout/chevron2"/>
+    <dgm:cxn modelId="{2D7E36B8-6440-4702-B414-76C5436D9DA6}" type="presOf" srcId="{0D34D45D-CBC4-4D2F-BB0D-32E8695BF901}" destId="{24100B1D-C484-447C-8FA1-20B4E70C4548}" srcOrd="0" destOrd="1" presId="urn:microsoft.com/office/officeart/2005/8/layout/chevron2"/>
+    <dgm:cxn modelId="{37F15167-AB8B-4E29-A1F0-6C856139FFBE}" srcId="{4A122D1B-B816-45E5-8D51-0C3F63AE208D}" destId="{540CB32D-8624-48C1-B3D6-9BDBDF74BB47}" srcOrd="3" destOrd="0" parTransId="{C1F97796-3610-42D5-A57A-546E265AF2C5}" sibTransId="{0F46638C-D7CE-4F56-B91A-CACCF9798DA3}"/>
+    <dgm:cxn modelId="{5F21AAE2-39EE-4700-9075-07E20A336224}" srcId="{F97C6B51-37BB-41B5-A56B-6BFC5AD7E84F}" destId="{0D34D45D-CBC4-4D2F-BB0D-32E8695BF901}" srcOrd="1" destOrd="0" parTransId="{DAA8F894-F1C5-4567-B743-49B1EBCFDFFC}" sibTransId="{7C3D6F9C-B71C-4A3C-A45D-4A478F2E8FF9}"/>
     <dgm:cxn modelId="{702545C9-6528-4F85-B426-74F9DDC7C2BA}" srcId="{4A122D1B-B816-45E5-8D51-0C3F63AE208D}" destId="{F97C6B51-37BB-41B5-A56B-6BFC5AD7E84F}" srcOrd="0" destOrd="0" parTransId="{22398B86-779A-4F6B-A34F-2ACFC4687EDB}" sibTransId="{8F7D4850-2EDD-4037-AD6C-52F9A1A466B6}"/>
-    <dgm:cxn modelId="{933B94A7-166E-440C-81F6-48CE52B27570}" type="presOf" srcId="{F6F062A2-FD64-4E39-9B1D-DE3B19E0C231}" destId="{57C5457B-9A9B-487F-894D-AF898F0EA4DA}" srcOrd="0" destOrd="0" presId="urn:microsoft.com/office/officeart/2005/8/layout/chevron2"/>
-    <dgm:cxn modelId="{9B0E9A43-E9F2-4FFC-AE52-B877657198D5}" type="presOf" srcId="{4A122D1B-B816-45E5-8D51-0C3F63AE208D}" destId="{8B900707-B738-46E2-83D5-E03321D1FBDE}" srcOrd="0" destOrd="0" presId="urn:microsoft.com/office/officeart/2005/8/layout/chevron2"/>
-    <dgm:cxn modelId="{11A610C2-305E-477E-A909-D56152E3384F}" type="presOf" srcId="{C20D08A2-B11C-40E9-B0D1-AEE88E4FF42A}" destId="{133DD3BB-9B1A-48E7-8C31-9C89806A1316}" srcOrd="0" destOrd="0" presId="urn:microsoft.com/office/officeart/2005/8/layout/chevron2"/>
-    <dgm:cxn modelId="{8E9EDFC0-3DF2-4DDB-AEAF-74F4A2564668}" type="presOf" srcId="{0D34D45D-CBC4-4D2F-BB0D-32E8695BF901}" destId="{24100B1D-C484-447C-8FA1-20B4E70C4548}" srcOrd="0" destOrd="1" presId="urn:microsoft.com/office/officeart/2005/8/layout/chevron2"/>
-    <dgm:cxn modelId="{1E31B3D6-6682-44FD-9D4E-2DECB7F48A08}" srcId="{51AC30FA-8260-45EB-B17E-43D6583AD990}" destId="{25560193-3D81-4D7C-814D-BE6EB2381D1F}" srcOrd="1" destOrd="0" parTransId="{B7AE70F2-2A00-4B2E-AEE2-9A4B7CB0E31C}" sibTransId="{D96216F8-D4A1-46CB-8F7A-08FB648ACA98}"/>
-    <dgm:cxn modelId="{80C9FB5D-56FF-4F5D-B888-CD89C79683BE}" type="presOf" srcId="{540CB32D-8624-48C1-B3D6-9BDBDF74BB47}" destId="{F1AD9AAC-48C9-4B44-9AC2-F3C901E22C6D}" srcOrd="0" destOrd="0" presId="urn:microsoft.com/office/officeart/2005/8/layout/chevron2"/>
-    <dgm:cxn modelId="{28EB6D98-6FA9-4932-A187-D491B6153C6B}" type="presOf" srcId="{25560193-3D81-4D7C-814D-BE6EB2381D1F}" destId="{F0A48D62-2C22-4AF9-9E26-B3604A9BFE5F}" srcOrd="0" destOrd="1" presId="urn:microsoft.com/office/officeart/2005/8/layout/chevron2"/>
-    <dgm:cxn modelId="{5F21AAE2-39EE-4700-9075-07E20A336224}" srcId="{F97C6B51-37BB-41B5-A56B-6BFC5AD7E84F}" destId="{0D34D45D-CBC4-4D2F-BB0D-32E8695BF901}" srcOrd="1" destOrd="0" parTransId="{DAA8F894-F1C5-4567-B743-49B1EBCFDFFC}" sibTransId="{7C3D6F9C-B71C-4A3C-A45D-4A478F2E8FF9}"/>
+    <dgm:cxn modelId="{15AEBBB9-1878-45C5-89F6-C52102685F3D}" srcId="{540CB32D-8624-48C1-B3D6-9BDBDF74BB47}" destId="{C20D08A2-B11C-40E9-B0D1-AEE88E4FF42A}" srcOrd="0" destOrd="0" parTransId="{F64A0045-5DEA-46BE-AA69-474595046AC9}" sibTransId="{1CE7BC80-48A1-4E9D-BD8D-81C00AE4DBB4}"/>
+    <dgm:cxn modelId="{704C8FC8-46F0-4858-B686-27804F5F8D3F}" type="presOf" srcId="{C20D08A2-B11C-40E9-B0D1-AEE88E4FF42A}" destId="{133DD3BB-9B1A-48E7-8C31-9C89806A1316}" srcOrd="0" destOrd="0" presId="urn:microsoft.com/office/officeart/2005/8/layout/chevron2"/>
+    <dgm:cxn modelId="{8B2BC56D-41A6-42C7-9DF9-1B2CA8ED0B88}" type="presOf" srcId="{4A122D1B-B816-45E5-8D51-0C3F63AE208D}" destId="{8B900707-B738-46E2-83D5-E03321D1FBDE}" srcOrd="0" destOrd="0" presId="urn:microsoft.com/office/officeart/2005/8/layout/chevron2"/>
     <dgm:cxn modelId="{AC0EC3CE-9EFC-42A9-A3A2-8DB8C18D5CE3}" srcId="{4A122D1B-B816-45E5-8D51-0C3F63AE208D}" destId="{51AC30FA-8260-45EB-B17E-43D6583AD990}" srcOrd="1" destOrd="0" parTransId="{DC4EB5D8-FD41-4611-8AE7-305554FECD33}" sibTransId="{65EB561F-EC3C-4BED-94DB-4C4C2DD7E1BA}"/>
-    <dgm:cxn modelId="{6D8D9A2F-00DC-4245-AD0E-FD8640DD56D4}" srcId="{F97C6B51-37BB-41B5-A56B-6BFC5AD7E84F}" destId="{ACDD74E2-E09C-41BC-8041-159652CAB684}" srcOrd="0" destOrd="0" parTransId="{3F79F702-0417-4512-88A0-A3407E31E433}" sibTransId="{F0500CD1-F2CA-43EB-9DC9-71D76725D028}"/>
-    <dgm:cxn modelId="{15AEBBB9-1878-45C5-89F6-C52102685F3D}" srcId="{540CB32D-8624-48C1-B3D6-9BDBDF74BB47}" destId="{C20D08A2-B11C-40E9-B0D1-AEE88E4FF42A}" srcOrd="0" destOrd="0" parTransId="{F64A0045-5DEA-46BE-AA69-474595046AC9}" sibTransId="{1CE7BC80-48A1-4E9D-BD8D-81C00AE4DBB4}"/>
-    <dgm:cxn modelId="{37F15167-AB8B-4E29-A1F0-6C856139FFBE}" srcId="{4A122D1B-B816-45E5-8D51-0C3F63AE208D}" destId="{540CB32D-8624-48C1-B3D6-9BDBDF74BB47}" srcOrd="3" destOrd="0" parTransId="{C1F97796-3610-42D5-A57A-546E265AF2C5}" sibTransId="{0F46638C-D7CE-4F56-B91A-CACCF9798DA3}"/>
-    <dgm:cxn modelId="{64950A34-1492-4381-8809-C99A2343CB7E}" type="presOf" srcId="{51AC30FA-8260-45EB-B17E-43D6583AD990}" destId="{236A658C-51FD-47C8-A621-F43393F6FBD8}" srcOrd="0" destOrd="0" presId="urn:microsoft.com/office/officeart/2005/8/layout/chevron2"/>
-    <dgm:cxn modelId="{1AC1AA4A-3A63-472F-83C2-6F417444D109}" srcId="{51AC30FA-8260-45EB-B17E-43D6583AD990}" destId="{88D4D4EF-215A-4531-BABF-A0050A6FFCD2}" srcOrd="0" destOrd="0" parTransId="{7C3805DD-5E41-46B8-8A64-EC78A455F2DE}" sibTransId="{89F4C431-DE35-48D7-A3B9-D12D07511555}"/>
-    <dgm:cxn modelId="{8F6E9DEB-CE1C-4A54-BE92-955973D87170}" srcId="{4A122D1B-B816-45E5-8D51-0C3F63AE208D}" destId="{F6F062A2-FD64-4E39-9B1D-DE3B19E0C231}" srcOrd="2" destOrd="0" parTransId="{731DF3B6-05BE-4E8A-AE56-3CB5D3B90949}" sibTransId="{9BCC218F-E57D-4AE7-A246-9616C82816DF}"/>
+    <dgm:cxn modelId="{1A80B8E9-BE64-4D4A-BF14-27397A3F8B59}" type="presOf" srcId="{51AC30FA-8260-45EB-B17E-43D6583AD990}" destId="{236A658C-51FD-47C8-A621-F43393F6FBD8}" srcOrd="0" destOrd="0" presId="urn:microsoft.com/office/officeart/2005/8/layout/chevron2"/>
+    <dgm:cxn modelId="{9A5169BE-6FF8-49B7-A541-19E72B7FB7A9}" type="presOf" srcId="{540CB32D-8624-48C1-B3D6-9BDBDF74BB47}" destId="{F1AD9AAC-48C9-4B44-9AC2-F3C901E22C6D}" srcOrd="0" destOrd="0" presId="urn:microsoft.com/office/officeart/2005/8/layout/chevron2"/>
     <dgm:cxn modelId="{3494C706-2F6D-4431-AB92-D4EEE06597FA}" srcId="{51AC30FA-8260-45EB-B17E-43D6583AD990}" destId="{07A3E033-C9E9-441A-89BE-08B9CB8ADC5F}" srcOrd="2" destOrd="0" parTransId="{FBC1E075-0510-4D4B-BCBB-2C6FB8E93096}" sibTransId="{157828F0-E0B9-4CD0-98EC-089A7696FA46}"/>
-    <dgm:cxn modelId="{E11C66AC-8F6A-4515-8F9A-56EF1939062C}" srcId="{F6F062A2-FD64-4E39-9B1D-DE3B19E0C231}" destId="{CBC13BB6-FDCB-4B96-9C48-9179EC5FDCA8}" srcOrd="0" destOrd="0" parTransId="{E19FA283-4EF0-4275-8452-82EF5B7B50A0}" sibTransId="{86994439-71A7-4635-ACDE-10DC37BB3357}"/>
-    <dgm:cxn modelId="{EFD2910A-70A0-400E-BB8B-E8C7B4AB3CC7}" type="presOf" srcId="{88D4D4EF-215A-4531-BABF-A0050A6FFCD2}" destId="{F0A48D62-2C22-4AF9-9E26-B3604A9BFE5F}" srcOrd="0" destOrd="0" presId="urn:microsoft.com/office/officeart/2005/8/layout/chevron2"/>
-    <dgm:cxn modelId="{9D9F2A95-947B-4220-8EB6-5CFB27BBE289}" type="presOf" srcId="{F97C6B51-37BB-41B5-A56B-6BFC5AD7E84F}" destId="{321A5904-C1D7-4FDD-88CC-8767E52696E4}" srcOrd="0" destOrd="0" presId="urn:microsoft.com/office/officeart/2005/8/layout/chevron2"/>
-    <dgm:cxn modelId="{AA47B8C6-8FBE-4A6E-A155-C44A8F4E9D9C}" type="presOf" srcId="{CBC13BB6-FDCB-4B96-9C48-9179EC5FDCA8}" destId="{FFBC5902-1023-447E-A710-C941F28E4571}" srcOrd="0" destOrd="0" presId="urn:microsoft.com/office/officeart/2005/8/layout/chevron2"/>
-    <dgm:cxn modelId="{6566321B-E9EA-4460-B48B-2AD408F16F8C}" type="presParOf" srcId="{8B900707-B738-46E2-83D5-E03321D1FBDE}" destId="{5516738A-7C29-40F4-811B-6D28042C2731}" srcOrd="0" destOrd="0" presId="urn:microsoft.com/office/officeart/2005/8/layout/chevron2"/>
-    <dgm:cxn modelId="{F7A210E4-A03B-4EE9-9AC3-326AC356CB25}" type="presParOf" srcId="{5516738A-7C29-40F4-811B-6D28042C2731}" destId="{321A5904-C1D7-4FDD-88CC-8767E52696E4}" srcOrd="0" destOrd="0" presId="urn:microsoft.com/office/officeart/2005/8/layout/chevron2"/>
-    <dgm:cxn modelId="{C3316E37-A006-46B8-8B46-9F04C92124A6}" type="presParOf" srcId="{5516738A-7C29-40F4-811B-6D28042C2731}" destId="{24100B1D-C484-447C-8FA1-20B4E70C4548}" srcOrd="1" destOrd="0" presId="urn:microsoft.com/office/officeart/2005/8/layout/chevron2"/>
-    <dgm:cxn modelId="{DAC97C47-5F3D-4B16-82AF-C5C015A4EAAB}" type="presParOf" srcId="{8B900707-B738-46E2-83D5-E03321D1FBDE}" destId="{FC6E547B-4941-48E3-857B-391DAA90A159}" srcOrd="1" destOrd="0" presId="urn:microsoft.com/office/officeart/2005/8/layout/chevron2"/>
-    <dgm:cxn modelId="{B1309D3C-C26B-4C6A-9528-2709222A2C96}" type="presParOf" srcId="{8B900707-B738-46E2-83D5-E03321D1FBDE}" destId="{E84AA5BE-A38E-464F-BCBF-434178591364}" srcOrd="2" destOrd="0" presId="urn:microsoft.com/office/officeart/2005/8/layout/chevron2"/>
-    <dgm:cxn modelId="{D037BC50-13E2-4B11-8F4B-CA20C8C3198E}" type="presParOf" srcId="{E84AA5BE-A38E-464F-BCBF-434178591364}" destId="{236A658C-51FD-47C8-A621-F43393F6FBD8}" srcOrd="0" destOrd="0" presId="urn:microsoft.com/office/officeart/2005/8/layout/chevron2"/>
-    <dgm:cxn modelId="{B21B5ACB-CABC-4904-935F-B2CB80B1FD75}" type="presParOf" srcId="{E84AA5BE-A38E-464F-BCBF-434178591364}" destId="{F0A48D62-2C22-4AF9-9E26-B3604A9BFE5F}" srcOrd="1" destOrd="0" presId="urn:microsoft.com/office/officeart/2005/8/layout/chevron2"/>
-    <dgm:cxn modelId="{06A9B380-7974-4384-8AF3-9969F2292059}" type="presParOf" srcId="{8B900707-B738-46E2-83D5-E03321D1FBDE}" destId="{7EF8ABF6-3830-472F-B9AF-BEE8F98DCBE3}" srcOrd="3" destOrd="0" presId="urn:microsoft.com/office/officeart/2005/8/layout/chevron2"/>
-    <dgm:cxn modelId="{02D8F8A3-8887-4FA0-A88B-619A08A85228}" type="presParOf" srcId="{8B900707-B738-46E2-83D5-E03321D1FBDE}" destId="{27D5B46E-FC78-4BBB-9D38-1E69345CD527}" srcOrd="4" destOrd="0" presId="urn:microsoft.com/office/officeart/2005/8/layout/chevron2"/>
-    <dgm:cxn modelId="{ACFEE888-0A50-412B-90EA-6EE256A8C158}" type="presParOf" srcId="{27D5B46E-FC78-4BBB-9D38-1E69345CD527}" destId="{57C5457B-9A9B-487F-894D-AF898F0EA4DA}" srcOrd="0" destOrd="0" presId="urn:microsoft.com/office/officeart/2005/8/layout/chevron2"/>
-    <dgm:cxn modelId="{8CA3FE4B-9EFC-407A-94DB-E68FF5B0D46D}" type="presParOf" srcId="{27D5B46E-FC78-4BBB-9D38-1E69345CD527}" destId="{FFBC5902-1023-447E-A710-C941F28E4571}" srcOrd="1" destOrd="0" presId="urn:microsoft.com/office/officeart/2005/8/layout/chevron2"/>
-    <dgm:cxn modelId="{54D95E52-8B27-4CC0-8C93-3E27244E6CED}" type="presParOf" srcId="{8B900707-B738-46E2-83D5-E03321D1FBDE}" destId="{185A4D36-9EC5-433A-8E4E-09AF8AD5B484}" srcOrd="5" destOrd="0" presId="urn:microsoft.com/office/officeart/2005/8/layout/chevron2"/>
-    <dgm:cxn modelId="{23678526-F6A6-4B5A-B9EF-9E1A369D3E4F}" type="presParOf" srcId="{8B900707-B738-46E2-83D5-E03321D1FBDE}" destId="{06F34673-9E38-411E-A400-E3E2B6DB0FBD}" srcOrd="6" destOrd="0" presId="urn:microsoft.com/office/officeart/2005/8/layout/chevron2"/>
-    <dgm:cxn modelId="{75B8AAA4-ED8A-417E-A7B8-2EBE224C9E64}" type="presParOf" srcId="{06F34673-9E38-411E-A400-E3E2B6DB0FBD}" destId="{F1AD9AAC-48C9-4B44-9AC2-F3C901E22C6D}" srcOrd="0" destOrd="0" presId="urn:microsoft.com/office/officeart/2005/8/layout/chevron2"/>
-    <dgm:cxn modelId="{0C6CEB53-D307-4EB4-A889-4BCD90BC1B90}" type="presParOf" srcId="{06F34673-9E38-411E-A400-E3E2B6DB0FBD}" destId="{133DD3BB-9B1A-48E7-8C31-9C89806A1316}" srcOrd="1" destOrd="0" presId="urn:microsoft.com/office/officeart/2005/8/layout/chevron2"/>
+    <dgm:cxn modelId="{F5BD1B49-9767-4385-9B8E-42D606079F9A}" type="presOf" srcId="{07A3E033-C9E9-441A-89BE-08B9CB8ADC5F}" destId="{F0A48D62-2C22-4AF9-9E26-B3604A9BFE5F}" srcOrd="0" destOrd="2" presId="urn:microsoft.com/office/officeart/2005/8/layout/chevron2"/>
+    <dgm:cxn modelId="{254956C7-9885-48A8-9DA8-1477005B1413}" type="presParOf" srcId="{8B900707-B738-46E2-83D5-E03321D1FBDE}" destId="{5516738A-7C29-40F4-811B-6D28042C2731}" srcOrd="0" destOrd="0" presId="urn:microsoft.com/office/officeart/2005/8/layout/chevron2"/>
+    <dgm:cxn modelId="{2B0CB5DD-2A71-4D4C-832E-88333DA833AB}" type="presParOf" srcId="{5516738A-7C29-40F4-811B-6D28042C2731}" destId="{321A5904-C1D7-4FDD-88CC-8767E52696E4}" srcOrd="0" destOrd="0" presId="urn:microsoft.com/office/officeart/2005/8/layout/chevron2"/>
+    <dgm:cxn modelId="{5A617DE3-EC92-4D6C-B602-B591B714FBBE}" type="presParOf" srcId="{5516738A-7C29-40F4-811B-6D28042C2731}" destId="{24100B1D-C484-447C-8FA1-20B4E70C4548}" srcOrd="1" destOrd="0" presId="urn:microsoft.com/office/officeart/2005/8/layout/chevron2"/>
+    <dgm:cxn modelId="{A027824A-1DA9-4420-9A65-033A18D9D014}" type="presParOf" srcId="{8B900707-B738-46E2-83D5-E03321D1FBDE}" destId="{FC6E547B-4941-48E3-857B-391DAA90A159}" srcOrd="1" destOrd="0" presId="urn:microsoft.com/office/officeart/2005/8/layout/chevron2"/>
+    <dgm:cxn modelId="{758052D5-645D-489D-B30F-AD0346A1E42F}" type="presParOf" srcId="{8B900707-B738-46E2-83D5-E03321D1FBDE}" destId="{E84AA5BE-A38E-464F-BCBF-434178591364}" srcOrd="2" destOrd="0" presId="urn:microsoft.com/office/officeart/2005/8/layout/chevron2"/>
+    <dgm:cxn modelId="{2AC9AB26-E45C-41E6-9F50-DDC96C54CF08}" type="presParOf" srcId="{E84AA5BE-A38E-464F-BCBF-434178591364}" destId="{236A658C-51FD-47C8-A621-F43393F6FBD8}" srcOrd="0" destOrd="0" presId="urn:microsoft.com/office/officeart/2005/8/layout/chevron2"/>
+    <dgm:cxn modelId="{681E87A6-F444-4A55-B8DA-7C3E9CA70064}" type="presParOf" srcId="{E84AA5BE-A38E-464F-BCBF-434178591364}" destId="{F0A48D62-2C22-4AF9-9E26-B3604A9BFE5F}" srcOrd="1" destOrd="0" presId="urn:microsoft.com/office/officeart/2005/8/layout/chevron2"/>
+    <dgm:cxn modelId="{5229D1B9-8465-4562-8551-8BEEC06D7919}" type="presParOf" srcId="{8B900707-B738-46E2-83D5-E03321D1FBDE}" destId="{7EF8ABF6-3830-472F-B9AF-BEE8F98DCBE3}" srcOrd="3" destOrd="0" presId="urn:microsoft.com/office/officeart/2005/8/layout/chevron2"/>
+    <dgm:cxn modelId="{D3B74780-8C11-4202-B371-6A98F848E4ED}" type="presParOf" srcId="{8B900707-B738-46E2-83D5-E03321D1FBDE}" destId="{27D5B46E-FC78-4BBB-9D38-1E69345CD527}" srcOrd="4" destOrd="0" presId="urn:microsoft.com/office/officeart/2005/8/layout/chevron2"/>
+    <dgm:cxn modelId="{B34798B7-DF62-41BF-98FF-0FC951C315F0}" type="presParOf" srcId="{27D5B46E-FC78-4BBB-9D38-1E69345CD527}" destId="{57C5457B-9A9B-487F-894D-AF898F0EA4DA}" srcOrd="0" destOrd="0" presId="urn:microsoft.com/office/officeart/2005/8/layout/chevron2"/>
+    <dgm:cxn modelId="{B7FE9E2B-A713-442B-813A-7ED14ABF7611}" type="presParOf" srcId="{27D5B46E-FC78-4BBB-9D38-1E69345CD527}" destId="{FFBC5902-1023-447E-A710-C941F28E4571}" srcOrd="1" destOrd="0" presId="urn:microsoft.com/office/officeart/2005/8/layout/chevron2"/>
+    <dgm:cxn modelId="{16CBC370-F7C7-4BE4-8724-F234B5A0F7FC}" type="presParOf" srcId="{8B900707-B738-46E2-83D5-E03321D1FBDE}" destId="{185A4D36-9EC5-433A-8E4E-09AF8AD5B484}" srcOrd="5" destOrd="0" presId="urn:microsoft.com/office/officeart/2005/8/layout/chevron2"/>
+    <dgm:cxn modelId="{89C6135D-E0E0-4604-B7D3-27C2E3410579}" type="presParOf" srcId="{8B900707-B738-46E2-83D5-E03321D1FBDE}" destId="{06F34673-9E38-411E-A400-E3E2B6DB0FBD}" srcOrd="6" destOrd="0" presId="urn:microsoft.com/office/officeart/2005/8/layout/chevron2"/>
+    <dgm:cxn modelId="{1C3767F9-8FD8-4A63-89A8-28DF9B43394B}" type="presParOf" srcId="{06F34673-9E38-411E-A400-E3E2B6DB0FBD}" destId="{F1AD9AAC-48C9-4B44-9AC2-F3C901E22C6D}" srcOrd="0" destOrd="0" presId="urn:microsoft.com/office/officeart/2005/8/layout/chevron2"/>
+    <dgm:cxn modelId="{97619BBC-6CB6-43E5-BAA4-C429579336DB}" type="presParOf" srcId="{06F34673-9E38-411E-A400-E3E2B6DB0FBD}" destId="{133DD3BB-9B1A-48E7-8C31-9C89806A1316}" srcOrd="1" destOrd="0" presId="urn:microsoft.com/office/officeart/2005/8/layout/chevron2"/>
   </dgm:cxnLst>
   <dgm:bg/>
   <dgm:whole/>
@@ -23940,7 +23646,7 @@
 </file>
 
 <file path=customXml/itemProps1.xml><?xml version="1.0" encoding="utf-8"?>
-<ds:datastoreItem xmlns:ds="http://schemas.openxmlformats.org/officeDocument/2006/customXml" ds:itemID="{852DBB77-1758-48C2-A348-CDDE389FC13A}">
+<ds:datastoreItem xmlns:ds="http://schemas.openxmlformats.org/officeDocument/2006/customXml" ds:itemID="{11F1A65E-1618-43CF-93A2-F9F4607EAD96}">
   <ds:schemaRefs>
     <ds:schemaRef ds:uri="http://schemas.openxmlformats.org/officeDocument/2006/bibliography"/>
   </ds:schemaRefs>

</xml_diff>

<commit_message>
arreglado los graficos manuales
</commit_message>
<xml_diff>
--- a/Documentation/Documentacion/CAPITULO 3.docx
+++ b/Documentation/Documentacion/CAPITULO 3.docx
@@ -172,7 +172,7 @@
                     <v:h position="#0,#1" xrange="0,10800" yrange="0,10800"/>
                   </v:handles>
                 </v:shapetype>
-                <v:shape id="_x0000_s1069" type="#_x0000_t69" style="width:57pt;height:39.7pt;mso-position-horizontal-relative:char;mso-position-vertical-relative:line" fillcolor="#4f81bd [3204]" strokecolor="#f2f2f2 [3041]" strokeweight="1pt">
+                <v:shape id="_x0000_s1064" type="#_x0000_t69" style="width:57pt;height:39.7pt;mso-position-horizontal-relative:char;mso-position-vertical-relative:line" fillcolor="#4f81bd [3204]" strokecolor="#f2f2f2 [3041]" strokeweight="1pt">
                   <v:shadow on="t" type="perspective" color="#243f60 [1604]" opacity=".5" offset="1pt" offset2="-1pt"/>
                   <w10:wrap type="none"/>
                   <w10:anchorlock/>
@@ -262,15 +262,7 @@
         <w:t>realizó</w:t>
       </w:r>
       <w:r>
-        <w:t xml:space="preserve"> sobre los comparadores (estructuras analógicas del conversor). Las fallas son inyectada en cada </w:t>
-      </w:r>
-      <w:proofErr w:type="spellStart"/>
-      <w:r>
-        <w:t>drenador</w:t>
-      </w:r>
-      <w:proofErr w:type="spellEnd"/>
-      <w:r>
-        <w:t xml:space="preserve"> de </w:t>
+        <w:t xml:space="preserve"> sobre los comparadores (estructuras analógicas del conversor). Las fallas son inyectada en cada drenador de </w:t>
       </w:r>
       <w:r>
         <w:t xml:space="preserve">cada </w:t>
@@ -387,7 +379,6 @@
         <w:pStyle w:val="Ttulo3"/>
       </w:pPr>
       <w:r>
-        <w:lastRenderedPageBreak/>
         <w:t xml:space="preserve">3.1.1) </w:t>
       </w:r>
       <w:r>
@@ -458,7 +449,11 @@
         <w:t>)</w:t>
       </w:r>
       <w:r>
-        <w:t xml:space="preserve"> y realizando simulaciones </w:t>
+        <w:t xml:space="preserve"> y realizando </w:t>
+      </w:r>
+      <w:r>
+        <w:lastRenderedPageBreak/>
+        <w:t xml:space="preserve">simulaciones </w:t>
       </w:r>
       <w:r>
         <w:t>para cada uno de ella</w:t>
@@ -515,10 +510,6 @@
     <w:p>
       <w:pPr>
         <w:pStyle w:val="ParrafoTESIS"/>
-        <w:numPr>
-          <w:ilvl w:val="0"/>
-          <w:numId w:val="16"/>
-        </w:numPr>
         <w:rPr>
           <w:rFonts w:ascii="Times New Roman" w:hAnsi="Times New Roman" w:cs="Times New Roman"/>
           <w:sz w:val="20"/>
@@ -572,10 +563,6 @@
     <w:p>
       <w:pPr>
         <w:pStyle w:val="ParrafoTESIS"/>
-        <w:numPr>
-          <w:ilvl w:val="0"/>
-          <w:numId w:val="16"/>
-        </w:numPr>
         <w:rPr>
           <w:rFonts w:ascii="Times New Roman" w:hAnsi="Times New Roman" w:cs="Times New Roman"/>
           <w:sz w:val="20"/>
@@ -623,10 +610,6 @@
     <w:p>
       <w:pPr>
         <w:pStyle w:val="ParrafoTESIS"/>
-        <w:numPr>
-          <w:ilvl w:val="0"/>
-          <w:numId w:val="16"/>
-        </w:numPr>
         <w:rPr>
           <w:rFonts w:ascii="Times New Roman" w:hAnsi="Times New Roman" w:cs="Times New Roman"/>
           <w:sz w:val="20"/>
@@ -674,10 +657,6 @@
     <w:p>
       <w:pPr>
         <w:pStyle w:val="ParrafoTESIS"/>
-        <w:numPr>
-          <w:ilvl w:val="0"/>
-          <w:numId w:val="16"/>
-        </w:numPr>
         <w:rPr>
           <w:rFonts w:ascii="Times New Roman" w:hAnsi="Times New Roman" w:cs="Times New Roman"/>
           <w:sz w:val="20"/>
@@ -805,10 +784,6 @@
     <w:p>
       <w:pPr>
         <w:pStyle w:val="ParrafoTESIS"/>
-        <w:numPr>
-          <w:ilvl w:val="0"/>
-          <w:numId w:val="17"/>
-        </w:numPr>
         <w:rPr>
           <w:rFonts w:ascii="Times New Roman" w:hAnsi="Times New Roman" w:cs="Times New Roman"/>
           <w:sz w:val="20"/>
@@ -864,10 +839,6 @@
     <w:p>
       <w:pPr>
         <w:pStyle w:val="ParrafoTESIS"/>
-        <w:numPr>
-          <w:ilvl w:val="0"/>
-          <w:numId w:val="17"/>
-        </w:numPr>
         <w:rPr>
           <w:rFonts w:ascii="Times New Roman" w:hAnsi="Times New Roman" w:cs="Times New Roman"/>
           <w:sz w:val="20"/>
@@ -929,10 +900,6 @@
     <w:p>
       <w:pPr>
         <w:pStyle w:val="ParrafoTESIS"/>
-        <w:numPr>
-          <w:ilvl w:val="0"/>
-          <w:numId w:val="17"/>
-        </w:numPr>
         <w:rPr>
           <w:lang w:eastAsia="es-AR"/>
         </w:rPr>
@@ -1848,15 +1815,7 @@
         <w:t xml:space="preserve">falla exponencial </w:t>
       </w:r>
       <w:r>
-        <w:t xml:space="preserve">en el </w:t>
-      </w:r>
-      <w:proofErr w:type="spellStart"/>
-      <w:r>
-        <w:t>drenador</w:t>
-      </w:r>
-      <w:proofErr w:type="spellEnd"/>
-      <w:r>
-        <w:t xml:space="preserve"> del transistor P (izquierda) y N (derecha) del nodo NDNEG.</w:t>
+        <w:t>en el drenador del transistor P (izquierda) y N (derecha) del nodo NDNEG.</w:t>
       </w:r>
     </w:p>
     <w:p>
@@ -2013,15 +1972,7 @@
         <w:t xml:space="preserve">) </w:t>
       </w:r>
       <w:r>
-        <w:t xml:space="preserve">Inyección de la falla exponencial en el </w:t>
-      </w:r>
-      <w:proofErr w:type="spellStart"/>
-      <w:r>
-        <w:t>drenador</w:t>
-      </w:r>
-      <w:proofErr w:type="spellEnd"/>
-      <w:r>
-        <w:t xml:space="preserve"> del transistor P (izquierda) y N (derecha) del nodo NDOUT.</w:t>
+        <w:t>Inyección de la falla exponencial en el drenador del transistor P (izquierda) y N (derecha) del nodo NDOUT.</w:t>
       </w:r>
     </w:p>
     <w:p>
@@ -2052,15 +2003,7 @@
         <w:t>se inyecta en</w:t>
       </w:r>
       <w:r>
-        <w:t xml:space="preserve"> el </w:t>
-      </w:r>
-      <w:proofErr w:type="spellStart"/>
-      <w:r>
-        <w:t>drenador</w:t>
-      </w:r>
-      <w:proofErr w:type="spellEnd"/>
-      <w:r>
-        <w:t xml:space="preserve"> del transistor NMOS conectado al nodo, se pueden observar variaciones en la tensión </w:t>
+        <w:t xml:space="preserve"> el drenador del transistor NMOS conectado al nodo, se pueden observar variaciones en la tensión </w:t>
       </w:r>
       <w:r>
         <w:t>que</w:t>
@@ -2142,8 +2085,13 @@
     <w:p>
       <w:pPr>
         <w:pStyle w:val="Epgrafe"/>
-      </w:pPr>
-      <w:r>
+        <w:spacing w:before="360" w:after="360"/>
+      </w:pPr>
+      <w:r>
+        <w:rPr>
+          <w:noProof/>
+          <w:lang w:eastAsia="es-AR"/>
+        </w:rPr>
         <w:drawing>
           <wp:inline distT="0" distB="0" distL="0" distR="0">
             <wp:extent cx="2642264" cy="2329282"/>
@@ -2191,6 +2139,10 @@
         </w:drawing>
       </w:r>
       <w:r>
+        <w:rPr>
+          <w:noProof/>
+          <w:lang w:eastAsia="es-AR"/>
+        </w:rPr>
         <w:drawing>
           <wp:inline distT="0" distB="0" distL="0" distR="0">
             <wp:extent cx="2635517" cy="2324556"/>
@@ -2258,1112 +2210,807 @@
         <w:t xml:space="preserve">) </w:t>
       </w:r>
       <w:r>
-        <w:t xml:space="preserve">Inyección en </w:t>
-      </w:r>
-      <w:proofErr w:type="spellStart"/>
-      <w:r>
-        <w:t>drenador</w:t>
-      </w:r>
-      <w:proofErr w:type="spellEnd"/>
+        <w:t xml:space="preserve">Inyección en drenador </w:t>
+      </w:r>
+      <w:r>
+        <w:t>de los transistores</w:t>
+      </w:r>
+      <w:r>
+        <w:t xml:space="preserve"> PMOS para el nodo NDOUT de </w:t>
+      </w:r>
+      <w:r>
+        <w:t xml:space="preserve">los comparadores </w:t>
+      </w:r>
+      <w:r>
+        <w:t>C32 y</w:t>
+      </w:r>
       <w:r>
         <w:t xml:space="preserve"> </w:t>
       </w:r>
       <w:r>
-        <w:t>de los transistores</w:t>
-      </w:r>
-      <w:r>
-        <w:t xml:space="preserve"> PMOS para el nodo NDOUT de </w:t>
-      </w:r>
-      <w:r>
-        <w:t xml:space="preserve">los comparadores </w:t>
-      </w:r>
-      <w:r>
-        <w:t>C32 y</w:t>
-      </w:r>
-      <w:r>
-        <w:t xml:space="preserve"> </w:t>
-      </w:r>
-      <w:r>
         <w:t>C63.</w:t>
       </w:r>
     </w:p>
-    <w:p/>
     <w:p>
       <w:pPr>
         <w:pStyle w:val="ParrafoTESIS"/>
       </w:pPr>
       <w:r>
+        <w:t>A continuación se presentan las tablas de resultados de las simulaciones.</w:t>
+      </w:r>
+    </w:p>
+    <w:p>
+      <w:pPr>
+        <w:pStyle w:val="Prrafodelista"/>
+        <w:numPr>
+          <w:ilvl w:val="0"/>
+          <w:numId w:val="11"/>
+        </w:numPr>
+        <w:spacing w:after="0" w:line="360" w:lineRule="auto"/>
+        <w:rPr>
+          <w:u w:val="single"/>
+        </w:rPr>
+      </w:pPr>
+      <w:r>
+        <w:rPr>
+          <w:u w:val="single"/>
+        </w:rPr>
         <w:lastRenderedPageBreak/>
-        <w:t xml:space="preserve">A continuación se presentan las tablas de resultados de las simulaciones. </w:t>
+        <w:t>Tabulación de datos obtenidos:</w:t>
       </w:r>
     </w:p>
-    <w:tbl>
-      <w:tblPr>
-        <w:tblStyle w:val="Tablaconcuadrcula"/>
-        <w:tblW w:w="9133" w:type="dxa"/>
-        <w:tblBorders>
-          <w:top w:val="none" w:sz="0" w:space="0" w:color="auto"/>
-          <w:left w:val="none" w:sz="0" w:space="0" w:color="auto"/>
-          <w:bottom w:val="none" w:sz="0" w:space="0" w:color="auto"/>
-          <w:right w:val="none" w:sz="0" w:space="0" w:color="auto"/>
-          <w:insideH w:val="none" w:sz="0" w:space="0" w:color="auto"/>
-          <w:insideV w:val="none" w:sz="0" w:space="0" w:color="auto"/>
-        </w:tblBorders>
-        <w:tblLayout w:type="fixed"/>
-        <w:tblLook w:val="04A0"/>
-      </w:tblPr>
-      <w:tblGrid>
-        <w:gridCol w:w="5920"/>
-        <w:gridCol w:w="3213"/>
-      </w:tblGrid>
-      <w:tr>
-        <w:tc>
-          <w:tcPr>
-            <w:tcW w:w="5920" w:type="dxa"/>
-            <w:shd w:val="clear" w:color="auto" w:fill="auto"/>
-          </w:tcPr>
-          <w:p>
-            <w:pPr>
-              <w:pBdr>
-                <w:top w:val="single" w:sz="4" w:space="1" w:color="auto"/>
-                <w:left w:val="single" w:sz="4" w:space="4" w:color="auto"/>
-                <w:bottom w:val="single" w:sz="4" w:space="1" w:color="auto"/>
-                <w:right w:val="single" w:sz="4" w:space="4" w:color="auto"/>
-                <w:between w:val="single" w:sz="4" w:space="1" w:color="auto"/>
-                <w:bar w:val="single" w:sz="4" w:color="auto"/>
-              </w:pBdr>
-              <w:rPr>
-                <w:u w:val="single"/>
-              </w:rPr>
-            </w:pPr>
-            <w:r>
-              <w:rPr>
-                <w:u w:val="single"/>
-              </w:rPr>
-              <w:t>Tabulación de datos obtenidos:</w:t>
-            </w:r>
-            <w:r>
-              <w:rPr>
-                <w:noProof/>
-                <w:u w:val="single"/>
-                <w:lang w:eastAsia="es-AR"/>
-              </w:rPr>
-              <w:drawing>
-                <wp:inline distT="0" distB="0" distL="0" distR="0">
-                  <wp:extent cx="3486150" cy="2683053"/>
-                  <wp:effectExtent l="19050" t="19050" r="19050" b="22047"/>
-                  <wp:docPr id="27" name="Imagen 1"/>
-                  <wp:cNvGraphicFramePr>
-                    <a:graphicFrameLocks xmlns:a="http://schemas.openxmlformats.org/drawingml/2006/main" noChangeAspect="1"/>
-                  </wp:cNvGraphicFramePr>
-                  <a:graphic xmlns:a="http://schemas.openxmlformats.org/drawingml/2006/main">
-                    <a:graphicData uri="http://schemas.openxmlformats.org/drawingml/2006/picture">
-                      <pic:pic xmlns:pic="http://schemas.openxmlformats.org/drawingml/2006/picture">
-                        <pic:nvPicPr>
-                          <pic:cNvPr id="0" name="Picture 1"/>
-                          <pic:cNvPicPr>
-                            <a:picLocks noChangeAspect="1" noChangeArrowheads="1"/>
-                          </pic:cNvPicPr>
-                        </pic:nvPicPr>
-                        <pic:blipFill>
-                          <a:blip r:embed="rId30" cstate="print"/>
-                          <a:srcRect/>
-                          <a:stretch>
-                            <a:fillRect/>
-                          </a:stretch>
-                        </pic:blipFill>
-                        <pic:spPr bwMode="auto">
-                          <a:xfrm>
-                            <a:off x="0" y="0"/>
-                            <a:ext cx="3486150" cy="2683053"/>
-                          </a:xfrm>
-                          <a:prstGeom prst="rect">
-                            <a:avLst/>
-                          </a:prstGeom>
-                          <a:noFill/>
-                          <a:ln w="9525">
-                            <a:solidFill>
-                              <a:schemeClr val="accent1"/>
-                            </a:solidFill>
-                            <a:miter lim="800000"/>
-                            <a:headEnd/>
-                            <a:tailEnd/>
-                          </a:ln>
-                        </pic:spPr>
-                      </pic:pic>
-                    </a:graphicData>
-                  </a:graphic>
-                </wp:inline>
-              </w:drawing>
-            </w:r>
-          </w:p>
-        </w:tc>
-        <w:tc>
-          <w:tcPr>
-            <w:tcW w:w="3213" w:type="dxa"/>
-            <w:shd w:val="clear" w:color="auto" w:fill="auto"/>
-          </w:tcPr>
-          <w:p>
-            <w:pPr>
-              <w:pBdr>
-                <w:top w:val="single" w:sz="4" w:space="1" w:color="auto"/>
-                <w:left w:val="single" w:sz="4" w:space="4" w:color="auto"/>
-                <w:bottom w:val="single" w:sz="4" w:space="1" w:color="auto"/>
-                <w:right w:val="single" w:sz="4" w:space="4" w:color="auto"/>
-                <w:between w:val="single" w:sz="4" w:space="1" w:color="auto"/>
-                <w:bar w:val="single" w:sz="4" w:color="auto"/>
-              </w:pBdr>
-              <w:ind w:left="34"/>
-              <w:rPr>
-                <w:b/>
-              </w:rPr>
-            </w:pPr>
-          </w:p>
-          <w:p>
-            <w:pPr>
-              <w:pBdr>
-                <w:top w:val="single" w:sz="4" w:space="1" w:color="auto"/>
-                <w:left w:val="single" w:sz="4" w:space="4" w:color="auto"/>
-                <w:bottom w:val="single" w:sz="4" w:space="1" w:color="auto"/>
-                <w:right w:val="single" w:sz="4" w:space="4" w:color="auto"/>
-                <w:between w:val="single" w:sz="4" w:space="1" w:color="auto"/>
-                <w:bar w:val="single" w:sz="4" w:color="auto"/>
-              </w:pBdr>
-              <w:ind w:left="34"/>
-              <w:rPr>
-                <w:b/>
-              </w:rPr>
-            </w:pPr>
-            <w:r>
-              <w:rPr>
-                <w:b/>
-              </w:rPr>
-              <w:t>Fallas observadas</w:t>
-            </w:r>
-            <w:r>
-              <w:rPr>
-                <w:b/>
-              </w:rPr>
-              <w:t>:</w:t>
-            </w:r>
-            <w:r>
-              <w:rPr>
-                <w:b/>
-              </w:rPr>
-              <w:t xml:space="preserve"> M12</w:t>
-            </w:r>
-          </w:p>
-          <w:p>
-            <w:pPr>
-              <w:pStyle w:val="Prrafodelista"/>
-              <w:numPr>
-                <w:ilvl w:val="0"/>
-                <w:numId w:val="11"/>
-              </w:numPr>
-              <w:pBdr>
-                <w:top w:val="single" w:sz="4" w:space="1" w:color="auto"/>
-                <w:left w:val="single" w:sz="4" w:space="4" w:color="auto"/>
-                <w:bottom w:val="single" w:sz="4" w:space="1" w:color="auto"/>
-                <w:right w:val="single" w:sz="4" w:space="4" w:color="auto"/>
-                <w:between w:val="single" w:sz="4" w:space="1" w:color="auto"/>
-                <w:bar w:val="single" w:sz="4" w:color="auto"/>
-              </w:pBdr>
-              <w:rPr>
-                <w:i/>
-              </w:rPr>
-            </w:pPr>
-            <w:r>
-              <w:rPr>
-                <w:i/>
-              </w:rPr>
-              <w:t>AMARILLO</w:t>
-            </w:r>
-          </w:p>
-          <w:p>
-            <w:pPr>
-              <w:pBdr>
-                <w:top w:val="single" w:sz="4" w:space="1" w:color="auto"/>
-                <w:left w:val="single" w:sz="4" w:space="4" w:color="auto"/>
-                <w:bottom w:val="single" w:sz="4" w:space="1" w:color="auto"/>
-                <w:right w:val="single" w:sz="4" w:space="4" w:color="auto"/>
-                <w:between w:val="single" w:sz="4" w:space="1" w:color="auto"/>
-                <w:bar w:val="single" w:sz="4" w:color="auto"/>
-              </w:pBdr>
-              <w:ind w:left="34"/>
-              <w:rPr>
-                <w:i/>
-              </w:rPr>
-            </w:pPr>
-            <w:r>
-              <w:rPr>
-                <w:i/>
-                <w:u w:val="single"/>
-              </w:rPr>
-              <w:t>Variación</w:t>
-            </w:r>
-            <w:r>
-              <w:rPr>
-                <w:i/>
-              </w:rPr>
-              <w:t>: 180 veces mayor a la tensión sin falla</w:t>
-            </w:r>
-            <w:r>
-              <w:rPr>
-                <w:i/>
-              </w:rPr>
-              <w:t xml:space="preserve"> inyectada</w:t>
-            </w:r>
-            <w:r>
-              <w:rPr>
-                <w:i/>
-              </w:rPr>
-              <w:t>.</w:t>
-            </w:r>
-          </w:p>
-          <w:p>
-            <w:pPr>
-              <w:pBdr>
-                <w:top w:val="single" w:sz="4" w:space="1" w:color="auto"/>
-                <w:left w:val="single" w:sz="4" w:space="4" w:color="auto"/>
-                <w:bottom w:val="single" w:sz="4" w:space="1" w:color="auto"/>
-                <w:right w:val="single" w:sz="4" w:space="4" w:color="auto"/>
-                <w:between w:val="single" w:sz="4" w:space="1" w:color="auto"/>
-                <w:bar w:val="single" w:sz="4" w:color="auto"/>
-              </w:pBdr>
-              <w:ind w:left="34"/>
-              <w:rPr>
-                <w:i/>
-              </w:rPr>
-            </w:pPr>
-            <w:r>
-              <w:rPr>
-                <w:i/>
-                <w:u w:val="single"/>
-              </w:rPr>
-              <w:t>Duración</w:t>
-            </w:r>
-            <w:r>
-              <w:rPr>
-                <w:i/>
-              </w:rPr>
-              <w:t>: 48nS hasta recuperar tensión inicial.</w:t>
-            </w:r>
-          </w:p>
-          <w:p>
-            <w:pPr>
-              <w:pStyle w:val="Prrafodelista"/>
-              <w:numPr>
-                <w:ilvl w:val="0"/>
-                <w:numId w:val="11"/>
-              </w:numPr>
-              <w:pBdr>
-                <w:top w:val="single" w:sz="4" w:space="1" w:color="auto"/>
-                <w:left w:val="single" w:sz="4" w:space="4" w:color="auto"/>
-                <w:bottom w:val="single" w:sz="4" w:space="1" w:color="auto"/>
-                <w:right w:val="single" w:sz="4" w:space="4" w:color="auto"/>
-                <w:between w:val="single" w:sz="4" w:space="1" w:color="auto"/>
-                <w:bar w:val="single" w:sz="4" w:color="auto"/>
-              </w:pBdr>
-              <w:rPr>
-                <w:i/>
-              </w:rPr>
-            </w:pPr>
-            <w:r>
-              <w:rPr>
-                <w:i/>
-              </w:rPr>
-              <w:t>VIOLETA</w:t>
-            </w:r>
-          </w:p>
-          <w:p>
-            <w:pPr>
-              <w:pBdr>
-                <w:top w:val="single" w:sz="4" w:space="1" w:color="auto"/>
-                <w:left w:val="single" w:sz="4" w:space="4" w:color="auto"/>
-                <w:bottom w:val="single" w:sz="4" w:space="1" w:color="auto"/>
-                <w:right w:val="single" w:sz="4" w:space="4" w:color="auto"/>
-                <w:between w:val="single" w:sz="4" w:space="1" w:color="auto"/>
-                <w:bar w:val="single" w:sz="4" w:color="auto"/>
-              </w:pBdr>
-              <w:ind w:left="34"/>
-              <w:rPr>
-                <w:i/>
-              </w:rPr>
-            </w:pPr>
-            <w:r>
-              <w:rPr>
-                <w:i/>
-                <w:u w:val="single"/>
-              </w:rPr>
-              <w:t>Variación</w:t>
-            </w:r>
-            <w:r>
-              <w:rPr>
-                <w:i/>
-              </w:rPr>
-              <w:t>: 55 veces mayor a la tensión sin falla</w:t>
-            </w:r>
-            <w:r>
-              <w:rPr>
-                <w:i/>
-              </w:rPr>
-              <w:t xml:space="preserve"> inyectada</w:t>
-            </w:r>
-            <w:r>
-              <w:rPr>
-                <w:i/>
-              </w:rPr>
-              <w:t>.</w:t>
-            </w:r>
-          </w:p>
-          <w:p>
-            <w:pPr>
-              <w:pBdr>
-                <w:top w:val="single" w:sz="4" w:space="1" w:color="auto"/>
-                <w:left w:val="single" w:sz="4" w:space="4" w:color="auto"/>
-                <w:bottom w:val="single" w:sz="4" w:space="1" w:color="auto"/>
-                <w:right w:val="single" w:sz="4" w:space="4" w:color="auto"/>
-                <w:between w:val="single" w:sz="4" w:space="1" w:color="auto"/>
-                <w:bar w:val="single" w:sz="4" w:color="auto"/>
-              </w:pBdr>
-              <w:ind w:left="34"/>
-              <w:rPr>
-                <w:i/>
-              </w:rPr>
-            </w:pPr>
-            <w:r>
-              <w:rPr>
-                <w:i/>
-                <w:u w:val="single"/>
-              </w:rPr>
-              <w:t>Duración</w:t>
-            </w:r>
-            <w:r>
-              <w:rPr>
-                <w:i/>
-              </w:rPr>
-              <w:t>: 46nS hasta recuperar tensión inicial.</w:t>
-            </w:r>
-          </w:p>
-        </w:tc>
-      </w:tr>
-      <w:tr>
-        <w:tc>
-          <w:tcPr>
-            <w:tcW w:w="5920" w:type="dxa"/>
-            <w:shd w:val="clear" w:color="auto" w:fill="auto"/>
-          </w:tcPr>
-          <w:p>
-            <w:pPr>
-              <w:pBdr>
-                <w:top w:val="single" w:sz="4" w:space="1" w:color="auto"/>
-                <w:left w:val="single" w:sz="4" w:space="4" w:color="auto"/>
-                <w:bottom w:val="single" w:sz="4" w:space="1" w:color="auto"/>
-                <w:right w:val="single" w:sz="4" w:space="4" w:color="auto"/>
-                <w:between w:val="single" w:sz="4" w:space="1" w:color="auto"/>
-                <w:bar w:val="single" w:sz="4" w:color="auto"/>
-              </w:pBdr>
-              <w:rPr>
-                <w:u w:val="single"/>
-              </w:rPr>
-            </w:pPr>
-            <w:r>
-              <w:rPr>
-                <w:noProof/>
-                <w:u w:val="single"/>
-                <w:lang w:eastAsia="es-AR"/>
-              </w:rPr>
-              <w:drawing>
-                <wp:inline distT="0" distB="0" distL="0" distR="0">
-                  <wp:extent cx="3486150" cy="2563444"/>
-                  <wp:effectExtent l="19050" t="19050" r="19050" b="27356"/>
-                  <wp:docPr id="30" name="Imagen 4"/>
-                  <wp:cNvGraphicFramePr>
-                    <a:graphicFrameLocks xmlns:a="http://schemas.openxmlformats.org/drawingml/2006/main" noChangeAspect="1"/>
-                  </wp:cNvGraphicFramePr>
-                  <a:graphic xmlns:a="http://schemas.openxmlformats.org/drawingml/2006/main">
-                    <a:graphicData uri="http://schemas.openxmlformats.org/drawingml/2006/picture">
-                      <pic:pic xmlns:pic="http://schemas.openxmlformats.org/drawingml/2006/picture">
-                        <pic:nvPicPr>
-                          <pic:cNvPr id="0" name="Picture 4"/>
-                          <pic:cNvPicPr>
-                            <a:picLocks noChangeAspect="1" noChangeArrowheads="1"/>
-                          </pic:cNvPicPr>
-                        </pic:nvPicPr>
-                        <pic:blipFill>
-                          <a:blip r:embed="rId31" cstate="print"/>
-                          <a:srcRect/>
-                          <a:stretch>
-                            <a:fillRect/>
-                          </a:stretch>
-                        </pic:blipFill>
-                        <pic:spPr bwMode="auto">
-                          <a:xfrm>
-                            <a:off x="0" y="0"/>
-                            <a:ext cx="3485362" cy="2562864"/>
-                          </a:xfrm>
-                          <a:prstGeom prst="rect">
-                            <a:avLst/>
-                          </a:prstGeom>
-                          <a:noFill/>
-                          <a:ln w="9525">
-                            <a:solidFill>
-                              <a:schemeClr val="accent1"/>
-                            </a:solidFill>
-                            <a:miter lim="800000"/>
-                            <a:headEnd/>
-                            <a:tailEnd/>
-                          </a:ln>
-                        </pic:spPr>
-                      </pic:pic>
-                    </a:graphicData>
-                  </a:graphic>
-                </wp:inline>
-              </w:drawing>
-            </w:r>
-          </w:p>
-        </w:tc>
-        <w:tc>
-          <w:tcPr>
-            <w:tcW w:w="3213" w:type="dxa"/>
-            <w:shd w:val="clear" w:color="auto" w:fill="auto"/>
-          </w:tcPr>
-          <w:p>
-            <w:pPr>
-              <w:pBdr>
-                <w:top w:val="single" w:sz="4" w:space="1" w:color="auto"/>
-                <w:left w:val="single" w:sz="4" w:space="4" w:color="auto"/>
-                <w:bottom w:val="single" w:sz="4" w:space="1" w:color="auto"/>
-                <w:right w:val="single" w:sz="4" w:space="4" w:color="auto"/>
-                <w:between w:val="single" w:sz="4" w:space="1" w:color="auto"/>
-                <w:bar w:val="single" w:sz="4" w:color="auto"/>
-              </w:pBdr>
-              <w:rPr>
-                <w:b/>
-              </w:rPr>
-            </w:pPr>
-            <w:r>
-              <w:rPr>
-                <w:b/>
-              </w:rPr>
-              <w:t>Fallas observadas</w:t>
-            </w:r>
-            <w:r>
-              <w:rPr>
-                <w:b/>
-              </w:rPr>
-              <w:t>:</w:t>
-            </w:r>
-            <w:r>
-              <w:rPr>
-                <w:b/>
-              </w:rPr>
-              <w:t xml:space="preserve"> M12</w:t>
-            </w:r>
-          </w:p>
-          <w:p>
-            <w:pPr>
-              <w:pStyle w:val="Prrafodelista"/>
-              <w:numPr>
-                <w:ilvl w:val="0"/>
-                <w:numId w:val="11"/>
-              </w:numPr>
-              <w:pBdr>
-                <w:top w:val="single" w:sz="4" w:space="1" w:color="auto"/>
-                <w:left w:val="single" w:sz="4" w:space="4" w:color="auto"/>
-                <w:bottom w:val="single" w:sz="4" w:space="1" w:color="auto"/>
-                <w:right w:val="single" w:sz="4" w:space="4" w:color="auto"/>
-                <w:between w:val="single" w:sz="4" w:space="1" w:color="auto"/>
-                <w:bar w:val="single" w:sz="4" w:color="auto"/>
-              </w:pBdr>
-              <w:rPr>
-                <w:i/>
-              </w:rPr>
-            </w:pPr>
-            <w:r>
-              <w:rPr>
-                <w:i/>
-              </w:rPr>
-              <w:t>AMARILLO</w:t>
-            </w:r>
-          </w:p>
-          <w:p>
-            <w:pPr>
-              <w:pBdr>
-                <w:top w:val="single" w:sz="4" w:space="1" w:color="auto"/>
-                <w:left w:val="single" w:sz="4" w:space="4" w:color="auto"/>
-                <w:bottom w:val="single" w:sz="4" w:space="1" w:color="auto"/>
-                <w:right w:val="single" w:sz="4" w:space="4" w:color="auto"/>
-                <w:between w:val="single" w:sz="4" w:space="1" w:color="auto"/>
-                <w:bar w:val="single" w:sz="4" w:color="auto"/>
-              </w:pBdr>
-              <w:rPr>
-                <w:i/>
-              </w:rPr>
-            </w:pPr>
-            <w:r>
-              <w:rPr>
-                <w:i/>
-                <w:u w:val="single"/>
-              </w:rPr>
-              <w:t>Variación</w:t>
-            </w:r>
-            <w:r>
-              <w:rPr>
-                <w:i/>
-              </w:rPr>
-              <w:t xml:space="preserve">: </w:t>
-            </w:r>
-            <w:r>
-              <w:rPr>
-                <w:i/>
-              </w:rPr>
-              <w:t>105</w:t>
-            </w:r>
-            <w:r>
-              <w:rPr>
-                <w:i/>
-              </w:rPr>
-              <w:t xml:space="preserve"> veces mayor a la tensión sin falla</w:t>
-            </w:r>
-            <w:r>
-              <w:rPr>
-                <w:i/>
-              </w:rPr>
-              <w:t xml:space="preserve"> inyectada</w:t>
-            </w:r>
-            <w:r>
-              <w:rPr>
-                <w:i/>
-              </w:rPr>
-              <w:t>.</w:t>
-            </w:r>
-          </w:p>
-          <w:p>
-            <w:pPr>
-              <w:pBdr>
-                <w:top w:val="single" w:sz="4" w:space="1" w:color="auto"/>
-                <w:left w:val="single" w:sz="4" w:space="4" w:color="auto"/>
-                <w:bottom w:val="single" w:sz="4" w:space="1" w:color="auto"/>
-                <w:right w:val="single" w:sz="4" w:space="4" w:color="auto"/>
-                <w:between w:val="single" w:sz="4" w:space="1" w:color="auto"/>
-                <w:bar w:val="single" w:sz="4" w:color="auto"/>
-              </w:pBdr>
-              <w:rPr>
-                <w:i/>
-              </w:rPr>
-            </w:pPr>
-            <w:r>
-              <w:rPr>
-                <w:i/>
-                <w:u w:val="single"/>
-              </w:rPr>
-              <w:t>Duración</w:t>
-            </w:r>
-            <w:r>
-              <w:rPr>
-                <w:i/>
-              </w:rPr>
-              <w:t>: 48nS hasta recuperar tensión inicial.</w:t>
-            </w:r>
-          </w:p>
-          <w:p>
-            <w:pPr>
-              <w:pStyle w:val="Prrafodelista"/>
-              <w:numPr>
-                <w:ilvl w:val="0"/>
-                <w:numId w:val="11"/>
-              </w:numPr>
-              <w:pBdr>
-                <w:top w:val="single" w:sz="4" w:space="1" w:color="auto"/>
-                <w:left w:val="single" w:sz="4" w:space="4" w:color="auto"/>
-                <w:bottom w:val="single" w:sz="4" w:space="1" w:color="auto"/>
-                <w:right w:val="single" w:sz="4" w:space="4" w:color="auto"/>
-                <w:between w:val="single" w:sz="4" w:space="1" w:color="auto"/>
-                <w:bar w:val="single" w:sz="4" w:color="auto"/>
-              </w:pBdr>
-              <w:rPr>
-                <w:i/>
-              </w:rPr>
-            </w:pPr>
-            <w:r>
-              <w:rPr>
-                <w:i/>
-              </w:rPr>
-              <w:t>VIOLETA</w:t>
-            </w:r>
-          </w:p>
-          <w:p>
-            <w:pPr>
-              <w:pBdr>
-                <w:top w:val="single" w:sz="4" w:space="1" w:color="auto"/>
-                <w:left w:val="single" w:sz="4" w:space="4" w:color="auto"/>
-                <w:bottom w:val="single" w:sz="4" w:space="1" w:color="auto"/>
-                <w:right w:val="single" w:sz="4" w:space="4" w:color="auto"/>
-                <w:between w:val="single" w:sz="4" w:space="1" w:color="auto"/>
-                <w:bar w:val="single" w:sz="4" w:color="auto"/>
-              </w:pBdr>
-              <w:rPr>
-                <w:i/>
-              </w:rPr>
-            </w:pPr>
-            <w:r>
-              <w:rPr>
-                <w:i/>
-                <w:u w:val="single"/>
-              </w:rPr>
-              <w:t>Variación</w:t>
-            </w:r>
-            <w:r>
-              <w:rPr>
-                <w:i/>
-              </w:rPr>
-              <w:t xml:space="preserve">: </w:t>
-            </w:r>
-            <w:r>
-              <w:rPr>
-                <w:i/>
-              </w:rPr>
-              <w:t>38</w:t>
-            </w:r>
-            <w:r>
-              <w:rPr>
-                <w:i/>
-              </w:rPr>
-              <w:t xml:space="preserve"> veces mayor a la tensión sin falla</w:t>
-            </w:r>
-            <w:r>
-              <w:rPr>
-                <w:i/>
-              </w:rPr>
-              <w:t xml:space="preserve"> inyectada</w:t>
-            </w:r>
-            <w:r>
-              <w:rPr>
-                <w:i/>
-              </w:rPr>
-              <w:t>.</w:t>
-            </w:r>
-          </w:p>
-          <w:p>
-            <w:pPr>
-              <w:pBdr>
-                <w:top w:val="single" w:sz="4" w:space="1" w:color="auto"/>
-                <w:left w:val="single" w:sz="4" w:space="4" w:color="auto"/>
-                <w:bottom w:val="single" w:sz="4" w:space="1" w:color="auto"/>
-                <w:right w:val="single" w:sz="4" w:space="4" w:color="auto"/>
-                <w:between w:val="single" w:sz="4" w:space="1" w:color="auto"/>
-                <w:bar w:val="single" w:sz="4" w:color="auto"/>
-              </w:pBdr>
-              <w:rPr>
-                <w:i/>
-              </w:rPr>
-            </w:pPr>
-            <w:r>
-              <w:rPr>
-                <w:i/>
-                <w:u w:val="single"/>
-              </w:rPr>
-              <w:t>Duración</w:t>
-            </w:r>
-            <w:r>
-              <w:rPr>
-                <w:i/>
-              </w:rPr>
-              <w:t>: 46nS hasta recuperar tensión inicial.</w:t>
-            </w:r>
-          </w:p>
-          <w:p>
-            <w:pPr>
-              <w:pBdr>
-                <w:top w:val="single" w:sz="4" w:space="1" w:color="auto"/>
-                <w:left w:val="single" w:sz="4" w:space="4" w:color="auto"/>
-                <w:bottom w:val="single" w:sz="4" w:space="1" w:color="auto"/>
-                <w:right w:val="single" w:sz="4" w:space="4" w:color="auto"/>
-                <w:between w:val="single" w:sz="4" w:space="1" w:color="auto"/>
-                <w:bar w:val="single" w:sz="4" w:color="auto"/>
-              </w:pBdr>
-              <w:rPr>
-                <w:noProof/>
-                <w:u w:val="single"/>
-                <w:lang w:eastAsia="es-AR"/>
-              </w:rPr>
-            </w:pPr>
-          </w:p>
-        </w:tc>
-      </w:tr>
-      <w:tr>
-        <w:trPr>
-          <w:trHeight w:val="3792"/>
-        </w:trPr>
-        <w:tc>
-          <w:tcPr>
-            <w:tcW w:w="5920" w:type="dxa"/>
-            <w:shd w:val="clear" w:color="auto" w:fill="auto"/>
-          </w:tcPr>
-          <w:p>
-            <w:pPr>
-              <w:pBdr>
-                <w:top w:val="single" w:sz="4" w:space="1" w:color="auto"/>
-                <w:left w:val="single" w:sz="4" w:space="4" w:color="auto"/>
-                <w:bottom w:val="single" w:sz="4" w:space="1" w:color="auto"/>
-                <w:right w:val="single" w:sz="4" w:space="4" w:color="auto"/>
-                <w:between w:val="single" w:sz="4" w:space="1" w:color="auto"/>
-                <w:bar w:val="single" w:sz="4" w:color="auto"/>
-              </w:pBdr>
-              <w:rPr>
-                <w:u w:val="single"/>
-              </w:rPr>
-            </w:pPr>
-            <w:r>
-              <w:rPr>
-                <w:noProof/>
-                <w:u w:val="single"/>
-                <w:lang w:eastAsia="es-AR"/>
-              </w:rPr>
-              <w:drawing>
-                <wp:inline distT="0" distB="0" distL="0" distR="0">
-                  <wp:extent cx="3486150" cy="2601922"/>
-                  <wp:effectExtent l="19050" t="19050" r="19050" b="26978"/>
-                  <wp:docPr id="32" name="Imagen 7"/>
-                  <wp:cNvGraphicFramePr>
-                    <a:graphicFrameLocks xmlns:a="http://schemas.openxmlformats.org/drawingml/2006/main" noChangeAspect="1"/>
-                  </wp:cNvGraphicFramePr>
-                  <a:graphic xmlns:a="http://schemas.openxmlformats.org/drawingml/2006/main">
-                    <a:graphicData uri="http://schemas.openxmlformats.org/drawingml/2006/picture">
-                      <pic:pic xmlns:pic="http://schemas.openxmlformats.org/drawingml/2006/picture">
-                        <pic:nvPicPr>
-                          <pic:cNvPr id="0" name="Picture 7"/>
-                          <pic:cNvPicPr>
-                            <a:picLocks noChangeAspect="1" noChangeArrowheads="1"/>
-                          </pic:cNvPicPr>
-                        </pic:nvPicPr>
-                        <pic:blipFill>
-                          <a:blip r:embed="rId32" cstate="print"/>
-                          <a:srcRect/>
-                          <a:stretch>
-                            <a:fillRect/>
-                          </a:stretch>
-                        </pic:blipFill>
-                        <pic:spPr bwMode="auto">
-                          <a:xfrm>
-                            <a:off x="0" y="0"/>
-                            <a:ext cx="3485417" cy="2601375"/>
-                          </a:xfrm>
-                          <a:prstGeom prst="rect">
-                            <a:avLst/>
-                          </a:prstGeom>
-                          <a:noFill/>
-                          <a:ln w="9525">
-                            <a:solidFill>
-                              <a:schemeClr val="accent1"/>
-                            </a:solidFill>
-                            <a:miter lim="800000"/>
-                            <a:headEnd/>
-                            <a:tailEnd/>
-                          </a:ln>
-                        </pic:spPr>
-                      </pic:pic>
-                    </a:graphicData>
-                  </a:graphic>
-                </wp:inline>
-              </w:drawing>
-            </w:r>
-          </w:p>
-        </w:tc>
-        <w:tc>
-          <w:tcPr>
-            <w:tcW w:w="3213" w:type="dxa"/>
-            <w:shd w:val="clear" w:color="auto" w:fill="auto"/>
-          </w:tcPr>
-          <w:p>
-            <w:pPr>
-              <w:pBdr>
-                <w:top w:val="single" w:sz="4" w:space="1" w:color="auto"/>
-                <w:left w:val="single" w:sz="4" w:space="4" w:color="auto"/>
-                <w:bottom w:val="single" w:sz="4" w:space="1" w:color="auto"/>
-                <w:right w:val="single" w:sz="4" w:space="4" w:color="auto"/>
-                <w:between w:val="single" w:sz="4" w:space="1" w:color="auto"/>
-                <w:bar w:val="single" w:sz="4" w:color="auto"/>
-              </w:pBdr>
-              <w:rPr>
-                <w:b/>
-              </w:rPr>
-            </w:pPr>
-            <w:r>
-              <w:rPr>
-                <w:b/>
-              </w:rPr>
-              <w:t>Fallas observadas</w:t>
-            </w:r>
-            <w:r>
-              <w:rPr>
-                <w:b/>
-              </w:rPr>
-              <w:t xml:space="preserve">: </w:t>
-            </w:r>
-            <w:r>
-              <w:rPr>
-                <w:b/>
-              </w:rPr>
-              <w:t>M12</w:t>
-            </w:r>
-          </w:p>
-          <w:p>
-            <w:pPr>
-              <w:pStyle w:val="Prrafodelista"/>
-              <w:numPr>
-                <w:ilvl w:val="0"/>
-                <w:numId w:val="3"/>
-              </w:numPr>
-              <w:pBdr>
-                <w:top w:val="single" w:sz="4" w:space="1" w:color="auto"/>
-                <w:left w:val="single" w:sz="4" w:space="4" w:color="auto"/>
-                <w:bottom w:val="single" w:sz="4" w:space="1" w:color="auto"/>
-                <w:right w:val="single" w:sz="4" w:space="4" w:color="auto"/>
-                <w:between w:val="single" w:sz="4" w:space="1" w:color="auto"/>
-                <w:bar w:val="single" w:sz="4" w:color="auto"/>
-              </w:pBdr>
-              <w:rPr>
-                <w:i/>
-              </w:rPr>
-            </w:pPr>
-            <w:r>
-              <w:rPr>
-                <w:i/>
-              </w:rPr>
-              <w:t>AMARILLO</w:t>
-            </w:r>
-          </w:p>
-          <w:p>
-            <w:pPr>
-              <w:pBdr>
-                <w:top w:val="single" w:sz="4" w:space="1" w:color="auto"/>
-                <w:left w:val="single" w:sz="4" w:space="4" w:color="auto"/>
-                <w:bottom w:val="single" w:sz="4" w:space="1" w:color="auto"/>
-                <w:right w:val="single" w:sz="4" w:space="4" w:color="auto"/>
-                <w:between w:val="single" w:sz="4" w:space="1" w:color="auto"/>
-                <w:bar w:val="single" w:sz="4" w:color="auto"/>
-              </w:pBdr>
-              <w:ind w:left="360"/>
-              <w:rPr>
-                <w:i/>
-              </w:rPr>
-            </w:pPr>
-            <w:r>
-              <w:rPr>
-                <w:i/>
-                <w:u w:val="single"/>
-              </w:rPr>
-              <w:t>Variación</w:t>
-            </w:r>
-            <w:r>
-              <w:rPr>
-                <w:i/>
-              </w:rPr>
-              <w:t xml:space="preserve">: </w:t>
-            </w:r>
-            <w:r>
-              <w:rPr>
-                <w:i/>
-              </w:rPr>
-              <w:t>100</w:t>
-            </w:r>
-            <w:r>
-              <w:rPr>
-                <w:i/>
-              </w:rPr>
-              <w:t xml:space="preserve"> veces mayor a la tensión sin falla</w:t>
-            </w:r>
-            <w:r>
-              <w:rPr>
-                <w:i/>
-              </w:rPr>
-              <w:t xml:space="preserve"> inyectada</w:t>
-            </w:r>
-            <w:r>
-              <w:rPr>
-                <w:i/>
-              </w:rPr>
-              <w:t>.</w:t>
-            </w:r>
-          </w:p>
-          <w:p>
-            <w:pPr>
-              <w:pBdr>
-                <w:top w:val="single" w:sz="4" w:space="1" w:color="auto"/>
-                <w:left w:val="single" w:sz="4" w:space="4" w:color="auto"/>
-                <w:bottom w:val="single" w:sz="4" w:space="1" w:color="auto"/>
-                <w:right w:val="single" w:sz="4" w:space="4" w:color="auto"/>
-                <w:between w:val="single" w:sz="4" w:space="1" w:color="auto"/>
-                <w:bar w:val="single" w:sz="4" w:color="auto"/>
-              </w:pBdr>
-              <w:ind w:left="360"/>
-              <w:rPr>
-                <w:i/>
-              </w:rPr>
-            </w:pPr>
-            <w:r>
-              <w:rPr>
-                <w:i/>
-                <w:u w:val="single"/>
-              </w:rPr>
-              <w:t>Duración</w:t>
-            </w:r>
-            <w:r>
-              <w:rPr>
-                <w:i/>
-              </w:rPr>
-              <w:t>: 48nS hasta recuperar tensión inicial.</w:t>
-            </w:r>
-          </w:p>
-          <w:p>
-            <w:pPr>
-              <w:pStyle w:val="Prrafodelista"/>
-              <w:numPr>
-                <w:ilvl w:val="0"/>
-                <w:numId w:val="3"/>
-              </w:numPr>
-              <w:pBdr>
-                <w:top w:val="single" w:sz="4" w:space="1" w:color="auto"/>
-                <w:left w:val="single" w:sz="4" w:space="4" w:color="auto"/>
-                <w:bottom w:val="single" w:sz="4" w:space="1" w:color="auto"/>
-                <w:right w:val="single" w:sz="4" w:space="4" w:color="auto"/>
-                <w:between w:val="single" w:sz="4" w:space="1" w:color="auto"/>
-                <w:bar w:val="single" w:sz="4" w:color="auto"/>
-              </w:pBdr>
-              <w:rPr>
-                <w:i/>
-              </w:rPr>
-            </w:pPr>
-            <w:r>
-              <w:rPr>
-                <w:i/>
-              </w:rPr>
-              <w:t>VIOLETA</w:t>
-            </w:r>
-          </w:p>
-          <w:p>
-            <w:pPr>
-              <w:pBdr>
-                <w:top w:val="single" w:sz="4" w:space="1" w:color="auto"/>
-                <w:left w:val="single" w:sz="4" w:space="4" w:color="auto"/>
-                <w:bottom w:val="single" w:sz="4" w:space="1" w:color="auto"/>
-                <w:right w:val="single" w:sz="4" w:space="4" w:color="auto"/>
-                <w:between w:val="single" w:sz="4" w:space="1" w:color="auto"/>
-                <w:bar w:val="single" w:sz="4" w:color="auto"/>
-              </w:pBdr>
-              <w:ind w:left="360"/>
-              <w:rPr>
-                <w:i/>
-              </w:rPr>
-            </w:pPr>
-            <w:r>
-              <w:rPr>
-                <w:i/>
-                <w:u w:val="single"/>
-              </w:rPr>
-              <w:t>Variación</w:t>
-            </w:r>
-            <w:r>
-              <w:rPr>
-                <w:i/>
-              </w:rPr>
-              <w:t xml:space="preserve">: </w:t>
-            </w:r>
-            <w:r>
-              <w:rPr>
-                <w:i/>
-              </w:rPr>
-              <w:t>34</w:t>
-            </w:r>
-            <w:r>
-              <w:rPr>
-                <w:i/>
-              </w:rPr>
-              <w:t xml:space="preserve"> veces mayor a la tensión sin falla</w:t>
-            </w:r>
-            <w:r>
-              <w:rPr>
-                <w:i/>
-              </w:rPr>
-              <w:t xml:space="preserve"> inyectada</w:t>
-            </w:r>
-            <w:r>
-              <w:rPr>
-                <w:i/>
-              </w:rPr>
-              <w:t>.</w:t>
-            </w:r>
-          </w:p>
-          <w:p>
-            <w:pPr>
-              <w:pBdr>
-                <w:top w:val="single" w:sz="4" w:space="1" w:color="auto"/>
-                <w:left w:val="single" w:sz="4" w:space="4" w:color="auto"/>
-                <w:bottom w:val="single" w:sz="4" w:space="1" w:color="auto"/>
-                <w:right w:val="single" w:sz="4" w:space="4" w:color="auto"/>
-                <w:between w:val="single" w:sz="4" w:space="1" w:color="auto"/>
-                <w:bar w:val="single" w:sz="4" w:color="auto"/>
-              </w:pBdr>
-              <w:ind w:left="360"/>
-              <w:rPr>
-                <w:i/>
-              </w:rPr>
-            </w:pPr>
-            <w:r>
-              <w:rPr>
-                <w:i/>
-                <w:u w:val="single"/>
-              </w:rPr>
-              <w:t>Duración</w:t>
-            </w:r>
-            <w:r>
-              <w:rPr>
-                <w:i/>
-              </w:rPr>
-              <w:t>: 4</w:t>
-            </w:r>
-            <w:r>
-              <w:rPr>
-                <w:i/>
-              </w:rPr>
-              <w:t>7</w:t>
-            </w:r>
-            <w:r>
-              <w:rPr>
-                <w:i/>
-              </w:rPr>
-              <w:t>nS hasta recuperar tensión inicial.</w:t>
-            </w:r>
-          </w:p>
-          <w:p>
-            <w:pPr>
-              <w:pBdr>
-                <w:top w:val="single" w:sz="4" w:space="1" w:color="auto"/>
-                <w:left w:val="single" w:sz="4" w:space="4" w:color="auto"/>
-                <w:bottom w:val="single" w:sz="4" w:space="1" w:color="auto"/>
-                <w:right w:val="single" w:sz="4" w:space="4" w:color="auto"/>
-                <w:between w:val="single" w:sz="4" w:space="1" w:color="auto"/>
-                <w:bar w:val="single" w:sz="4" w:color="auto"/>
-              </w:pBdr>
-              <w:rPr>
-                <w:noProof/>
-                <w:u w:val="single"/>
-                <w:lang w:eastAsia="es-AR"/>
-              </w:rPr>
-            </w:pPr>
-          </w:p>
-        </w:tc>
-      </w:tr>
-    </w:tbl>
+    <w:p>
+      <w:pPr>
+        <w:pStyle w:val="ParrafoTESIS"/>
+        <w:sectPr>
+          <w:type w:val="continuous"/>
+          <w:pgSz w:w="11907" w:h="16840" w:code="9"/>
+          <w:pgMar w:top="1418" w:right="1701" w:bottom="1418" w:left="1701" w:header="709" w:footer="709" w:gutter="0"/>
+          <w:cols w:space="708"/>
+          <w:docGrid w:linePitch="360"/>
+        </w:sectPr>
+      </w:pPr>
+    </w:p>
+    <w:p>
+      <w:pPr>
+        <w:pStyle w:val="ParrafoTESIS"/>
+        <w:ind w:left="0"/>
+      </w:pPr>
+      <w:r>
+        <w:lastRenderedPageBreak/>
+        <w:drawing>
+          <wp:inline distT="0" distB="0" distL="0" distR="0">
+            <wp:extent cx="3486150" cy="2683053"/>
+            <wp:effectExtent l="19050" t="19050" r="19050" b="22047"/>
+            <wp:docPr id="52" name="Imagen 1"/>
+            <wp:cNvGraphicFramePr>
+              <a:graphicFrameLocks xmlns:a="http://schemas.openxmlformats.org/drawingml/2006/main" noChangeAspect="1"/>
+            </wp:cNvGraphicFramePr>
+            <a:graphic xmlns:a="http://schemas.openxmlformats.org/drawingml/2006/main">
+              <a:graphicData uri="http://schemas.openxmlformats.org/drawingml/2006/picture">
+                <pic:pic xmlns:pic="http://schemas.openxmlformats.org/drawingml/2006/picture">
+                  <pic:nvPicPr>
+                    <pic:cNvPr id="0" name="Picture 1"/>
+                    <pic:cNvPicPr>
+                      <a:picLocks noChangeAspect="1" noChangeArrowheads="1"/>
+                    </pic:cNvPicPr>
+                  </pic:nvPicPr>
+                  <pic:blipFill>
+                    <a:blip r:embed="rId30" cstate="print"/>
+                    <a:srcRect/>
+                    <a:stretch>
+                      <a:fillRect/>
+                    </a:stretch>
+                  </pic:blipFill>
+                  <pic:spPr bwMode="auto">
+                    <a:xfrm>
+                      <a:off x="0" y="0"/>
+                      <a:ext cx="3486150" cy="2683053"/>
+                    </a:xfrm>
+                    <a:prstGeom prst="rect">
+                      <a:avLst/>
+                    </a:prstGeom>
+                    <a:noFill/>
+                    <a:ln w="9525">
+                      <a:solidFill>
+                        <a:schemeClr val="accent1"/>
+                      </a:solidFill>
+                      <a:miter lim="800000"/>
+                      <a:headEnd/>
+                      <a:tailEnd/>
+                    </a:ln>
+                  </pic:spPr>
+                </pic:pic>
+              </a:graphicData>
+            </a:graphic>
+          </wp:inline>
+        </w:drawing>
+      </w:r>
+    </w:p>
+    <w:p>
+      <w:pPr>
+        <w:spacing w:after="0" w:line="360" w:lineRule="auto"/>
+        <w:ind w:left="34"/>
+        <w:rPr>
+          <w:b/>
+        </w:rPr>
+      </w:pPr>
+      <w:r>
+        <w:rPr>
+          <w:b/>
+        </w:rPr>
+        <w:br w:type="column"/>
+      </w:r>
+      <w:r>
+        <w:rPr>
+          <w:b/>
+        </w:rPr>
+        <w:lastRenderedPageBreak/>
+        <w:t>Fallas observadas: M12</w:t>
+      </w:r>
+    </w:p>
+    <w:p>
+      <w:pPr>
+        <w:pStyle w:val="Prrafodelista"/>
+        <w:numPr>
+          <w:ilvl w:val="0"/>
+          <w:numId w:val="11"/>
+        </w:numPr>
+        <w:spacing w:after="0" w:line="360" w:lineRule="auto"/>
+        <w:rPr>
+          <w:i/>
+        </w:rPr>
+      </w:pPr>
+      <w:r>
+        <w:rPr>
+          <w:i/>
+        </w:rPr>
+        <w:t>AMARILLO</w:t>
+      </w:r>
+    </w:p>
+    <w:p>
+      <w:pPr>
+        <w:spacing w:after="0"/>
+        <w:ind w:left="34"/>
+        <w:rPr>
+          <w:i/>
+        </w:rPr>
+      </w:pPr>
+      <w:r>
+        <w:rPr>
+          <w:i/>
+          <w:u w:val="single"/>
+        </w:rPr>
+        <w:t>Variación</w:t>
+      </w:r>
+      <w:r>
+        <w:rPr>
+          <w:i/>
+        </w:rPr>
+        <w:t>: 180 veces mayor a la tensión sin falla</w:t>
+      </w:r>
+      <w:r>
+        <w:rPr>
+          <w:i/>
+        </w:rPr>
+        <w:t xml:space="preserve"> inyectada.</w:t>
+      </w:r>
+    </w:p>
+    <w:p>
+      <w:pPr>
+        <w:spacing w:after="0"/>
+        <w:ind w:left="34"/>
+        <w:rPr>
+          <w:i/>
+        </w:rPr>
+      </w:pPr>
+      <w:r>
+        <w:rPr>
+          <w:i/>
+          <w:u w:val="single"/>
+        </w:rPr>
+        <w:t>Duración</w:t>
+      </w:r>
+      <w:r>
+        <w:rPr>
+          <w:i/>
+        </w:rPr>
+        <w:t>: 48nS hasta recuperar tensión inicial.</w:t>
+      </w:r>
+    </w:p>
+    <w:p>
+      <w:pPr>
+        <w:pStyle w:val="Prrafodelista"/>
+        <w:numPr>
+          <w:ilvl w:val="0"/>
+          <w:numId w:val="11"/>
+        </w:numPr>
+        <w:spacing w:before="120" w:after="0" w:line="360" w:lineRule="auto"/>
+        <w:ind w:left="391" w:hanging="357"/>
+        <w:rPr>
+          <w:i/>
+        </w:rPr>
+      </w:pPr>
+      <w:r>
+        <w:rPr>
+          <w:i/>
+        </w:rPr>
+        <w:t>VIOLETA</w:t>
+      </w:r>
+    </w:p>
+    <w:p>
+      <w:pPr>
+        <w:spacing w:after="0"/>
+        <w:ind w:left="34"/>
+        <w:rPr>
+          <w:i/>
+        </w:rPr>
+      </w:pPr>
+      <w:r>
+        <w:rPr>
+          <w:i/>
+          <w:u w:val="single"/>
+        </w:rPr>
+        <w:t>Variación</w:t>
+      </w:r>
+      <w:r>
+        <w:rPr>
+          <w:i/>
+        </w:rPr>
+        <w:t>: 55 veces mayor a la tensión sin falla</w:t>
+      </w:r>
+      <w:r>
+        <w:rPr>
+          <w:i/>
+        </w:rPr>
+        <w:t xml:space="preserve"> inyectada.</w:t>
+      </w:r>
+    </w:p>
+    <w:p>
+      <w:pPr>
+        <w:spacing w:after="0"/>
+        <w:ind w:left="34"/>
+        <w:rPr>
+          <w:i/>
+        </w:rPr>
+      </w:pPr>
+      <w:r>
+        <w:rPr>
+          <w:i/>
+          <w:u w:val="single"/>
+        </w:rPr>
+        <w:t>Duración</w:t>
+      </w:r>
+      <w:r>
+        <w:rPr>
+          <w:i/>
+        </w:rPr>
+        <w:t>: 46nS hasta recuperar tensión inicial.</w:t>
+      </w:r>
+    </w:p>
+    <w:p>
+      <w:pPr>
+        <w:pStyle w:val="ParrafoTESIS"/>
+        <w:sectPr>
+          <w:type w:val="continuous"/>
+          <w:pgSz w:w="11907" w:h="16840" w:code="9"/>
+          <w:pgMar w:top="1418" w:right="1417" w:bottom="1418" w:left="1701" w:header="709" w:footer="709" w:gutter="0"/>
+          <w:cols w:num="2" w:space="708" w:equalWidth="0">
+            <w:col w:w="5452" w:space="360"/>
+            <w:col w:w="2977"/>
+          </w:cols>
+          <w:docGrid w:linePitch="360"/>
+        </w:sectPr>
+      </w:pPr>
+    </w:p>
+    <w:p>
+      <w:pPr>
+        <w:spacing w:after="0" w:line="360" w:lineRule="auto"/>
+        <w:rPr>
+          <w:b/>
+        </w:rPr>
+      </w:pPr>
+      <w:r>
+        <w:rPr>
+          <w:b/>
+        </w:rPr>
+        <w:lastRenderedPageBreak/>
+        <w:t>Fallas observadas: M12</w:t>
+      </w:r>
+    </w:p>
+    <w:p>
+      <w:pPr>
+        <w:pStyle w:val="Prrafodelista"/>
+        <w:numPr>
+          <w:ilvl w:val="0"/>
+          <w:numId w:val="11"/>
+        </w:numPr>
+        <w:spacing w:after="0" w:line="360" w:lineRule="auto"/>
+        <w:rPr>
+          <w:i/>
+        </w:rPr>
+      </w:pPr>
+      <w:r>
+        <w:rPr>
+          <w:i/>
+        </w:rPr>
+        <w:t>AMARILLO</w:t>
+      </w:r>
+    </w:p>
+    <w:p>
+      <w:pPr>
+        <w:spacing w:after="0"/>
+        <w:rPr>
+          <w:i/>
+        </w:rPr>
+      </w:pPr>
+      <w:r>
+        <w:rPr>
+          <w:i/>
+          <w:u w:val="single"/>
+        </w:rPr>
+        <w:t>Variación</w:t>
+      </w:r>
+      <w:r>
+        <w:rPr>
+          <w:i/>
+        </w:rPr>
+        <w:t xml:space="preserve">: </w:t>
+      </w:r>
+      <w:r>
+        <w:rPr>
+          <w:i/>
+        </w:rPr>
+        <w:t>105</w:t>
+      </w:r>
+      <w:r>
+        <w:rPr>
+          <w:i/>
+        </w:rPr>
+        <w:t xml:space="preserve"> veces mayor a la tensión sin falla</w:t>
+      </w:r>
+      <w:r>
+        <w:rPr>
+          <w:i/>
+        </w:rPr>
+        <w:t xml:space="preserve"> inyectada.</w:t>
+      </w:r>
+    </w:p>
+    <w:p>
+      <w:pPr>
+        <w:spacing w:after="0"/>
+        <w:rPr>
+          <w:i/>
+        </w:rPr>
+      </w:pPr>
+      <w:r>
+        <w:rPr>
+          <w:i/>
+          <w:u w:val="single"/>
+        </w:rPr>
+        <w:t>Duración</w:t>
+      </w:r>
+      <w:r>
+        <w:rPr>
+          <w:i/>
+        </w:rPr>
+        <w:t>: 48nS hasta recuperar tensión inicial.</w:t>
+      </w:r>
+    </w:p>
+    <w:p>
+      <w:pPr>
+        <w:pStyle w:val="Prrafodelista"/>
+        <w:numPr>
+          <w:ilvl w:val="0"/>
+          <w:numId w:val="11"/>
+        </w:numPr>
+        <w:spacing w:before="120" w:after="0" w:line="360" w:lineRule="auto"/>
+        <w:ind w:left="391" w:hanging="357"/>
+        <w:rPr>
+          <w:i/>
+        </w:rPr>
+      </w:pPr>
+      <w:r>
+        <w:rPr>
+          <w:i/>
+        </w:rPr>
+        <w:t>VIOLETA</w:t>
+      </w:r>
+    </w:p>
+    <w:p>
+      <w:pPr>
+        <w:spacing w:after="0"/>
+        <w:rPr>
+          <w:i/>
+        </w:rPr>
+      </w:pPr>
+      <w:r>
+        <w:rPr>
+          <w:i/>
+          <w:u w:val="single"/>
+        </w:rPr>
+        <w:t>Variación</w:t>
+      </w:r>
+      <w:r>
+        <w:rPr>
+          <w:i/>
+        </w:rPr>
+        <w:t xml:space="preserve">: </w:t>
+      </w:r>
+      <w:r>
+        <w:rPr>
+          <w:i/>
+        </w:rPr>
+        <w:t>38</w:t>
+      </w:r>
+      <w:r>
+        <w:rPr>
+          <w:i/>
+        </w:rPr>
+        <w:t xml:space="preserve"> veces mayor a la tensión sin falla</w:t>
+      </w:r>
+      <w:r>
+        <w:rPr>
+          <w:i/>
+        </w:rPr>
+        <w:t xml:space="preserve"> inyectada.</w:t>
+      </w:r>
+    </w:p>
+    <w:p>
+      <w:pPr>
+        <w:spacing w:after="0"/>
+        <w:rPr>
+          <w:i/>
+        </w:rPr>
+      </w:pPr>
+      <w:r>
+        <w:rPr>
+          <w:i/>
+          <w:u w:val="single"/>
+        </w:rPr>
+        <w:t>Duración</w:t>
+      </w:r>
+      <w:r>
+        <w:rPr>
+          <w:i/>
+        </w:rPr>
+        <w:t>: 46nS hasta recuperar tensión inicial.</w:t>
+      </w:r>
+      <w:r>
+        <w:rPr>
+          <w:i/>
+        </w:rPr>
+        <w:br w:type="column"/>
+      </w:r>
+      <w:r>
+        <w:lastRenderedPageBreak/>
+        <w:drawing>
+          <wp:inline distT="0" distB="0" distL="0" distR="0">
+            <wp:extent cx="3524250" cy="2591459"/>
+            <wp:effectExtent l="19050" t="19050" r="19050" b="18391"/>
+            <wp:docPr id="56" name="Imagen 4"/>
+            <wp:cNvGraphicFramePr>
+              <a:graphicFrameLocks xmlns:a="http://schemas.openxmlformats.org/drawingml/2006/main" noChangeAspect="1"/>
+            </wp:cNvGraphicFramePr>
+            <a:graphic xmlns:a="http://schemas.openxmlformats.org/drawingml/2006/main">
+              <a:graphicData uri="http://schemas.openxmlformats.org/drawingml/2006/picture">
+                <pic:pic xmlns:pic="http://schemas.openxmlformats.org/drawingml/2006/picture">
+                  <pic:nvPicPr>
+                    <pic:cNvPr id="0" name="Picture 4"/>
+                    <pic:cNvPicPr>
+                      <a:picLocks noChangeAspect="1" noChangeArrowheads="1"/>
+                    </pic:cNvPicPr>
+                  </pic:nvPicPr>
+                  <pic:blipFill>
+                    <a:blip r:embed="rId31" cstate="print"/>
+                    <a:srcRect/>
+                    <a:stretch>
+                      <a:fillRect/>
+                    </a:stretch>
+                  </pic:blipFill>
+                  <pic:spPr bwMode="auto">
+                    <a:xfrm>
+                      <a:off x="0" y="0"/>
+                      <a:ext cx="3524250" cy="2591459"/>
+                    </a:xfrm>
+                    <a:prstGeom prst="rect">
+                      <a:avLst/>
+                    </a:prstGeom>
+                    <a:noFill/>
+                    <a:ln w="9525">
+                      <a:solidFill>
+                        <a:schemeClr val="accent1"/>
+                      </a:solidFill>
+                      <a:miter lim="800000"/>
+                      <a:headEnd/>
+                      <a:tailEnd/>
+                    </a:ln>
+                  </pic:spPr>
+                </pic:pic>
+              </a:graphicData>
+            </a:graphic>
+          </wp:inline>
+        </w:drawing>
+      </w:r>
+    </w:p>
+    <w:p>
+      <w:pPr>
+        <w:pStyle w:val="ParrafoTESIS"/>
+        <w:sectPr>
+          <w:type w:val="continuous"/>
+          <w:pgSz w:w="11907" w:h="16840" w:code="9"/>
+          <w:pgMar w:top="1418" w:right="1701" w:bottom="1418" w:left="1701" w:header="709" w:footer="709" w:gutter="0"/>
+          <w:cols w:num="2" w:space="708" w:equalWidth="0">
+            <w:col w:w="2977" w:space="142"/>
+            <w:col w:w="5386"/>
+          </w:cols>
+          <w:docGrid w:linePitch="360"/>
+        </w:sectPr>
+      </w:pPr>
+    </w:p>
+    <w:p>
+      <w:pPr>
+        <w:pStyle w:val="ParrafoTESIS"/>
+        <w:ind w:left="0"/>
+      </w:pPr>
+      <w:r>
+        <w:lastRenderedPageBreak/>
+        <w:drawing>
+          <wp:inline distT="0" distB="0" distL="0" distR="0">
+            <wp:extent cx="3486150" cy="2601922"/>
+            <wp:effectExtent l="19050" t="19050" r="19050" b="26978"/>
+            <wp:docPr id="54" name="Imagen 7"/>
+            <wp:cNvGraphicFramePr>
+              <a:graphicFrameLocks xmlns:a="http://schemas.openxmlformats.org/drawingml/2006/main" noChangeAspect="1"/>
+            </wp:cNvGraphicFramePr>
+            <a:graphic xmlns:a="http://schemas.openxmlformats.org/drawingml/2006/main">
+              <a:graphicData uri="http://schemas.openxmlformats.org/drawingml/2006/picture">
+                <pic:pic xmlns:pic="http://schemas.openxmlformats.org/drawingml/2006/picture">
+                  <pic:nvPicPr>
+                    <pic:cNvPr id="0" name="Picture 7"/>
+                    <pic:cNvPicPr>
+                      <a:picLocks noChangeAspect="1" noChangeArrowheads="1"/>
+                    </pic:cNvPicPr>
+                  </pic:nvPicPr>
+                  <pic:blipFill>
+                    <a:blip r:embed="rId32" cstate="print"/>
+                    <a:srcRect/>
+                    <a:stretch>
+                      <a:fillRect/>
+                    </a:stretch>
+                  </pic:blipFill>
+                  <pic:spPr bwMode="auto">
+                    <a:xfrm>
+                      <a:off x="0" y="0"/>
+                      <a:ext cx="3486150" cy="2601922"/>
+                    </a:xfrm>
+                    <a:prstGeom prst="rect">
+                      <a:avLst/>
+                    </a:prstGeom>
+                    <a:noFill/>
+                    <a:ln w="9525">
+                      <a:solidFill>
+                        <a:schemeClr val="accent1"/>
+                      </a:solidFill>
+                      <a:miter lim="800000"/>
+                      <a:headEnd/>
+                      <a:tailEnd/>
+                    </a:ln>
+                  </pic:spPr>
+                </pic:pic>
+              </a:graphicData>
+            </a:graphic>
+          </wp:inline>
+        </w:drawing>
+      </w:r>
+    </w:p>
+    <w:p>
+      <w:pPr>
+        <w:spacing w:after="0" w:line="360" w:lineRule="auto"/>
+        <w:rPr>
+          <w:b/>
+        </w:rPr>
+      </w:pPr>
+      <w:r>
+        <w:rPr>
+          <w:b/>
+        </w:rPr>
+        <w:br w:type="column"/>
+      </w:r>
+      <w:r>
+        <w:rPr>
+          <w:b/>
+        </w:rPr>
+        <w:lastRenderedPageBreak/>
+        <w:t>Fallas observadas: M12</w:t>
+      </w:r>
+    </w:p>
+    <w:p>
+      <w:pPr>
+        <w:pStyle w:val="Prrafodelista"/>
+        <w:numPr>
+          <w:ilvl w:val="0"/>
+          <w:numId w:val="3"/>
+        </w:numPr>
+        <w:spacing w:after="0" w:line="360" w:lineRule="auto"/>
+        <w:rPr>
+          <w:i/>
+        </w:rPr>
+      </w:pPr>
+      <w:r>
+        <w:rPr>
+          <w:i/>
+        </w:rPr>
+        <w:t>AMARILLO</w:t>
+      </w:r>
+    </w:p>
+    <w:p>
+      <w:pPr>
+        <w:spacing w:after="0"/>
+        <w:ind w:left="360"/>
+        <w:rPr>
+          <w:i/>
+        </w:rPr>
+      </w:pPr>
+      <w:r>
+        <w:rPr>
+          <w:i/>
+          <w:u w:val="single"/>
+        </w:rPr>
+        <w:t>Variación</w:t>
+      </w:r>
+      <w:r>
+        <w:rPr>
+          <w:i/>
+        </w:rPr>
+        <w:t xml:space="preserve">: </w:t>
+      </w:r>
+      <w:r>
+        <w:rPr>
+          <w:i/>
+        </w:rPr>
+        <w:t>100</w:t>
+      </w:r>
+      <w:r>
+        <w:rPr>
+          <w:i/>
+        </w:rPr>
+        <w:t xml:space="preserve"> veces mayor a la tensión sin falla</w:t>
+      </w:r>
+      <w:r>
+        <w:rPr>
+          <w:i/>
+        </w:rPr>
+        <w:t xml:space="preserve"> inyectada.</w:t>
+      </w:r>
+    </w:p>
+    <w:p>
+      <w:pPr>
+        <w:spacing w:after="0"/>
+        <w:ind w:left="360"/>
+        <w:rPr>
+          <w:i/>
+        </w:rPr>
+      </w:pPr>
+      <w:r>
+        <w:rPr>
+          <w:i/>
+          <w:u w:val="single"/>
+        </w:rPr>
+        <w:t>Duración</w:t>
+      </w:r>
+      <w:r>
+        <w:rPr>
+          <w:i/>
+        </w:rPr>
+        <w:t>: 48nS hasta recuperar tensión inicial.</w:t>
+      </w:r>
+    </w:p>
+    <w:p>
+      <w:pPr>
+        <w:pStyle w:val="Prrafodelista"/>
+        <w:numPr>
+          <w:ilvl w:val="0"/>
+          <w:numId w:val="3"/>
+        </w:numPr>
+        <w:spacing w:before="120" w:after="0" w:line="360" w:lineRule="auto"/>
+        <w:ind w:left="714" w:hanging="357"/>
+        <w:rPr>
+          <w:i/>
+        </w:rPr>
+      </w:pPr>
+      <w:r>
+        <w:rPr>
+          <w:i/>
+        </w:rPr>
+        <w:t>VIOLETA</w:t>
+      </w:r>
+    </w:p>
+    <w:p>
+      <w:pPr>
+        <w:spacing w:after="0"/>
+        <w:ind w:left="360"/>
+        <w:rPr>
+          <w:i/>
+        </w:rPr>
+      </w:pPr>
+      <w:r>
+        <w:rPr>
+          <w:i/>
+          <w:u w:val="single"/>
+        </w:rPr>
+        <w:t>Variación</w:t>
+      </w:r>
+      <w:r>
+        <w:rPr>
+          <w:i/>
+        </w:rPr>
+        <w:t xml:space="preserve">: </w:t>
+      </w:r>
+      <w:r>
+        <w:rPr>
+          <w:i/>
+        </w:rPr>
+        <w:t>34</w:t>
+      </w:r>
+      <w:r>
+        <w:rPr>
+          <w:i/>
+        </w:rPr>
+        <w:t xml:space="preserve"> veces mayor a la tensión sin falla</w:t>
+      </w:r>
+      <w:r>
+        <w:rPr>
+          <w:i/>
+        </w:rPr>
+        <w:t xml:space="preserve"> inyectada.</w:t>
+      </w:r>
+    </w:p>
+    <w:p>
+      <w:pPr>
+        <w:pStyle w:val="ParrafoTESIS"/>
+        <w:spacing w:line="276" w:lineRule="auto"/>
+      </w:pPr>
+      <w:r>
+        <w:rPr>
+          <w:u w:val="single"/>
+        </w:rPr>
+        <w:t>Duración</w:t>
+      </w:r>
+      <w:r>
+        <w:t>: 4</w:t>
+      </w:r>
+      <w:r>
+        <w:t>7</w:t>
+      </w:r>
+      <w:r>
+        <w:t>nS hasta recuperar tensión inicial.</w:t>
+      </w:r>
+    </w:p>
     <w:p>
       <w:pPr>
         <w:pStyle w:val="Epgrafe"/>
         <w:jc w:val="center"/>
+        <w:sectPr>
+          <w:type w:val="continuous"/>
+          <w:pgSz w:w="11907" w:h="16840" w:code="9"/>
+          <w:pgMar w:top="1418" w:right="1275" w:bottom="1418" w:left="1701" w:header="709" w:footer="709" w:gutter="0"/>
+          <w:cols w:num="2" w:space="708" w:equalWidth="0">
+            <w:col w:w="5430" w:space="382"/>
+            <w:col w:w="3119"/>
+          </w:cols>
+          <w:docGrid w:linePitch="360"/>
+        </w:sectPr>
       </w:pPr>
       <w:bookmarkStart w:id="2" w:name="_Ref268187943"/>
-      <w:r>
+    </w:p>
+    <w:p>
+      <w:pPr>
+        <w:pStyle w:val="Epgrafe"/>
+        <w:jc w:val="center"/>
+      </w:pPr>
+      <w:r>
+        <w:lastRenderedPageBreak/>
         <w:t xml:space="preserve">Figura </w:t>
       </w:r>
       <w:fldSimple w:instr=" SEQ Figura \* ARABIC ">
@@ -3588,14 +3235,8 @@
     <w:p>
       <w:pPr>
         <w:pStyle w:val="ParrafoTESIS"/>
-        <w:rPr>
-          <w:b/>
-        </w:rPr>
-      </w:pPr>
-      <w:r>
-        <w:rPr>
-          <w:b/>
-        </w:rPr>
+      </w:pPr>
+      <w:r>
         <w:t>1.620V C63 - Inyección en nodo NDOUT:</w:t>
       </w:r>
     </w:p>
@@ -3742,15 +3383,7 @@
         <w:t xml:space="preserve"> se</w:t>
       </w:r>
       <w:r>
-        <w:t xml:space="preserve"> observa que el </w:t>
-      </w:r>
-      <w:proofErr w:type="spellStart"/>
-      <w:r>
-        <w:t>drenador</w:t>
-      </w:r>
-      <w:proofErr w:type="spellEnd"/>
-      <w:r>
-        <w:t xml:space="preserve"> del transistor PMOS M12 sigue siendo el punto propenso a producir errores (cambios de estado)</w:t>
+        <w:t xml:space="preserve"> observa que el drenador del transistor PMOS M12 sigue siendo el punto propenso a producir errores (cambios de estado)</w:t>
       </w:r>
       <w:r>
         <w:t xml:space="preserve"> en los 3 comparadores.</w:t>
@@ -5664,11 +5297,11 @@
         <w:t>, apreciamos que la inyección de la falla tipo rampa genera mayor cantidad de errores de salida en el conversor</w:t>
       </w:r>
       <w:r>
-        <w:t xml:space="preserve">. Como se mencionó </w:t>
+        <w:t xml:space="preserve">. Como se mencionó anteriormente, este modelo de falla posee un inicio y fin de perturbación bien definido, a </w:t>
       </w:r>
       <w:r>
         <w:lastRenderedPageBreak/>
-        <w:t>anteriormente, este modelo de falla posee un inicio y fin de perturbación bien definido, a diferencia del modelo exponencial, cuya duración no posee un fin exacto. Sin embargo, en este tiempo, la falla tipo rampa genera una mayor perturbación en el equilibrio de corrientes del nodo afectado, permitiendo así que la falla se prolongue por la lógica decodificadora llegando a los bits de salida.</w:t>
+        <w:t>diferencia del modelo exponencial, cuya duración no posee un fin exacto. Sin embargo, en este tiempo, la falla tipo rampa genera una mayor perturbación en el equilibrio de corrientes del nodo afectado, permitiendo así que la falla se prolongue por la lógica decodificadora llegando a los bits de salida.</w:t>
       </w:r>
     </w:p>
     <w:p>
@@ -6034,7 +5667,6 @@
         <w:pStyle w:val="Subttulo"/>
       </w:pPr>
       <w:r>
-        <w:lastRenderedPageBreak/>
         <w:t>C</w:t>
       </w:r>
       <w:r>
@@ -6053,6 +5685,7 @@
           <w:noProof/>
           <w:lang w:eastAsia="es-AR"/>
         </w:rPr>
+        <w:lastRenderedPageBreak/>
         <w:drawing>
           <wp:inline distT="0" distB="0" distL="0" distR="0">
             <wp:extent cx="2681437" cy="1935678"/>
@@ -6739,34 +6372,14 @@
     <w:p>
       <w:pPr>
         <w:pStyle w:val="ParrafoTESIS"/>
-        <w:rPr>
-          <w:i/>
-          <w:sz w:val="16"/>
-          <w:szCs w:val="16"/>
-        </w:rPr>
-      </w:pPr>
-      <w:r>
-        <w:rPr>
-          <w:i/>
-          <w:sz w:val="16"/>
-          <w:szCs w:val="16"/>
-        </w:rPr>
+      </w:pPr>
+      <w:r>
         <w:t>*los rangos posee</w:t>
       </w:r>
       <w:r>
-        <w:rPr>
-          <w:i/>
-          <w:sz w:val="16"/>
-          <w:szCs w:val="16"/>
-        </w:rPr>
         <w:t xml:space="preserve">n una diferencia </w:t>
       </w:r>
       <w:r>
-        <w:rPr>
-          <w:i/>
-          <w:sz w:val="16"/>
-          <w:szCs w:val="16"/>
-        </w:rPr>
         <w:t>respecto a los limites definidos de UNO y CERO lógicos, para discriminar variaciones menores a 1mV.</w:t>
       </w:r>
     </w:p>
@@ -7024,14 +6637,11 @@
         <w:t xml:space="preserve">lo que indica </w:t>
       </w:r>
       <w:r>
+        <w:lastRenderedPageBreak/>
         <w:t>variaci</w:t>
       </w:r>
       <w:r>
-        <w:t xml:space="preserve">ones </w:t>
-      </w:r>
-      <w:r>
-        <w:lastRenderedPageBreak/>
-        <w:t>de amplitud pequeñas</w:t>
+        <w:t>ones de amplitud pequeñas</w:t>
       </w:r>
       <w:r>
         <w:t xml:space="preserve"> y de rápida recuperación. </w:t>
@@ -7186,6 +6796,9 @@
         </w:pict>
       </w:r>
       <w:r>
+        <w:rPr>
+          <w:noProof/>
+        </w:rPr>
         <w:drawing>
           <wp:inline distT="0" distB="0" distL="0" distR="0">
             <wp:extent cx="5104640" cy="2857500"/>
@@ -7529,14 +7142,13 @@
     <w:p>
       <w:pPr>
         <w:pStyle w:val="ParrafoTESIS"/>
-        <w:ind w:firstLine="0"/>
-        <w:jc w:val="left"/>
       </w:pPr>
       <w:r>
         <w:rPr>
           <w:noProof/>
           <w:lang w:eastAsia="es-AR"/>
         </w:rPr>
+        <w:lastRenderedPageBreak/>
         <w:drawing>
           <wp:inline distT="0" distB="0" distL="0" distR="0">
             <wp:extent cx="2617272" cy="2339439"/>
@@ -7596,7 +7208,6 @@
         <w:pStyle w:val="ParrafoTESIS"/>
       </w:pPr>
       <w:r>
-        <w:lastRenderedPageBreak/>
         <w:t xml:space="preserve">Como se observa en la figura 23, </w:t>
       </w:r>
       <w:r>
@@ -9947,6 +9558,7 @@
   <w:style w:type="table" w:default="1" w:styleId="Tablanormal">
     <w:name w:val="Normal Table"/>
     <w:uiPriority w:val="99"/>
+    <w:semiHidden/>
     <w:unhideWhenUsed/>
     <w:qFormat/>
     <w:tblPr>
@@ -10141,11 +9753,10 @@
     <w:basedOn w:val="Normal"/>
     <w:autoRedefine/>
     <w:qFormat/>
-    <w:rsid w:val="00E75A93"/>
+    <w:rsid w:val="00EF41FA"/>
     <w:pPr>
-      <w:spacing w:before="120" w:after="120" w:line="360" w:lineRule="auto"/>
-      <w:ind w:firstLine="709"/>
-      <w:jc w:val="both"/>
+      <w:spacing w:after="0" w:line="360" w:lineRule="auto"/>
+      <w:ind w:left="426"/>
     </w:pPr>
     <w:rPr>
       <w:rFonts w:cstheme="minorHAnsi"/>
@@ -10346,7 +9957,7 @@
           <c:layoutTarget val="inner"/>
           <c:xMode val="edge"/>
           <c:yMode val="edge"/>
-          <c:x val="0.10835534447083044"/>
+          <c:x val="0.10835534447083048"/>
           <c:y val="0.27350948720342788"/>
           <c:w val="0.79739865850102065"/>
           <c:h val="0.61622233979645757"/>
@@ -10472,7 +10083,7 @@
           <c:xMode val="edge"/>
           <c:yMode val="edge"/>
           <c:x val="9.7632668982298748E-2"/>
-          <c:y val="0.27350973570164305"/>
+          <c:y val="0.27350973570164316"/>
           <c:w val="0.79739865850102065"/>
           <c:h val="0.61622233979645757"/>
         </c:manualLayout>
@@ -10504,7 +10115,7 @@
               <c:idx val="0"/>
               <c:layout>
                 <c:manualLayout>
-                  <c:x val="0.32317349220236513"/>
+                  <c:x val="0.32317349220236535"/>
                   <c:y val="6.1273743944062327E-2"/>
                 </c:manualLayout>
               </c:layout>
@@ -10633,25 +10244,25 @@
                   <c:v>1.1200000000000001</c:v>
                 </c:pt>
                 <c:pt idx="12">
-                  <c:v>1.1299999999999917</c:v>
+                  <c:v>1.1299999999999912</c:v>
                 </c:pt>
                 <c:pt idx="13">
-                  <c:v>1.1399999999999917</c:v>
+                  <c:v>1.1399999999999912</c:v>
                 </c:pt>
                 <c:pt idx="14">
-                  <c:v>1.1499999999999917</c:v>
+                  <c:v>1.1499999999999913</c:v>
                 </c:pt>
                 <c:pt idx="15">
-                  <c:v>1.1599999999999917</c:v>
+                  <c:v>1.1599999999999913</c:v>
                 </c:pt>
                 <c:pt idx="16">
                   <c:v>1.1700000000000021</c:v>
                 </c:pt>
                 <c:pt idx="17">
-                  <c:v>1.1800000000000073</c:v>
+                  <c:v>1.1800000000000077</c:v>
                 </c:pt>
                 <c:pt idx="18">
-                  <c:v>1.1900000000000073</c:v>
+                  <c:v>1.1900000000000077</c:v>
                 </c:pt>
                 <c:pt idx="19">
                   <c:v>1.2</c:v>
@@ -10993,11 +10604,11 @@
             </c:numRef>
           </c:yVal>
         </c:ser>
-        <c:axId val="123402880"/>
-        <c:axId val="130151168"/>
+        <c:axId val="122225024"/>
+        <c:axId val="122226944"/>
       </c:scatterChart>
       <c:valAx>
-        <c:axId val="123402880"/>
+        <c:axId val="122225024"/>
         <c:scaling>
           <c:orientation val="minMax"/>
           <c:max val="1.7"/>
@@ -11035,12 +10646,12 @@
             <a:endParaRPr lang="es-AR"/>
           </a:p>
         </c:txPr>
-        <c:crossAx val="130151168"/>
+        <c:crossAx val="122226944"/>
         <c:crosses val="autoZero"/>
         <c:crossBetween val="midCat"/>
       </c:valAx>
       <c:valAx>
-        <c:axId val="130151168"/>
+        <c:axId val="122226944"/>
         <c:scaling>
           <c:orientation val="minMax"/>
           <c:min val="0"/>
@@ -11077,7 +10688,7 @@
             <a:endParaRPr lang="es-AR"/>
           </a:p>
         </c:txPr>
-        <c:crossAx val="123402880"/>
+        <c:crossAx val="122225024"/>
         <c:crosses val="autoZero"/>
         <c:crossBetween val="midCat"/>
       </c:valAx>
@@ -11167,25 +10778,25 @@
                   <c:v>1.1200000000000001</c:v>
                 </c:pt>
                 <c:pt idx="12">
-                  <c:v>1.1299999999999917</c:v>
+                  <c:v>1.1299999999999912</c:v>
                 </c:pt>
                 <c:pt idx="13">
-                  <c:v>1.1399999999999917</c:v>
+                  <c:v>1.1399999999999912</c:v>
                 </c:pt>
                 <c:pt idx="14">
-                  <c:v>1.1499999999999917</c:v>
+                  <c:v>1.1499999999999913</c:v>
                 </c:pt>
                 <c:pt idx="15">
-                  <c:v>1.1599999999999917</c:v>
+                  <c:v>1.1599999999999913</c:v>
                 </c:pt>
                 <c:pt idx="16">
                   <c:v>1.1700000000000021</c:v>
                 </c:pt>
                 <c:pt idx="17">
-                  <c:v>1.1800000000000073</c:v>
+                  <c:v>1.1800000000000077</c:v>
                 </c:pt>
                 <c:pt idx="18">
-                  <c:v>1.1900000000000073</c:v>
+                  <c:v>1.1900000000000077</c:v>
                 </c:pt>
                 <c:pt idx="19">
                   <c:v>1.2</c:v>
@@ -11527,11 +11138,11 @@
             </c:numRef>
           </c:yVal>
         </c:ser>
-        <c:axId val="130486272"/>
-        <c:axId val="130488192"/>
+        <c:axId val="122258944"/>
+        <c:axId val="122260864"/>
       </c:scatterChart>
       <c:valAx>
-        <c:axId val="130486272"/>
+        <c:axId val="122258944"/>
         <c:scaling>
           <c:orientation val="minMax"/>
           <c:max val="1.7"/>
@@ -11564,12 +11175,12 @@
         </c:title>
         <c:numFmt formatCode="0.00" sourceLinked="1"/>
         <c:tickLblPos val="nextTo"/>
-        <c:crossAx val="130488192"/>
+        <c:crossAx val="122260864"/>
         <c:crosses val="autoZero"/>
         <c:crossBetween val="midCat"/>
       </c:valAx>
       <c:valAx>
-        <c:axId val="130488192"/>
+        <c:axId val="122260864"/>
         <c:scaling>
           <c:orientation val="minMax"/>
         </c:scaling>
@@ -11595,7 +11206,7 @@
         </c:title>
         <c:numFmt formatCode="General" sourceLinked="1"/>
         <c:tickLblPos val="nextTo"/>
-        <c:crossAx val="130486272"/>
+        <c:crossAx val="122258944"/>
         <c:crosses val="autoZero"/>
         <c:crossBetween val="midCat"/>
       </c:valAx>
@@ -11792,26 +11403,26 @@
           <c:showVal val="1"/>
         </c:dLbls>
         <c:shape val="box"/>
-        <c:axId val="130506112"/>
-        <c:axId val="130520192"/>
-        <c:axId val="130479872"/>
+        <c:axId val="114087040"/>
+        <c:axId val="114088576"/>
+        <c:axId val="114097216"/>
       </c:bar3DChart>
       <c:catAx>
-        <c:axId val="130506112"/>
+        <c:axId val="114087040"/>
         <c:scaling>
           <c:orientation val="minMax"/>
         </c:scaling>
         <c:axPos val="b"/>
         <c:majorTickMark val="none"/>
         <c:tickLblPos val="nextTo"/>
-        <c:crossAx val="130520192"/>
+        <c:crossAx val="114088576"/>
         <c:crosses val="autoZero"/>
         <c:auto val="1"/>
         <c:lblAlgn val="ctr"/>
         <c:lblOffset val="100"/>
       </c:catAx>
       <c:valAx>
-        <c:axId val="130520192"/>
+        <c:axId val="114088576"/>
         <c:scaling>
           <c:logBase val="10"/>
           <c:orientation val="minMax"/>
@@ -11821,12 +11432,12 @@
         <c:numFmt formatCode="General" sourceLinked="1"/>
         <c:majorTickMark val="none"/>
         <c:tickLblPos val="none"/>
-        <c:crossAx val="130506112"/>
+        <c:crossAx val="114087040"/>
         <c:crosses val="autoZero"/>
         <c:crossBetween val="between"/>
       </c:valAx>
       <c:serAx>
-        <c:axId val="130479872"/>
+        <c:axId val="114097216"/>
         <c:scaling>
           <c:orientation val="minMax"/>
         </c:scaling>
@@ -11834,7 +11445,7 @@
         <c:axPos val="b"/>
         <c:majorTickMark val="none"/>
         <c:tickLblPos val="none"/>
-        <c:crossAx val="130520192"/>
+        <c:crossAx val="114088576"/>
         <c:crosses val="autoZero"/>
       </c:serAx>
     </c:plotArea>
@@ -12011,11 +11622,11 @@
             </c:numRef>
           </c:val>
         </c:ser>
-        <c:axId val="131878912"/>
-        <c:axId val="131880448"/>
+        <c:axId val="122820096"/>
+        <c:axId val="122821632"/>
       </c:barChart>
       <c:catAx>
-        <c:axId val="131878912"/>
+        <c:axId val="122820096"/>
         <c:scaling>
           <c:orientation val="minMax"/>
         </c:scaling>
@@ -12032,14 +11643,14 @@
             <a:endParaRPr lang="es-AR"/>
           </a:p>
         </c:txPr>
-        <c:crossAx val="131880448"/>
+        <c:crossAx val="122821632"/>
         <c:crosses val="autoZero"/>
         <c:auto val="1"/>
         <c:lblAlgn val="ctr"/>
         <c:lblOffset val="100"/>
       </c:catAx>
       <c:valAx>
-        <c:axId val="131880448"/>
+        <c:axId val="122821632"/>
         <c:scaling>
           <c:orientation val="minMax"/>
         </c:scaling>
@@ -12058,7 +11669,7 @@
             <a:endParaRPr lang="es-AR"/>
           </a:p>
         </c:txPr>
-        <c:crossAx val="131878912"/>
+        <c:crossAx val="122820096"/>
         <c:crosses val="autoZero"/>
         <c:crossBetween val="between"/>
       </c:valAx>
@@ -12170,12 +11781,12 @@
           <c:bubble3D val="1"/>
         </c:ser>
         <c:shape val="cylinder"/>
-        <c:axId val="130106496"/>
-        <c:axId val="130108032"/>
+        <c:axId val="122858112"/>
+        <c:axId val="122904960"/>
         <c:axId val="0"/>
       </c:bar3DChart>
       <c:catAx>
-        <c:axId val="130106496"/>
+        <c:axId val="122858112"/>
         <c:scaling>
           <c:orientation val="minMax"/>
         </c:scaling>
@@ -12184,14 +11795,14 @@
         <c:numFmt formatCode="General" sourceLinked="1"/>
         <c:majorTickMark val="none"/>
         <c:tickLblPos val="none"/>
-        <c:crossAx val="130108032"/>
+        <c:crossAx val="122904960"/>
         <c:crosses val="autoZero"/>
         <c:auto val="1"/>
         <c:lblAlgn val="ctr"/>
         <c:lblOffset val="100"/>
       </c:catAx>
       <c:valAx>
-        <c:axId val="130108032"/>
+        <c:axId val="122904960"/>
         <c:scaling>
           <c:orientation val="minMax"/>
         </c:scaling>
@@ -12216,7 +11827,7 @@
         </c:title>
         <c:numFmt formatCode="0" sourceLinked="1"/>
         <c:tickLblPos val="nextTo"/>
-        <c:crossAx val="130106496"/>
+        <c:crossAx val="122858112"/>
         <c:crosses val="autoZero"/>
         <c:crossBetween val="between"/>
       </c:valAx>
@@ -12342,12 +11953,12 @@
           </c:val>
         </c:ser>
         <c:shape val="box"/>
-        <c:axId val="132345856"/>
-        <c:axId val="132347392"/>
+        <c:axId val="122930688"/>
+        <c:axId val="122932224"/>
         <c:axId val="0"/>
       </c:bar3DChart>
       <c:catAx>
-        <c:axId val="132345856"/>
+        <c:axId val="122930688"/>
         <c:scaling>
           <c:orientation val="minMax"/>
         </c:scaling>
@@ -12355,14 +11966,14 @@
         <c:axPos val="b"/>
         <c:majorTickMark val="none"/>
         <c:tickLblPos val="none"/>
-        <c:crossAx val="132347392"/>
+        <c:crossAx val="122932224"/>
         <c:crosses val="autoZero"/>
         <c:auto val="1"/>
         <c:lblAlgn val="ctr"/>
         <c:lblOffset val="100"/>
       </c:catAx>
       <c:valAx>
-        <c:axId val="132347392"/>
+        <c:axId val="122932224"/>
         <c:scaling>
           <c:orientation val="minMax"/>
           <c:min val="1"/>
@@ -12371,7 +11982,7 @@
         <c:majorGridlines/>
         <c:numFmt formatCode="General" sourceLinked="1"/>
         <c:tickLblPos val="nextTo"/>
-        <c:crossAx val="132345856"/>
+        <c:crossAx val="122930688"/>
         <c:crosses val="autoZero"/>
         <c:crossBetween val="between"/>
       </c:valAx>
@@ -12498,12 +12109,12 @@
           </c:val>
         </c:ser>
         <c:shape val="box"/>
-        <c:axId val="132380928"/>
-        <c:axId val="132403200"/>
+        <c:axId val="123060224"/>
+        <c:axId val="123061760"/>
         <c:axId val="0"/>
       </c:bar3DChart>
       <c:catAx>
-        <c:axId val="132380928"/>
+        <c:axId val="123060224"/>
         <c:scaling>
           <c:orientation val="minMax"/>
         </c:scaling>
@@ -12511,14 +12122,14 @@
         <c:axPos val="b"/>
         <c:majorTickMark val="none"/>
         <c:tickLblPos val="none"/>
-        <c:crossAx val="132403200"/>
+        <c:crossAx val="123061760"/>
         <c:crosses val="autoZero"/>
         <c:auto val="1"/>
         <c:lblAlgn val="ctr"/>
         <c:lblOffset val="100"/>
       </c:catAx>
       <c:valAx>
-        <c:axId val="132403200"/>
+        <c:axId val="123061760"/>
         <c:scaling>
           <c:orientation val="minMax"/>
         </c:scaling>
@@ -12526,7 +12137,7 @@
         <c:majorGridlines/>
         <c:numFmt formatCode="General" sourceLinked="1"/>
         <c:tickLblPos val="nextTo"/>
-        <c:crossAx val="132380928"/>
+        <c:crossAx val="123060224"/>
         <c:crosses val="autoZero"/>
         <c:crossBetween val="between"/>
       </c:valAx>
@@ -15972,33 +15583,33 @@
     </dgm:pt>
   </dgm:ptLst>
   <dgm:cxnLst>
-    <dgm:cxn modelId="{A02CB33C-64A6-4CCE-B9B5-5A388863785E}" type="presOf" srcId="{E6460567-61C1-4FFF-A28E-784B7EAB1EC6}" destId="{01B38DC9-6425-4DDB-B64A-F1DC315FF330}" srcOrd="0" destOrd="0" presId="urn:microsoft.com/office/officeart/2005/8/layout/radial6"/>
+    <dgm:cxn modelId="{E7AD45A7-35CE-478C-803A-CFF00F3AD522}" type="presOf" srcId="{3851E0E5-1EE3-4BE0-B245-4ACAE1316BF6}" destId="{C6892F22-66F3-4D52-8B0D-2F5F0B8EA2DE}" srcOrd="0" destOrd="0" presId="urn:microsoft.com/office/officeart/2005/8/layout/radial6"/>
+    <dgm:cxn modelId="{DA670C4B-A2EF-4B02-9746-B7AA197985BF}" type="presOf" srcId="{F22A4B1E-B1BE-4C15-844F-3F6BF2F893E9}" destId="{D32B39E7-955D-463B-B7E2-753AC4E12F45}" srcOrd="0" destOrd="0" presId="urn:microsoft.com/office/officeart/2005/8/layout/radial6"/>
+    <dgm:cxn modelId="{3987E264-B0AF-449D-8F1B-BFE3C1E6480E}" type="presOf" srcId="{E6460567-61C1-4FFF-A28E-784B7EAB1EC6}" destId="{01B38DC9-6425-4DDB-B64A-F1DC315FF330}" srcOrd="0" destOrd="0" presId="urn:microsoft.com/office/officeart/2005/8/layout/radial6"/>
+    <dgm:cxn modelId="{4F8FFCF7-B9DA-4A7D-B3F7-A83BB618C862}" srcId="{8A28A104-AE37-4170-A71D-93514034A40B}" destId="{045FECEF-E947-4F6B-A52F-D2BD5844D8DC}" srcOrd="0" destOrd="0" parTransId="{471B78FD-CFCD-4196-BF69-A19479FCC8FF}" sibTransId="{3A4EFD00-E824-4AC6-8CDA-2CB05E57EF75}"/>
+    <dgm:cxn modelId="{C66AB7E9-1A54-41A4-9FB2-07D703B66FAB}" srcId="{8A28A104-AE37-4170-A71D-93514034A40B}" destId="{30B33EE7-439F-4224-8B1F-02EC5E897D0B}" srcOrd="1" destOrd="0" parTransId="{36BD9E46-9312-4CE7-8FDC-A582FE0FAB86}" sibTransId="{AC95B9B6-C56E-4FEF-8C6A-12F7741F4685}"/>
+    <dgm:cxn modelId="{CBDF52F9-FF06-4002-AF0F-D69A1060BFF1}" type="presOf" srcId="{852930E8-AE5C-473F-B7D4-885A1528EBE7}" destId="{A8125330-1F10-4ED1-A82E-FE051DF11DCB}" srcOrd="0" destOrd="0" presId="urn:microsoft.com/office/officeart/2005/8/layout/radial6"/>
     <dgm:cxn modelId="{A5602644-3B81-4FC0-82E1-94C707B6325F}" srcId="{8A28A104-AE37-4170-A71D-93514034A40B}" destId="{F706D3C7-57BA-47D0-9170-1EF104E5ED14}" srcOrd="3" destOrd="0" parTransId="{4F5DC31B-70D5-4669-B657-6935302483CD}" sibTransId="{D090E9CF-DFD3-4C8B-914C-0F94FFEF8B75}"/>
-    <dgm:cxn modelId="{219480CB-2626-4B95-BE5A-0D070FEFC667}" type="presOf" srcId="{12C189CE-869A-46D8-AD8C-0F7179C4FA6D}" destId="{7C8754B5-CCF2-4B27-AEBC-9A995ADCBB9E}" srcOrd="0" destOrd="0" presId="urn:microsoft.com/office/officeart/2005/8/layout/radial6"/>
-    <dgm:cxn modelId="{4F8FFCF7-B9DA-4A7D-B3F7-A83BB618C862}" srcId="{8A28A104-AE37-4170-A71D-93514034A40B}" destId="{045FECEF-E947-4F6B-A52F-D2BD5844D8DC}" srcOrd="0" destOrd="0" parTransId="{471B78FD-CFCD-4196-BF69-A19479FCC8FF}" sibTransId="{3A4EFD00-E824-4AC6-8CDA-2CB05E57EF75}"/>
+    <dgm:cxn modelId="{3FB3279C-7D27-4BC4-935D-F11EC62EFFFC}" type="presOf" srcId="{12C189CE-869A-46D8-AD8C-0F7179C4FA6D}" destId="{7C8754B5-CCF2-4B27-AEBC-9A995ADCBB9E}" srcOrd="0" destOrd="0" presId="urn:microsoft.com/office/officeart/2005/8/layout/radial6"/>
+    <dgm:cxn modelId="{E0BD6A85-EC50-4A9C-A755-EAF97CFFE7AC}" type="presOf" srcId="{D3F7476D-6854-4506-9762-6450F923A837}" destId="{DA206D1E-573D-4A33-92B8-C4FE6E65A874}" srcOrd="0" destOrd="0" presId="urn:microsoft.com/office/officeart/2005/8/layout/radial6"/>
+    <dgm:cxn modelId="{EE7E16A2-8C59-4221-8B55-4CE2E42334F0}" srcId="{824E7D5A-24BD-4BBB-9CA7-F8DE03E3C6EC}" destId="{F22A4B1E-B1BE-4C15-844F-3F6BF2F893E9}" srcOrd="1" destOrd="0" parTransId="{4B263AD9-FA00-4E09-B362-10CABF470A08}" sibTransId="{12C189CE-869A-46D8-AD8C-0F7179C4FA6D}"/>
+    <dgm:cxn modelId="{6CB4CE09-9FCE-44D9-80E4-71C9D7AD31A5}" type="presOf" srcId="{824E7D5A-24BD-4BBB-9CA7-F8DE03E3C6EC}" destId="{27157CA4-4C15-4FF2-AF98-B56A130127B7}" srcOrd="0" destOrd="0" presId="urn:microsoft.com/office/officeart/2005/8/layout/radial6"/>
+    <dgm:cxn modelId="{BEA3FC14-3898-46F0-990E-510619661018}" srcId="{824E7D5A-24BD-4BBB-9CA7-F8DE03E3C6EC}" destId="{E6460567-61C1-4FFF-A28E-784B7EAB1EC6}" srcOrd="0" destOrd="0" parTransId="{79D8F19B-0AEF-48AD-8636-F07680F5F2AE}" sibTransId="{EED691C2-4BC8-4CA6-AE0E-F5FC977A82E6}"/>
+    <dgm:cxn modelId="{80F2F87B-F515-4F31-9055-A01F8543E1A7}" type="presOf" srcId="{EED691C2-4BC8-4CA6-AE0E-F5FC977A82E6}" destId="{DEBFC0E3-F47B-4346-81B9-47D90018653C}" srcOrd="0" destOrd="0" presId="urn:microsoft.com/office/officeart/2005/8/layout/radial6"/>
+    <dgm:cxn modelId="{BE82A1DA-45C8-4389-ACC3-4D8FB3F1D56E}" srcId="{824E7D5A-24BD-4BBB-9CA7-F8DE03E3C6EC}" destId="{3851E0E5-1EE3-4BE0-B245-4ACAE1316BF6}" srcOrd="2" destOrd="0" parTransId="{6AC14223-6AC0-4B57-9BF5-9591E3C1328C}" sibTransId="{852930E8-AE5C-473F-B7D4-885A1528EBE7}"/>
+    <dgm:cxn modelId="{7EE773D5-86ED-41E3-91E3-275E562CFC75}" srcId="{D3F7476D-6854-4506-9762-6450F923A837}" destId="{824E7D5A-24BD-4BBB-9CA7-F8DE03E3C6EC}" srcOrd="0" destOrd="0" parTransId="{78E48914-62F8-432D-90C3-1609BAEB1149}" sibTransId="{23407590-0E43-41FE-B4F6-975916AD8AAA}"/>
+    <dgm:cxn modelId="{DDD2F3D4-DFDD-48B4-A2B1-F429EE1A1248}" srcId="{8A28A104-AE37-4170-A71D-93514034A40B}" destId="{05DF8A83-7886-46F2-843E-030E4215A240}" srcOrd="2" destOrd="0" parTransId="{D51D07FF-F4AA-4F26-9E20-546A4B8C5667}" sibTransId="{FCD31C67-C3B3-4832-B07A-BDB19D2B5823}"/>
     <dgm:cxn modelId="{C2193937-0DD4-4452-A2D1-E9A1FB95FC3C}" srcId="{D3F7476D-6854-4506-9762-6450F923A837}" destId="{8A28A104-AE37-4170-A71D-93514034A40B}" srcOrd="1" destOrd="0" parTransId="{80046A3A-289E-46BF-BE1A-B8803CC7FF0B}" sibTransId="{B81CEEA1-FF6E-43EE-8B3B-BA805E8A4BDA}"/>
-    <dgm:cxn modelId="{BE82A1DA-45C8-4389-ACC3-4D8FB3F1D56E}" srcId="{824E7D5A-24BD-4BBB-9CA7-F8DE03E3C6EC}" destId="{3851E0E5-1EE3-4BE0-B245-4ACAE1316BF6}" srcOrd="2" destOrd="0" parTransId="{6AC14223-6AC0-4B57-9BF5-9591E3C1328C}" sibTransId="{852930E8-AE5C-473F-B7D4-885A1528EBE7}"/>
-    <dgm:cxn modelId="{F551164A-CB59-41B1-8527-D77637F034D5}" type="presOf" srcId="{F22A4B1E-B1BE-4C15-844F-3F6BF2F893E9}" destId="{D32B39E7-955D-463B-B7E2-753AC4E12F45}" srcOrd="0" destOrd="0" presId="urn:microsoft.com/office/officeart/2005/8/layout/radial6"/>
-    <dgm:cxn modelId="{2CF494CE-9A59-49DA-B7BF-B9518F269192}" type="presOf" srcId="{EED691C2-4BC8-4CA6-AE0E-F5FC977A82E6}" destId="{DEBFC0E3-F47B-4346-81B9-47D90018653C}" srcOrd="0" destOrd="0" presId="urn:microsoft.com/office/officeart/2005/8/layout/radial6"/>
-    <dgm:cxn modelId="{DDD2F3D4-DFDD-48B4-A2B1-F429EE1A1248}" srcId="{8A28A104-AE37-4170-A71D-93514034A40B}" destId="{05DF8A83-7886-46F2-843E-030E4215A240}" srcOrd="2" destOrd="0" parTransId="{D51D07FF-F4AA-4F26-9E20-546A4B8C5667}" sibTransId="{FCD31C67-C3B3-4832-B07A-BDB19D2B5823}"/>
-    <dgm:cxn modelId="{BEA3FC14-3898-46F0-990E-510619661018}" srcId="{824E7D5A-24BD-4BBB-9CA7-F8DE03E3C6EC}" destId="{E6460567-61C1-4FFF-A28E-784B7EAB1EC6}" srcOrd="0" destOrd="0" parTransId="{79D8F19B-0AEF-48AD-8636-F07680F5F2AE}" sibTransId="{EED691C2-4BC8-4CA6-AE0E-F5FC977A82E6}"/>
-    <dgm:cxn modelId="{7EE773D5-86ED-41E3-91E3-275E562CFC75}" srcId="{D3F7476D-6854-4506-9762-6450F923A837}" destId="{824E7D5A-24BD-4BBB-9CA7-F8DE03E3C6EC}" srcOrd="0" destOrd="0" parTransId="{78E48914-62F8-432D-90C3-1609BAEB1149}" sibTransId="{23407590-0E43-41FE-B4F6-975916AD8AAA}"/>
-    <dgm:cxn modelId="{EE7E16A2-8C59-4221-8B55-4CE2E42334F0}" srcId="{824E7D5A-24BD-4BBB-9CA7-F8DE03E3C6EC}" destId="{F22A4B1E-B1BE-4C15-844F-3F6BF2F893E9}" srcOrd="1" destOrd="0" parTransId="{4B263AD9-FA00-4E09-B362-10CABF470A08}" sibTransId="{12C189CE-869A-46D8-AD8C-0F7179C4FA6D}"/>
-    <dgm:cxn modelId="{3EFF2437-186A-40EE-B72C-8A12A5905902}" type="presOf" srcId="{824E7D5A-24BD-4BBB-9CA7-F8DE03E3C6EC}" destId="{27157CA4-4C15-4FF2-AF98-B56A130127B7}" srcOrd="0" destOrd="0" presId="urn:microsoft.com/office/officeart/2005/8/layout/radial6"/>
-    <dgm:cxn modelId="{4100053E-7C93-4379-88E0-84454BF61C2A}" type="presOf" srcId="{D3F7476D-6854-4506-9762-6450F923A837}" destId="{DA206D1E-573D-4A33-92B8-C4FE6E65A874}" srcOrd="0" destOrd="0" presId="urn:microsoft.com/office/officeart/2005/8/layout/radial6"/>
-    <dgm:cxn modelId="{8F3D3E2A-A181-4A44-9824-82FB228F34F9}" type="presOf" srcId="{3851E0E5-1EE3-4BE0-B245-4ACAE1316BF6}" destId="{C6892F22-66F3-4D52-8B0D-2F5F0B8EA2DE}" srcOrd="0" destOrd="0" presId="urn:microsoft.com/office/officeart/2005/8/layout/radial6"/>
-    <dgm:cxn modelId="{641DAD39-6474-4C47-957A-2A79B8B64835}" type="presOf" srcId="{852930E8-AE5C-473F-B7D4-885A1528EBE7}" destId="{A8125330-1F10-4ED1-A82E-FE051DF11DCB}" srcOrd="0" destOrd="0" presId="urn:microsoft.com/office/officeart/2005/8/layout/radial6"/>
-    <dgm:cxn modelId="{C66AB7E9-1A54-41A4-9FB2-07D703B66FAB}" srcId="{8A28A104-AE37-4170-A71D-93514034A40B}" destId="{30B33EE7-439F-4224-8B1F-02EC5E897D0B}" srcOrd="1" destOrd="0" parTransId="{36BD9E46-9312-4CE7-8FDC-A582FE0FAB86}" sibTransId="{AC95B9B6-C56E-4FEF-8C6A-12F7741F4685}"/>
-    <dgm:cxn modelId="{0FD35503-1A01-485B-A0D1-FC88437241A6}" type="presParOf" srcId="{DA206D1E-573D-4A33-92B8-C4FE6E65A874}" destId="{27157CA4-4C15-4FF2-AF98-B56A130127B7}" srcOrd="0" destOrd="0" presId="urn:microsoft.com/office/officeart/2005/8/layout/radial6"/>
-    <dgm:cxn modelId="{50F1F1DC-42F3-450F-89C6-AE92ED09BE01}" type="presParOf" srcId="{DA206D1E-573D-4A33-92B8-C4FE6E65A874}" destId="{01B38DC9-6425-4DDB-B64A-F1DC315FF330}" srcOrd="1" destOrd="0" presId="urn:microsoft.com/office/officeart/2005/8/layout/radial6"/>
-    <dgm:cxn modelId="{00A19FF6-C889-40AB-8DF2-C98D5D4631AA}" type="presParOf" srcId="{DA206D1E-573D-4A33-92B8-C4FE6E65A874}" destId="{06168769-8384-4267-B616-CB3E5941E70A}" srcOrd="2" destOrd="0" presId="urn:microsoft.com/office/officeart/2005/8/layout/radial6"/>
-    <dgm:cxn modelId="{AE7270F5-A678-4CE1-A52E-50E9B2A0BCAE}" type="presParOf" srcId="{DA206D1E-573D-4A33-92B8-C4FE6E65A874}" destId="{DEBFC0E3-F47B-4346-81B9-47D90018653C}" srcOrd="3" destOrd="0" presId="urn:microsoft.com/office/officeart/2005/8/layout/radial6"/>
-    <dgm:cxn modelId="{5A3227E0-AACF-41EF-9FBA-298A142D2599}" type="presParOf" srcId="{DA206D1E-573D-4A33-92B8-C4FE6E65A874}" destId="{D32B39E7-955D-463B-B7E2-753AC4E12F45}" srcOrd="4" destOrd="0" presId="urn:microsoft.com/office/officeart/2005/8/layout/radial6"/>
-    <dgm:cxn modelId="{0A965219-4F16-4056-B465-D53E7B1F498F}" type="presParOf" srcId="{DA206D1E-573D-4A33-92B8-C4FE6E65A874}" destId="{CD3AE6AC-C38D-4105-AB9A-D697EC6102D7}" srcOrd="5" destOrd="0" presId="urn:microsoft.com/office/officeart/2005/8/layout/radial6"/>
-    <dgm:cxn modelId="{B0C34D3A-5D7C-4633-81AA-2761FA8DD4E1}" type="presParOf" srcId="{DA206D1E-573D-4A33-92B8-C4FE6E65A874}" destId="{7C8754B5-CCF2-4B27-AEBC-9A995ADCBB9E}" srcOrd="6" destOrd="0" presId="urn:microsoft.com/office/officeart/2005/8/layout/radial6"/>
-    <dgm:cxn modelId="{87068D5E-CFCF-44F7-A2F3-A7871F1FFDD8}" type="presParOf" srcId="{DA206D1E-573D-4A33-92B8-C4FE6E65A874}" destId="{C6892F22-66F3-4D52-8B0D-2F5F0B8EA2DE}" srcOrd="7" destOrd="0" presId="urn:microsoft.com/office/officeart/2005/8/layout/radial6"/>
-    <dgm:cxn modelId="{E3C96A73-532C-4151-830A-4A8C155EBFAB}" type="presParOf" srcId="{DA206D1E-573D-4A33-92B8-C4FE6E65A874}" destId="{C4A5D4DF-6D82-44DC-8A84-769E00D2C0E2}" srcOrd="8" destOrd="0" presId="urn:microsoft.com/office/officeart/2005/8/layout/radial6"/>
-    <dgm:cxn modelId="{01D66390-3CC4-45A8-A72A-13DDA9131C62}" type="presParOf" srcId="{DA206D1E-573D-4A33-92B8-C4FE6E65A874}" destId="{A8125330-1F10-4ED1-A82E-FE051DF11DCB}" srcOrd="9" destOrd="0" presId="urn:microsoft.com/office/officeart/2005/8/layout/radial6"/>
+    <dgm:cxn modelId="{51A5E330-679F-4647-8DEC-6B5E69B81E0D}" type="presParOf" srcId="{DA206D1E-573D-4A33-92B8-C4FE6E65A874}" destId="{27157CA4-4C15-4FF2-AF98-B56A130127B7}" srcOrd="0" destOrd="0" presId="urn:microsoft.com/office/officeart/2005/8/layout/radial6"/>
+    <dgm:cxn modelId="{54043601-77E6-4D9D-9692-C6B0AAA17B66}" type="presParOf" srcId="{DA206D1E-573D-4A33-92B8-C4FE6E65A874}" destId="{01B38DC9-6425-4DDB-B64A-F1DC315FF330}" srcOrd="1" destOrd="0" presId="urn:microsoft.com/office/officeart/2005/8/layout/radial6"/>
+    <dgm:cxn modelId="{7F7D94E9-5E9E-4ABA-B7CA-A23CA1A6E957}" type="presParOf" srcId="{DA206D1E-573D-4A33-92B8-C4FE6E65A874}" destId="{06168769-8384-4267-B616-CB3E5941E70A}" srcOrd="2" destOrd="0" presId="urn:microsoft.com/office/officeart/2005/8/layout/radial6"/>
+    <dgm:cxn modelId="{CE3BEF18-D027-4F0A-8425-F4B18287026C}" type="presParOf" srcId="{DA206D1E-573D-4A33-92B8-C4FE6E65A874}" destId="{DEBFC0E3-F47B-4346-81B9-47D90018653C}" srcOrd="3" destOrd="0" presId="urn:microsoft.com/office/officeart/2005/8/layout/radial6"/>
+    <dgm:cxn modelId="{11AD5468-DCBD-4DAD-BA33-F68B026B077A}" type="presParOf" srcId="{DA206D1E-573D-4A33-92B8-C4FE6E65A874}" destId="{D32B39E7-955D-463B-B7E2-753AC4E12F45}" srcOrd="4" destOrd="0" presId="urn:microsoft.com/office/officeart/2005/8/layout/radial6"/>
+    <dgm:cxn modelId="{A5C1C84A-3CF3-4391-A28F-273987D191C5}" type="presParOf" srcId="{DA206D1E-573D-4A33-92B8-C4FE6E65A874}" destId="{CD3AE6AC-C38D-4105-AB9A-D697EC6102D7}" srcOrd="5" destOrd="0" presId="urn:microsoft.com/office/officeart/2005/8/layout/radial6"/>
+    <dgm:cxn modelId="{CD9EFE10-B247-4E5A-BA82-18BBF0A88A5D}" type="presParOf" srcId="{DA206D1E-573D-4A33-92B8-C4FE6E65A874}" destId="{7C8754B5-CCF2-4B27-AEBC-9A995ADCBB9E}" srcOrd="6" destOrd="0" presId="urn:microsoft.com/office/officeart/2005/8/layout/radial6"/>
+    <dgm:cxn modelId="{859F9803-ECDC-46FF-B2EF-26A43306CE15}" type="presParOf" srcId="{DA206D1E-573D-4A33-92B8-C4FE6E65A874}" destId="{C6892F22-66F3-4D52-8B0D-2F5F0B8EA2DE}" srcOrd="7" destOrd="0" presId="urn:microsoft.com/office/officeart/2005/8/layout/radial6"/>
+    <dgm:cxn modelId="{5202CBA4-85E1-4275-90EB-E4813A050331}" type="presParOf" srcId="{DA206D1E-573D-4A33-92B8-C4FE6E65A874}" destId="{C4A5D4DF-6D82-44DC-8A84-769E00D2C0E2}" srcOrd="8" destOrd="0" presId="urn:microsoft.com/office/officeart/2005/8/layout/radial6"/>
+    <dgm:cxn modelId="{3B61E4F3-0E05-4294-BF2E-3502BDB67099}" type="presParOf" srcId="{DA206D1E-573D-4A33-92B8-C4FE6E65A874}" destId="{A8125330-1F10-4ED1-A82E-FE051DF11DCB}" srcOrd="9" destOrd="0" presId="urn:microsoft.com/office/officeart/2005/8/layout/radial6"/>
   </dgm:cxnLst>
   <dgm:bg/>
   <dgm:whole/>
@@ -16355,34 +15966,34 @@
     </dgm:pt>
   </dgm:ptLst>
   <dgm:cxnLst>
-    <dgm:cxn modelId="{D70AD42A-689F-499E-8448-DC6E4267C00C}" type="presOf" srcId="{6CFD4E45-23B0-4CDD-A97B-47BCAEA4FD07}" destId="{1E003E75-6515-433F-B3BA-070DC6E3C17B}" srcOrd="0" destOrd="0" presId="urn:microsoft.com/office/officeart/2005/8/layout/radial6"/>
-    <dgm:cxn modelId="{9E518965-C24A-4985-9B66-038A8E85751F}" type="presOf" srcId="{94CFF9AE-7F77-44AC-B511-ECF66CDC26CF}" destId="{913B1E4A-FEBA-4F6A-9E05-F82E3ACA7D54}" srcOrd="0" destOrd="0" presId="urn:microsoft.com/office/officeart/2005/8/layout/radial6"/>
-    <dgm:cxn modelId="{952EF9D0-EC15-4F03-A0C1-C481B9168A36}" type="presOf" srcId="{59CB89AC-BD77-4CF2-A9A3-98AAE4DCF0BC}" destId="{D8ED6FCF-6415-4793-B0EC-884115B23211}" srcOrd="0" destOrd="0" presId="urn:microsoft.com/office/officeart/2005/8/layout/radial6"/>
+    <dgm:cxn modelId="{B1557B1F-7B1C-43F7-9039-A94B6FA5873A}" type="presOf" srcId="{C13AB185-E4D9-49E0-BC39-6763BFBD1894}" destId="{537744B6-72DA-4EE3-AA07-8D44805C5E5B}" srcOrd="0" destOrd="0" presId="urn:microsoft.com/office/officeart/2005/8/layout/radial6"/>
     <dgm:cxn modelId="{9B67D3F7-5F05-4EFA-8B7B-520809A3FADD}" srcId="{94CFF9AE-7F77-44AC-B511-ECF66CDC26CF}" destId="{BD6DD09B-1305-45F5-A9B0-6D7BC47C9C7B}" srcOrd="2" destOrd="0" parTransId="{0E3122BF-52F2-4BB9-A2F8-1B45160AC808}" sibTransId="{B9B08EDC-5289-4004-A79B-75DF232816F9}"/>
+    <dgm:cxn modelId="{E760D031-B19A-4232-8470-D61BCC2B074F}" type="presOf" srcId="{BAE189E7-4B91-4AE4-BE91-EAA92477DB02}" destId="{371866DA-045F-4A13-9B65-B77DDA3A1303}" srcOrd="0" destOrd="0" presId="urn:microsoft.com/office/officeart/2005/8/layout/radial6"/>
     <dgm:cxn modelId="{32A7504E-882C-43C2-9024-241422E19318}" srcId="{94CFF9AE-7F77-44AC-B511-ECF66CDC26CF}" destId="{BAE189E7-4B91-4AE4-BE91-EAA92477DB02}" srcOrd="0" destOrd="0" parTransId="{6D90896C-F01F-4145-B1A2-F1547DD26DAF}" sibTransId="{C13AB185-E4D9-49E0-BC39-6763BFBD1894}"/>
     <dgm:cxn modelId="{DD027BFD-8689-454F-B5BB-BE335FE0D23F}" srcId="{94CFF9AE-7F77-44AC-B511-ECF66CDC26CF}" destId="{6CFD4E45-23B0-4CDD-A97B-47BCAEA4FD07}" srcOrd="1" destOrd="0" parTransId="{1940B253-9EB8-4584-A2E4-5F1978462EC9}" sibTransId="{0B415DCD-D2A0-4AF8-AD73-A51C8D30DE43}"/>
     <dgm:cxn modelId="{4409AFA9-F0C5-45DC-AD03-D4896AA56F21}" srcId="{19D8E0E7-0C3A-4CC1-B4F9-00727BA13C44}" destId="{94CFF9AE-7F77-44AC-B511-ECF66CDC26CF}" srcOrd="0" destOrd="0" parTransId="{96744266-2D23-4755-A12C-9F554FEA7321}" sibTransId="{20B00BEC-5349-496F-B4A3-B35C738A06CB}"/>
-    <dgm:cxn modelId="{918FBB0E-73FC-4555-9684-EBC464C4A21E}" type="presOf" srcId="{0B415DCD-D2A0-4AF8-AD73-A51C8D30DE43}" destId="{C74D6E9A-DE87-4A65-9F50-30F8C6D82B96}" srcOrd="0" destOrd="0" presId="urn:microsoft.com/office/officeart/2005/8/layout/radial6"/>
-    <dgm:cxn modelId="{47C0C134-F8FD-45D7-B3A4-C70FEBAE4F92}" type="presOf" srcId="{B9B08EDC-5289-4004-A79B-75DF232816F9}" destId="{46E576A1-A50A-460F-B630-9103E9B86AD3}" srcOrd="0" destOrd="0" presId="urn:microsoft.com/office/officeart/2005/8/layout/radial6"/>
-    <dgm:cxn modelId="{6C3C05EB-E972-4EBF-819E-0E59E0D91A6A}" type="presOf" srcId="{BAE189E7-4B91-4AE4-BE91-EAA92477DB02}" destId="{371866DA-045F-4A13-9B65-B77DDA3A1303}" srcOrd="0" destOrd="0" presId="urn:microsoft.com/office/officeart/2005/8/layout/radial6"/>
-    <dgm:cxn modelId="{AC30BA56-D688-4BEC-B578-F6CB264D6912}" type="presOf" srcId="{C13AB185-E4D9-49E0-BC39-6763BFBD1894}" destId="{537744B6-72DA-4EE3-AA07-8D44805C5E5B}" srcOrd="0" destOrd="0" presId="urn:microsoft.com/office/officeart/2005/8/layout/radial6"/>
-    <dgm:cxn modelId="{496A8F9D-8258-4D25-8E36-C6304934295E}" type="presOf" srcId="{09EED783-BDFF-4A68-9694-067EA4A9BB1E}" destId="{63496356-E156-4CFB-ACB3-BFE2C8673254}" srcOrd="0" destOrd="0" presId="urn:microsoft.com/office/officeart/2005/8/layout/radial6"/>
-    <dgm:cxn modelId="{3B2B09EA-3619-4A6F-A604-D7FEBC97BA5A}" type="presOf" srcId="{BD6DD09B-1305-45F5-A9B0-6D7BC47C9C7B}" destId="{07F67EAB-0D71-434D-BB37-CE3E9600E098}" srcOrd="0" destOrd="0" presId="urn:microsoft.com/office/officeart/2005/8/layout/radial6"/>
-    <dgm:cxn modelId="{B7BB66B5-DCA8-45B2-B7D6-D4A561E313F2}" type="presOf" srcId="{19D8E0E7-0C3A-4CC1-B4F9-00727BA13C44}" destId="{A41D64C0-8FB7-49BC-88D7-3F6B813592A1}" srcOrd="0" destOrd="0" presId="urn:microsoft.com/office/officeart/2005/8/layout/radial6"/>
+    <dgm:cxn modelId="{78F99859-7425-40EA-A9EA-09A2A979623C}" type="presOf" srcId="{0B415DCD-D2A0-4AF8-AD73-A51C8D30DE43}" destId="{C74D6E9A-DE87-4A65-9F50-30F8C6D82B96}" srcOrd="0" destOrd="0" presId="urn:microsoft.com/office/officeart/2005/8/layout/radial6"/>
+    <dgm:cxn modelId="{3511F235-78B4-4334-A488-39ED7DB2C6C1}" type="presOf" srcId="{B9B08EDC-5289-4004-A79B-75DF232816F9}" destId="{46E576A1-A50A-460F-B630-9103E9B86AD3}" srcOrd="0" destOrd="0" presId="urn:microsoft.com/office/officeart/2005/8/layout/radial6"/>
+    <dgm:cxn modelId="{CA6AB21E-A552-4E24-9A10-2D6F5038D13F}" type="presOf" srcId="{19D8E0E7-0C3A-4CC1-B4F9-00727BA13C44}" destId="{A41D64C0-8FB7-49BC-88D7-3F6B813592A1}" srcOrd="0" destOrd="0" presId="urn:microsoft.com/office/officeart/2005/8/layout/radial6"/>
+    <dgm:cxn modelId="{99CF490B-AFEB-41C1-BEAF-9E5B976C444D}" type="presOf" srcId="{BD6DD09B-1305-45F5-A9B0-6D7BC47C9C7B}" destId="{07F67EAB-0D71-434D-BB37-CE3E9600E098}" srcOrd="0" destOrd="0" presId="urn:microsoft.com/office/officeart/2005/8/layout/radial6"/>
+    <dgm:cxn modelId="{6CD36F77-D13A-4943-8BA1-DA6688D84044}" type="presOf" srcId="{09EED783-BDFF-4A68-9694-067EA4A9BB1E}" destId="{63496356-E156-4CFB-ACB3-BFE2C8673254}" srcOrd="0" destOrd="0" presId="urn:microsoft.com/office/officeart/2005/8/layout/radial6"/>
+    <dgm:cxn modelId="{29195675-3623-4C1C-983B-35B5C4B8496C}" type="presOf" srcId="{59CB89AC-BD77-4CF2-A9A3-98AAE4DCF0BC}" destId="{D8ED6FCF-6415-4793-B0EC-884115B23211}" srcOrd="0" destOrd="0" presId="urn:microsoft.com/office/officeart/2005/8/layout/radial6"/>
     <dgm:cxn modelId="{1871C6BE-91CD-4687-AB2F-6EAC371420C4}" srcId="{94CFF9AE-7F77-44AC-B511-ECF66CDC26CF}" destId="{09EED783-BDFF-4A68-9694-067EA4A9BB1E}" srcOrd="3" destOrd="0" parTransId="{B337AA56-759D-42F9-8B25-CF42F1D1DBB0}" sibTransId="{59CB89AC-BD77-4CF2-A9A3-98AAE4DCF0BC}"/>
-    <dgm:cxn modelId="{0BCCB9B9-C27E-4214-9E1F-929151F50EAF}" type="presParOf" srcId="{A41D64C0-8FB7-49BC-88D7-3F6B813592A1}" destId="{913B1E4A-FEBA-4F6A-9E05-F82E3ACA7D54}" srcOrd="0" destOrd="0" presId="urn:microsoft.com/office/officeart/2005/8/layout/radial6"/>
-    <dgm:cxn modelId="{86A9B5AC-4A22-41A7-AB52-0082B16F940C}" type="presParOf" srcId="{A41D64C0-8FB7-49BC-88D7-3F6B813592A1}" destId="{371866DA-045F-4A13-9B65-B77DDA3A1303}" srcOrd="1" destOrd="0" presId="urn:microsoft.com/office/officeart/2005/8/layout/radial6"/>
-    <dgm:cxn modelId="{6E2535C2-6C58-4A84-B782-9C612915D329}" type="presParOf" srcId="{A41D64C0-8FB7-49BC-88D7-3F6B813592A1}" destId="{CE3F33B2-190A-4142-A706-671CD46788E7}" srcOrd="2" destOrd="0" presId="urn:microsoft.com/office/officeart/2005/8/layout/radial6"/>
-    <dgm:cxn modelId="{A8E2646D-C0F2-4DB2-BF01-7169E96A534F}" type="presParOf" srcId="{A41D64C0-8FB7-49BC-88D7-3F6B813592A1}" destId="{537744B6-72DA-4EE3-AA07-8D44805C5E5B}" srcOrd="3" destOrd="0" presId="urn:microsoft.com/office/officeart/2005/8/layout/radial6"/>
-    <dgm:cxn modelId="{07335130-9D06-409F-AE40-050516C0F54C}" type="presParOf" srcId="{A41D64C0-8FB7-49BC-88D7-3F6B813592A1}" destId="{1E003E75-6515-433F-B3BA-070DC6E3C17B}" srcOrd="4" destOrd="0" presId="urn:microsoft.com/office/officeart/2005/8/layout/radial6"/>
-    <dgm:cxn modelId="{69E8F4D2-1B29-40C2-989A-FE64B0E171C6}" type="presParOf" srcId="{A41D64C0-8FB7-49BC-88D7-3F6B813592A1}" destId="{3636A374-1F6E-4137-8A51-1DB6792A7A1E}" srcOrd="5" destOrd="0" presId="urn:microsoft.com/office/officeart/2005/8/layout/radial6"/>
-    <dgm:cxn modelId="{DE3983E0-36AF-414D-8E07-E689A4165ED5}" type="presParOf" srcId="{A41D64C0-8FB7-49BC-88D7-3F6B813592A1}" destId="{C74D6E9A-DE87-4A65-9F50-30F8C6D82B96}" srcOrd="6" destOrd="0" presId="urn:microsoft.com/office/officeart/2005/8/layout/radial6"/>
-    <dgm:cxn modelId="{23D5F154-78B7-4DAC-BDAB-98A269CA762E}" type="presParOf" srcId="{A41D64C0-8FB7-49BC-88D7-3F6B813592A1}" destId="{07F67EAB-0D71-434D-BB37-CE3E9600E098}" srcOrd="7" destOrd="0" presId="urn:microsoft.com/office/officeart/2005/8/layout/radial6"/>
-    <dgm:cxn modelId="{44F224AE-5DF8-47ED-9CF0-D280E3160F2D}" type="presParOf" srcId="{A41D64C0-8FB7-49BC-88D7-3F6B813592A1}" destId="{6FC4ACC6-04A6-4F6F-9008-71D93C3C620E}" srcOrd="8" destOrd="0" presId="urn:microsoft.com/office/officeart/2005/8/layout/radial6"/>
-    <dgm:cxn modelId="{F51FE27F-DF5A-44FA-8B5F-A991699E2555}" type="presParOf" srcId="{A41D64C0-8FB7-49BC-88D7-3F6B813592A1}" destId="{46E576A1-A50A-460F-B630-9103E9B86AD3}" srcOrd="9" destOrd="0" presId="urn:microsoft.com/office/officeart/2005/8/layout/radial6"/>
-    <dgm:cxn modelId="{7E251A2C-69CA-4A5E-BFDD-A761D7049967}" type="presParOf" srcId="{A41D64C0-8FB7-49BC-88D7-3F6B813592A1}" destId="{63496356-E156-4CFB-ACB3-BFE2C8673254}" srcOrd="10" destOrd="0" presId="urn:microsoft.com/office/officeart/2005/8/layout/radial6"/>
-    <dgm:cxn modelId="{EEEBA7F3-EA93-4A80-A670-C475044376D9}" type="presParOf" srcId="{A41D64C0-8FB7-49BC-88D7-3F6B813592A1}" destId="{4AEB49B4-A109-415A-8CED-6DED5501C8F7}" srcOrd="11" destOrd="0" presId="urn:microsoft.com/office/officeart/2005/8/layout/radial6"/>
-    <dgm:cxn modelId="{D5B07449-8297-4E86-AE26-4BC6F31DF6A6}" type="presParOf" srcId="{A41D64C0-8FB7-49BC-88D7-3F6B813592A1}" destId="{D8ED6FCF-6415-4793-B0EC-884115B23211}" srcOrd="12" destOrd="0" presId="urn:microsoft.com/office/officeart/2005/8/layout/radial6"/>
+    <dgm:cxn modelId="{55F0F04C-8676-4F23-B439-045C6358B77E}" type="presOf" srcId="{6CFD4E45-23B0-4CDD-A97B-47BCAEA4FD07}" destId="{1E003E75-6515-433F-B3BA-070DC6E3C17B}" srcOrd="0" destOrd="0" presId="urn:microsoft.com/office/officeart/2005/8/layout/radial6"/>
+    <dgm:cxn modelId="{8AB2841F-75EA-4E4E-8A49-B0FDB7E1C60E}" type="presOf" srcId="{94CFF9AE-7F77-44AC-B511-ECF66CDC26CF}" destId="{913B1E4A-FEBA-4F6A-9E05-F82E3ACA7D54}" srcOrd="0" destOrd="0" presId="urn:microsoft.com/office/officeart/2005/8/layout/radial6"/>
+    <dgm:cxn modelId="{E1888104-853F-4BD9-86DC-8D4D425C7490}" type="presParOf" srcId="{A41D64C0-8FB7-49BC-88D7-3F6B813592A1}" destId="{913B1E4A-FEBA-4F6A-9E05-F82E3ACA7D54}" srcOrd="0" destOrd="0" presId="urn:microsoft.com/office/officeart/2005/8/layout/radial6"/>
+    <dgm:cxn modelId="{E6956DAC-6F93-417C-9BA1-07CEE6847CF4}" type="presParOf" srcId="{A41D64C0-8FB7-49BC-88D7-3F6B813592A1}" destId="{371866DA-045F-4A13-9B65-B77DDA3A1303}" srcOrd="1" destOrd="0" presId="urn:microsoft.com/office/officeart/2005/8/layout/radial6"/>
+    <dgm:cxn modelId="{00A16ADB-B460-46C7-9DE5-EF57E0F50DD2}" type="presParOf" srcId="{A41D64C0-8FB7-49BC-88D7-3F6B813592A1}" destId="{CE3F33B2-190A-4142-A706-671CD46788E7}" srcOrd="2" destOrd="0" presId="urn:microsoft.com/office/officeart/2005/8/layout/radial6"/>
+    <dgm:cxn modelId="{02FDDF06-84C6-4BED-B68A-3661CBD69716}" type="presParOf" srcId="{A41D64C0-8FB7-49BC-88D7-3F6B813592A1}" destId="{537744B6-72DA-4EE3-AA07-8D44805C5E5B}" srcOrd="3" destOrd="0" presId="urn:microsoft.com/office/officeart/2005/8/layout/radial6"/>
+    <dgm:cxn modelId="{45C13A92-04F6-4031-923D-3228C5585187}" type="presParOf" srcId="{A41D64C0-8FB7-49BC-88D7-3F6B813592A1}" destId="{1E003E75-6515-433F-B3BA-070DC6E3C17B}" srcOrd="4" destOrd="0" presId="urn:microsoft.com/office/officeart/2005/8/layout/radial6"/>
+    <dgm:cxn modelId="{180AFA8E-9DD1-4FB0-928E-9DF9039018C0}" type="presParOf" srcId="{A41D64C0-8FB7-49BC-88D7-3F6B813592A1}" destId="{3636A374-1F6E-4137-8A51-1DB6792A7A1E}" srcOrd="5" destOrd="0" presId="urn:microsoft.com/office/officeart/2005/8/layout/radial6"/>
+    <dgm:cxn modelId="{46F664DB-DEDE-4B74-BE3C-BF9FCDFF0699}" type="presParOf" srcId="{A41D64C0-8FB7-49BC-88D7-3F6B813592A1}" destId="{C74D6E9A-DE87-4A65-9F50-30F8C6D82B96}" srcOrd="6" destOrd="0" presId="urn:microsoft.com/office/officeart/2005/8/layout/radial6"/>
+    <dgm:cxn modelId="{9BB657B5-2340-4F7C-AADA-9AAD48EE5509}" type="presParOf" srcId="{A41D64C0-8FB7-49BC-88D7-3F6B813592A1}" destId="{07F67EAB-0D71-434D-BB37-CE3E9600E098}" srcOrd="7" destOrd="0" presId="urn:microsoft.com/office/officeart/2005/8/layout/radial6"/>
+    <dgm:cxn modelId="{72250DB5-849A-4C52-BDB8-0D5EDFA1B310}" type="presParOf" srcId="{A41D64C0-8FB7-49BC-88D7-3F6B813592A1}" destId="{6FC4ACC6-04A6-4F6F-9008-71D93C3C620E}" srcOrd="8" destOrd="0" presId="urn:microsoft.com/office/officeart/2005/8/layout/radial6"/>
+    <dgm:cxn modelId="{60D3BF0C-E5B8-402D-B35F-9FA0A57D13D5}" type="presParOf" srcId="{A41D64C0-8FB7-49BC-88D7-3F6B813592A1}" destId="{46E576A1-A50A-460F-B630-9103E9B86AD3}" srcOrd="9" destOrd="0" presId="urn:microsoft.com/office/officeart/2005/8/layout/radial6"/>
+    <dgm:cxn modelId="{010E07CE-A0AB-4150-8887-266D2FE175A5}" type="presParOf" srcId="{A41D64C0-8FB7-49BC-88D7-3F6B813592A1}" destId="{63496356-E156-4CFB-ACB3-BFE2C8673254}" srcOrd="10" destOrd="0" presId="urn:microsoft.com/office/officeart/2005/8/layout/radial6"/>
+    <dgm:cxn modelId="{5EFFB5E6-CD91-4166-A18A-04AFF51AB554}" type="presParOf" srcId="{A41D64C0-8FB7-49BC-88D7-3F6B813592A1}" destId="{4AEB49B4-A109-415A-8CED-6DED5501C8F7}" srcOrd="11" destOrd="0" presId="urn:microsoft.com/office/officeart/2005/8/layout/radial6"/>
+    <dgm:cxn modelId="{26BD4D18-8E4A-46D1-B164-49191E0BC0B0}" type="presParOf" srcId="{A41D64C0-8FB7-49BC-88D7-3F6B813592A1}" destId="{D8ED6FCF-6415-4793-B0EC-884115B23211}" srcOrd="12" destOrd="0" presId="urn:microsoft.com/office/officeart/2005/8/layout/radial6"/>
   </dgm:cxnLst>
   <dgm:bg/>
   <dgm:whole/>
@@ -17107,50 +16718,50 @@
     </dgm:pt>
   </dgm:ptLst>
   <dgm:cxnLst>
+    <dgm:cxn modelId="{935B5A47-7F4C-4A43-9515-85247AF74C80}" type="presOf" srcId="{ACDD74E2-E09C-41BC-8041-159652CAB684}" destId="{24100B1D-C484-447C-8FA1-20B4E70C4548}" srcOrd="0" destOrd="0" presId="urn:microsoft.com/office/officeart/2005/8/layout/chevron2"/>
+    <dgm:cxn modelId="{37BBEFAA-7ECD-439B-BA4B-B09763F9C454}" type="presOf" srcId="{88D4D4EF-215A-4531-BABF-A0050A6FFCD2}" destId="{F0A48D62-2C22-4AF9-9E26-B3604A9BFE5F}" srcOrd="0" destOrd="0" presId="urn:microsoft.com/office/officeart/2005/8/layout/chevron2"/>
+    <dgm:cxn modelId="{1E31B3D6-6682-44FD-9D4E-2DECB7F48A08}" srcId="{51AC30FA-8260-45EB-B17E-43D6583AD990}" destId="{25560193-3D81-4D7C-814D-BE6EB2381D1F}" srcOrd="2" destOrd="0" parTransId="{B7AE70F2-2A00-4B2E-AEE2-9A4B7CB0E31C}" sibTransId="{D96216F8-D4A1-46CB-8F7A-08FB648ACA98}"/>
+    <dgm:cxn modelId="{8F6E9DEB-CE1C-4A54-BE92-955973D87170}" srcId="{4A122D1B-B816-45E5-8D51-0C3F63AE208D}" destId="{F6F062A2-FD64-4E39-9B1D-DE3B19E0C231}" srcOrd="2" destOrd="0" parTransId="{731DF3B6-05BE-4E8A-AE56-3CB5D3B90949}" sibTransId="{9BCC218F-E57D-4AE7-A246-9616C82816DF}"/>
+    <dgm:cxn modelId="{6D8D9A2F-00DC-4245-AD0E-FD8640DD56D4}" srcId="{F97C6B51-37BB-41B5-A56B-6BFC5AD7E84F}" destId="{ACDD74E2-E09C-41BC-8041-159652CAB684}" srcOrd="0" destOrd="0" parTransId="{3F79F702-0417-4512-88A0-A3407E31E433}" sibTransId="{F0500CD1-F2CA-43EB-9DC9-71D76725D028}"/>
+    <dgm:cxn modelId="{1AC1AA4A-3A63-472F-83C2-6F417444D109}" srcId="{51AC30FA-8260-45EB-B17E-43D6583AD990}" destId="{88D4D4EF-215A-4531-BABF-A0050A6FFCD2}" srcOrd="0" destOrd="0" parTransId="{7C3805DD-5E41-46B8-8A64-EC78A455F2DE}" sibTransId="{89F4C431-DE35-48D7-A3B9-D12D07511555}"/>
+    <dgm:cxn modelId="{E11C66AC-8F6A-4515-8F9A-56EF1939062C}" srcId="{F6F062A2-FD64-4E39-9B1D-DE3B19E0C231}" destId="{CBC13BB6-FDCB-4B96-9C48-9179EC5FDCA8}" srcOrd="0" destOrd="0" parTransId="{E19FA283-4EF0-4275-8452-82EF5B7B50A0}" sibTransId="{86994439-71A7-4635-ACDE-10DC37BB3357}"/>
+    <dgm:cxn modelId="{3279ECF7-C0FD-44C4-9734-01233666EAA7}" type="presOf" srcId="{CBC13BB6-FDCB-4B96-9C48-9179EC5FDCA8}" destId="{FFBC5902-1023-447E-A710-C941F28E4571}" srcOrd="0" destOrd="0" presId="urn:microsoft.com/office/officeart/2005/8/layout/chevron2"/>
+    <dgm:cxn modelId="{FC827201-9390-41A6-B146-CEB37B9AC63F}" type="presOf" srcId="{4A122D1B-B816-45E5-8D51-0C3F63AE208D}" destId="{8B900707-B738-46E2-83D5-E03321D1FBDE}" srcOrd="0" destOrd="0" presId="urn:microsoft.com/office/officeart/2005/8/layout/chevron2"/>
+    <dgm:cxn modelId="{81E0C4C4-D9A2-496A-9E25-A494C31372D3}" srcId="{51AC30FA-8260-45EB-B17E-43D6583AD990}" destId="{F10B96CE-7A92-465C-88AC-673C6F65D5CB}" srcOrd="1" destOrd="0" parTransId="{EDE83181-B61C-48B0-8F9B-4EF481C991A2}" sibTransId="{44F54F16-B1ED-4FF9-834D-EF3BF2373384}"/>
+    <dgm:cxn modelId="{495DE5D2-C3DF-4C24-86CB-72E0A28B96FF}" type="presOf" srcId="{F97C6B51-37BB-41B5-A56B-6BFC5AD7E84F}" destId="{321A5904-C1D7-4FDD-88CC-8767E52696E4}" srcOrd="0" destOrd="0" presId="urn:microsoft.com/office/officeart/2005/8/layout/chevron2"/>
+    <dgm:cxn modelId="{3B013C08-6F16-4E05-8DEA-A4AB546FDD7E}" srcId="{F97C6B51-37BB-41B5-A56B-6BFC5AD7E84F}" destId="{66FDC4E1-361C-49EC-B6CE-2067F9D1DDCF}" srcOrd="2" destOrd="0" parTransId="{52F596DE-E114-4EEC-B3C1-51795B0E8BEA}" sibTransId="{98762D8C-2FE1-4E7B-99A4-4274668279E6}"/>
+    <dgm:cxn modelId="{585170A9-C403-4ED0-B8ED-9E2FDCF72947}" type="presOf" srcId="{540CB32D-8624-48C1-B3D6-9BDBDF74BB47}" destId="{F1AD9AAC-48C9-4B44-9AC2-F3C901E22C6D}" srcOrd="0" destOrd="0" presId="urn:microsoft.com/office/officeart/2005/8/layout/chevron2"/>
+    <dgm:cxn modelId="{93E2247B-4813-447B-B14F-52D91985F8FD}" srcId="{F6F062A2-FD64-4E39-9B1D-DE3B19E0C231}" destId="{A4E4C500-E672-44B3-95B1-869B9EB38DFD}" srcOrd="1" destOrd="0" parTransId="{BBE8C5E0-92DE-4A10-B34C-BD94CFDEFC4E}" sibTransId="{7A33A718-DE74-4B34-8909-FC3DC68CE60C}"/>
+    <dgm:cxn modelId="{C9EE6642-AAF1-4DD4-B70B-DE608026A210}" type="presOf" srcId="{A4E4C500-E672-44B3-95B1-869B9EB38DFD}" destId="{FFBC5902-1023-447E-A710-C941F28E4571}" srcOrd="0" destOrd="1" presId="urn:microsoft.com/office/officeart/2005/8/layout/chevron2"/>
+    <dgm:cxn modelId="{B149B396-4925-4E5F-8B1E-05A7D57CE126}" type="presOf" srcId="{51AC30FA-8260-45EB-B17E-43D6583AD990}" destId="{236A658C-51FD-47C8-A621-F43393F6FBD8}" srcOrd="0" destOrd="0" presId="urn:microsoft.com/office/officeart/2005/8/layout/chevron2"/>
+    <dgm:cxn modelId="{37F15167-AB8B-4E29-A1F0-6C856139FFBE}" srcId="{4A122D1B-B816-45E5-8D51-0C3F63AE208D}" destId="{540CB32D-8624-48C1-B3D6-9BDBDF74BB47}" srcOrd="3" destOrd="0" parTransId="{C1F97796-3610-42D5-A57A-546E265AF2C5}" sibTransId="{0F46638C-D7CE-4F56-B91A-CACCF9798DA3}"/>
+    <dgm:cxn modelId="{5F21AAE2-39EE-4700-9075-07E20A336224}" srcId="{F97C6B51-37BB-41B5-A56B-6BFC5AD7E84F}" destId="{0D34D45D-CBC4-4D2F-BB0D-32E8695BF901}" srcOrd="1" destOrd="0" parTransId="{DAA8F894-F1C5-4567-B743-49B1EBCFDFFC}" sibTransId="{7C3D6F9C-B71C-4A3C-A45D-4A478F2E8FF9}"/>
+    <dgm:cxn modelId="{C0CEA246-E6D4-4230-A7A6-6C02A90E62BF}" type="presOf" srcId="{C20D08A2-B11C-40E9-B0D1-AEE88E4FF42A}" destId="{133DD3BB-9B1A-48E7-8C31-9C89806A1316}" srcOrd="0" destOrd="0" presId="urn:microsoft.com/office/officeart/2005/8/layout/chevron2"/>
+    <dgm:cxn modelId="{B7F4D8DD-4B05-4BFA-BCFF-ADCA6F2E50DF}" type="presOf" srcId="{66FDC4E1-361C-49EC-B6CE-2067F9D1DDCF}" destId="{24100B1D-C484-447C-8FA1-20B4E70C4548}" srcOrd="0" destOrd="2" presId="urn:microsoft.com/office/officeart/2005/8/layout/chevron2"/>
+    <dgm:cxn modelId="{3DE6F317-E811-4A84-9316-EB5B5DA29556}" type="presOf" srcId="{25560193-3D81-4D7C-814D-BE6EB2381D1F}" destId="{F0A48D62-2C22-4AF9-9E26-B3604A9BFE5F}" srcOrd="0" destOrd="2" presId="urn:microsoft.com/office/officeart/2005/8/layout/chevron2"/>
     <dgm:cxn modelId="{702545C9-6528-4F85-B426-74F9DDC7C2BA}" srcId="{4A122D1B-B816-45E5-8D51-0C3F63AE208D}" destId="{F97C6B51-37BB-41B5-A56B-6BFC5AD7E84F}" srcOrd="0" destOrd="0" parTransId="{22398B86-779A-4F6B-A34F-2ACFC4687EDB}" sibTransId="{8F7D4850-2EDD-4037-AD6C-52F9A1A466B6}"/>
-    <dgm:cxn modelId="{7F6251B2-007B-4BD3-9ACE-7CFE25C0B0BB}" type="presOf" srcId="{88D4D4EF-215A-4531-BABF-A0050A6FFCD2}" destId="{F0A48D62-2C22-4AF9-9E26-B3604A9BFE5F}" srcOrd="0" destOrd="0" presId="urn:microsoft.com/office/officeart/2005/8/layout/chevron2"/>
-    <dgm:cxn modelId="{5190B084-2561-4C7C-B22A-EE774A95C47B}" type="presOf" srcId="{66FDC4E1-361C-49EC-B6CE-2067F9D1DDCF}" destId="{24100B1D-C484-447C-8FA1-20B4E70C4548}" srcOrd="0" destOrd="2" presId="urn:microsoft.com/office/officeart/2005/8/layout/chevron2"/>
-    <dgm:cxn modelId="{3B013C08-6F16-4E05-8DEA-A4AB546FDD7E}" srcId="{F97C6B51-37BB-41B5-A56B-6BFC5AD7E84F}" destId="{66FDC4E1-361C-49EC-B6CE-2067F9D1DDCF}" srcOrd="2" destOrd="0" parTransId="{52F596DE-E114-4EEC-B3C1-51795B0E8BEA}" sibTransId="{98762D8C-2FE1-4E7B-99A4-4274668279E6}"/>
-    <dgm:cxn modelId="{1E31B3D6-6682-44FD-9D4E-2DECB7F48A08}" srcId="{51AC30FA-8260-45EB-B17E-43D6583AD990}" destId="{25560193-3D81-4D7C-814D-BE6EB2381D1F}" srcOrd="2" destOrd="0" parTransId="{B7AE70F2-2A00-4B2E-AEE2-9A4B7CB0E31C}" sibTransId="{D96216F8-D4A1-46CB-8F7A-08FB648ACA98}"/>
-    <dgm:cxn modelId="{8B364E4D-9A74-4A60-BF66-E9BEEE392468}" type="presOf" srcId="{FD1770AA-DE27-4BD0-84B9-8C6F3B7840E3}" destId="{133DD3BB-9B1A-48E7-8C31-9C89806A1316}" srcOrd="0" destOrd="1" presId="urn:microsoft.com/office/officeart/2005/8/layout/chevron2"/>
-    <dgm:cxn modelId="{6020B878-FD35-4EC7-97BF-5C1ACB4EDEE4}" type="presOf" srcId="{25560193-3D81-4D7C-814D-BE6EB2381D1F}" destId="{F0A48D62-2C22-4AF9-9E26-B3604A9BFE5F}" srcOrd="0" destOrd="2" presId="urn:microsoft.com/office/officeart/2005/8/layout/chevron2"/>
-    <dgm:cxn modelId="{B63D43F1-BDEB-44E5-8C06-569CE9604034}" type="presOf" srcId="{F6F062A2-FD64-4E39-9B1D-DE3B19E0C231}" destId="{57C5457B-9A9B-487F-894D-AF898F0EA4DA}" srcOrd="0" destOrd="0" presId="urn:microsoft.com/office/officeart/2005/8/layout/chevron2"/>
-    <dgm:cxn modelId="{56481F65-C0DB-4CE4-B1BC-41A5162E546E}" type="presOf" srcId="{51AC30FA-8260-45EB-B17E-43D6583AD990}" destId="{236A658C-51FD-47C8-A621-F43393F6FBD8}" srcOrd="0" destOrd="0" presId="urn:microsoft.com/office/officeart/2005/8/layout/chevron2"/>
-    <dgm:cxn modelId="{DD9DE2FF-2E2D-473B-9EA7-F0A988648056}" type="presOf" srcId="{F97C6B51-37BB-41B5-A56B-6BFC5AD7E84F}" destId="{321A5904-C1D7-4FDD-88CC-8767E52696E4}" srcOrd="0" destOrd="0" presId="urn:microsoft.com/office/officeart/2005/8/layout/chevron2"/>
+    <dgm:cxn modelId="{15AEBBB9-1878-45C5-89F6-C52102685F3D}" srcId="{540CB32D-8624-48C1-B3D6-9BDBDF74BB47}" destId="{C20D08A2-B11C-40E9-B0D1-AEE88E4FF42A}" srcOrd="0" destOrd="0" parTransId="{F64A0045-5DEA-46BE-AA69-474595046AC9}" sibTransId="{1CE7BC80-48A1-4E9D-BD8D-81C00AE4DBB4}"/>
+    <dgm:cxn modelId="{F5C9BA67-E126-416F-83AF-F282AB6A3C2C}" type="presOf" srcId="{F10B96CE-7A92-465C-88AC-673C6F65D5CB}" destId="{F0A48D62-2C22-4AF9-9E26-B3604A9BFE5F}" srcOrd="0" destOrd="1" presId="urn:microsoft.com/office/officeart/2005/8/layout/chevron2"/>
+    <dgm:cxn modelId="{E6C9AF03-9150-4AF8-882B-434BB93E5CDA}" type="presOf" srcId="{0D34D45D-CBC4-4D2F-BB0D-32E8695BF901}" destId="{24100B1D-C484-447C-8FA1-20B4E70C4548}" srcOrd="0" destOrd="1" presId="urn:microsoft.com/office/officeart/2005/8/layout/chevron2"/>
     <dgm:cxn modelId="{AC0EC3CE-9EFC-42A9-A3A2-8DB8C18D5CE3}" srcId="{4A122D1B-B816-45E5-8D51-0C3F63AE208D}" destId="{51AC30FA-8260-45EB-B17E-43D6583AD990}" srcOrd="1" destOrd="0" parTransId="{DC4EB5D8-FD41-4611-8AE7-305554FECD33}" sibTransId="{65EB561F-EC3C-4BED-94DB-4C4C2DD7E1BA}"/>
-    <dgm:cxn modelId="{5F21AAE2-39EE-4700-9075-07E20A336224}" srcId="{F97C6B51-37BB-41B5-A56B-6BFC5AD7E84F}" destId="{0D34D45D-CBC4-4D2F-BB0D-32E8695BF901}" srcOrd="1" destOrd="0" parTransId="{DAA8F894-F1C5-4567-B743-49B1EBCFDFFC}" sibTransId="{7C3D6F9C-B71C-4A3C-A45D-4A478F2E8FF9}"/>
-    <dgm:cxn modelId="{6D8D9A2F-00DC-4245-AD0E-FD8640DD56D4}" srcId="{F97C6B51-37BB-41B5-A56B-6BFC5AD7E84F}" destId="{ACDD74E2-E09C-41BC-8041-159652CAB684}" srcOrd="0" destOrd="0" parTransId="{3F79F702-0417-4512-88A0-A3407E31E433}" sibTransId="{F0500CD1-F2CA-43EB-9DC9-71D76725D028}"/>
-    <dgm:cxn modelId="{89923E1E-CB41-44B6-9154-70623781A121}" type="presOf" srcId="{ACDD74E2-E09C-41BC-8041-159652CAB684}" destId="{24100B1D-C484-447C-8FA1-20B4E70C4548}" srcOrd="0" destOrd="0" presId="urn:microsoft.com/office/officeart/2005/8/layout/chevron2"/>
-    <dgm:cxn modelId="{15AEBBB9-1878-45C5-89F6-C52102685F3D}" srcId="{540CB32D-8624-48C1-B3D6-9BDBDF74BB47}" destId="{C20D08A2-B11C-40E9-B0D1-AEE88E4FF42A}" srcOrd="0" destOrd="0" parTransId="{F64A0045-5DEA-46BE-AA69-474595046AC9}" sibTransId="{1CE7BC80-48A1-4E9D-BD8D-81C00AE4DBB4}"/>
-    <dgm:cxn modelId="{052EC18F-9845-4D5B-A28F-9742CE9D1064}" type="presOf" srcId="{F10B96CE-7A92-465C-88AC-673C6F65D5CB}" destId="{F0A48D62-2C22-4AF9-9E26-B3604A9BFE5F}" srcOrd="0" destOrd="1" presId="urn:microsoft.com/office/officeart/2005/8/layout/chevron2"/>
-    <dgm:cxn modelId="{93E2247B-4813-447B-B14F-52D91985F8FD}" srcId="{F6F062A2-FD64-4E39-9B1D-DE3B19E0C231}" destId="{A4E4C500-E672-44B3-95B1-869B9EB38DFD}" srcOrd="1" destOrd="0" parTransId="{BBE8C5E0-92DE-4A10-B34C-BD94CFDEFC4E}" sibTransId="{7A33A718-DE74-4B34-8909-FC3DC68CE60C}"/>
-    <dgm:cxn modelId="{37F15167-AB8B-4E29-A1F0-6C856139FFBE}" srcId="{4A122D1B-B816-45E5-8D51-0C3F63AE208D}" destId="{540CB32D-8624-48C1-B3D6-9BDBDF74BB47}" srcOrd="3" destOrd="0" parTransId="{C1F97796-3610-42D5-A57A-546E265AF2C5}" sibTransId="{0F46638C-D7CE-4F56-B91A-CACCF9798DA3}"/>
-    <dgm:cxn modelId="{D28282A3-C362-4C8E-8F3F-7B9346E57883}" type="presOf" srcId="{4A122D1B-B816-45E5-8D51-0C3F63AE208D}" destId="{8B900707-B738-46E2-83D5-E03321D1FBDE}" srcOrd="0" destOrd="0" presId="urn:microsoft.com/office/officeart/2005/8/layout/chevron2"/>
-    <dgm:cxn modelId="{1AC1AA4A-3A63-472F-83C2-6F417444D109}" srcId="{51AC30FA-8260-45EB-B17E-43D6583AD990}" destId="{88D4D4EF-215A-4531-BABF-A0050A6FFCD2}" srcOrd="0" destOrd="0" parTransId="{7C3805DD-5E41-46B8-8A64-EC78A455F2DE}" sibTransId="{89F4C431-DE35-48D7-A3B9-D12D07511555}"/>
-    <dgm:cxn modelId="{8E2A38A6-1694-410A-9E14-B86F0AA311B2}" type="presOf" srcId="{A4E4C500-E672-44B3-95B1-869B9EB38DFD}" destId="{FFBC5902-1023-447E-A710-C941F28E4571}" srcOrd="0" destOrd="1" presId="urn:microsoft.com/office/officeart/2005/8/layout/chevron2"/>
-    <dgm:cxn modelId="{8F6E9DEB-CE1C-4A54-BE92-955973D87170}" srcId="{4A122D1B-B816-45E5-8D51-0C3F63AE208D}" destId="{F6F062A2-FD64-4E39-9B1D-DE3B19E0C231}" srcOrd="2" destOrd="0" parTransId="{731DF3B6-05BE-4E8A-AE56-3CB5D3B90949}" sibTransId="{9BCC218F-E57D-4AE7-A246-9616C82816DF}"/>
-    <dgm:cxn modelId="{675F672A-B52D-4C59-95ED-6AE5F28ABF2F}" type="presOf" srcId="{C20D08A2-B11C-40E9-B0D1-AEE88E4FF42A}" destId="{133DD3BB-9B1A-48E7-8C31-9C89806A1316}" srcOrd="0" destOrd="0" presId="urn:microsoft.com/office/officeart/2005/8/layout/chevron2"/>
-    <dgm:cxn modelId="{E11C66AC-8F6A-4515-8F9A-56EF1939062C}" srcId="{F6F062A2-FD64-4E39-9B1D-DE3B19E0C231}" destId="{CBC13BB6-FDCB-4B96-9C48-9179EC5FDCA8}" srcOrd="0" destOrd="0" parTransId="{E19FA283-4EF0-4275-8452-82EF5B7B50A0}" sibTransId="{86994439-71A7-4635-ACDE-10DC37BB3357}"/>
-    <dgm:cxn modelId="{AE1E39E8-E1DC-4007-AB61-88DFE677FD8A}" type="presOf" srcId="{0D34D45D-CBC4-4D2F-BB0D-32E8695BF901}" destId="{24100B1D-C484-447C-8FA1-20B4E70C4548}" srcOrd="0" destOrd="1" presId="urn:microsoft.com/office/officeart/2005/8/layout/chevron2"/>
     <dgm:cxn modelId="{8F15C922-1CB4-446A-ADFD-D5C63AFC8307}" srcId="{540CB32D-8624-48C1-B3D6-9BDBDF74BB47}" destId="{FD1770AA-DE27-4BD0-84B9-8C6F3B7840E3}" srcOrd="1" destOrd="0" parTransId="{9CB75208-C47A-4FED-A74E-19DD4EFC998C}" sibTransId="{20516776-7D77-4403-B2A2-D805C1477A26}"/>
-    <dgm:cxn modelId="{81E0C4C4-D9A2-496A-9E25-A494C31372D3}" srcId="{51AC30FA-8260-45EB-B17E-43D6583AD990}" destId="{F10B96CE-7A92-465C-88AC-673C6F65D5CB}" srcOrd="1" destOrd="0" parTransId="{EDE83181-B61C-48B0-8F9B-4EF481C991A2}" sibTransId="{44F54F16-B1ED-4FF9-834D-EF3BF2373384}"/>
-    <dgm:cxn modelId="{BEB239B9-ADBF-43B0-8157-0BD76897F7B8}" type="presOf" srcId="{540CB32D-8624-48C1-B3D6-9BDBDF74BB47}" destId="{F1AD9AAC-48C9-4B44-9AC2-F3C901E22C6D}" srcOrd="0" destOrd="0" presId="urn:microsoft.com/office/officeart/2005/8/layout/chevron2"/>
-    <dgm:cxn modelId="{EA3222D7-2451-4EE3-B54E-485CBAB4C14D}" type="presOf" srcId="{CBC13BB6-FDCB-4B96-9C48-9179EC5FDCA8}" destId="{FFBC5902-1023-447E-A710-C941F28E4571}" srcOrd="0" destOrd="0" presId="urn:microsoft.com/office/officeart/2005/8/layout/chevron2"/>
-    <dgm:cxn modelId="{9B701968-A508-4735-89FA-0DFA329A255A}" type="presParOf" srcId="{8B900707-B738-46E2-83D5-E03321D1FBDE}" destId="{5516738A-7C29-40F4-811B-6D28042C2731}" srcOrd="0" destOrd="0" presId="urn:microsoft.com/office/officeart/2005/8/layout/chevron2"/>
-    <dgm:cxn modelId="{49E41A79-890A-4F7A-B7A1-0C0E0FC2B273}" type="presParOf" srcId="{5516738A-7C29-40F4-811B-6D28042C2731}" destId="{321A5904-C1D7-4FDD-88CC-8767E52696E4}" srcOrd="0" destOrd="0" presId="urn:microsoft.com/office/officeart/2005/8/layout/chevron2"/>
-    <dgm:cxn modelId="{0BA72075-CCB0-461E-8655-835542873BDB}" type="presParOf" srcId="{5516738A-7C29-40F4-811B-6D28042C2731}" destId="{24100B1D-C484-447C-8FA1-20B4E70C4548}" srcOrd="1" destOrd="0" presId="urn:microsoft.com/office/officeart/2005/8/layout/chevron2"/>
-    <dgm:cxn modelId="{61E0C299-E8C0-44B6-88F6-92FDB1D60618}" type="presParOf" srcId="{8B900707-B738-46E2-83D5-E03321D1FBDE}" destId="{FC6E547B-4941-48E3-857B-391DAA90A159}" srcOrd="1" destOrd="0" presId="urn:microsoft.com/office/officeart/2005/8/layout/chevron2"/>
-    <dgm:cxn modelId="{94A25DB1-465E-4CA2-BD32-EF7936FBF567}" type="presParOf" srcId="{8B900707-B738-46E2-83D5-E03321D1FBDE}" destId="{E84AA5BE-A38E-464F-BCBF-434178591364}" srcOrd="2" destOrd="0" presId="urn:microsoft.com/office/officeart/2005/8/layout/chevron2"/>
-    <dgm:cxn modelId="{804A1FE6-5ABF-45F0-93D2-8666E086BF55}" type="presParOf" srcId="{E84AA5BE-A38E-464F-BCBF-434178591364}" destId="{236A658C-51FD-47C8-A621-F43393F6FBD8}" srcOrd="0" destOrd="0" presId="urn:microsoft.com/office/officeart/2005/8/layout/chevron2"/>
-    <dgm:cxn modelId="{7502CDD3-07AC-4B3C-8A53-F2DFD0A0D53E}" type="presParOf" srcId="{E84AA5BE-A38E-464F-BCBF-434178591364}" destId="{F0A48D62-2C22-4AF9-9E26-B3604A9BFE5F}" srcOrd="1" destOrd="0" presId="urn:microsoft.com/office/officeart/2005/8/layout/chevron2"/>
-    <dgm:cxn modelId="{9B26198A-F684-45F5-AC77-2F029FD783BD}" type="presParOf" srcId="{8B900707-B738-46E2-83D5-E03321D1FBDE}" destId="{7EF8ABF6-3830-472F-B9AF-BEE8F98DCBE3}" srcOrd="3" destOrd="0" presId="urn:microsoft.com/office/officeart/2005/8/layout/chevron2"/>
-    <dgm:cxn modelId="{6CCADD64-5F58-4AB5-9E16-221ED10E7768}" type="presParOf" srcId="{8B900707-B738-46E2-83D5-E03321D1FBDE}" destId="{27D5B46E-FC78-4BBB-9D38-1E69345CD527}" srcOrd="4" destOrd="0" presId="urn:microsoft.com/office/officeart/2005/8/layout/chevron2"/>
-    <dgm:cxn modelId="{338C814C-D4CD-496B-B281-1D51179B35E0}" type="presParOf" srcId="{27D5B46E-FC78-4BBB-9D38-1E69345CD527}" destId="{57C5457B-9A9B-487F-894D-AF898F0EA4DA}" srcOrd="0" destOrd="0" presId="urn:microsoft.com/office/officeart/2005/8/layout/chevron2"/>
-    <dgm:cxn modelId="{28C2A255-1C8B-4B3A-A8B9-40107B0C5399}" type="presParOf" srcId="{27D5B46E-FC78-4BBB-9D38-1E69345CD527}" destId="{FFBC5902-1023-447E-A710-C941F28E4571}" srcOrd="1" destOrd="0" presId="urn:microsoft.com/office/officeart/2005/8/layout/chevron2"/>
-    <dgm:cxn modelId="{683A3733-B29F-43BC-AD96-D2F55EBFBD59}" type="presParOf" srcId="{8B900707-B738-46E2-83D5-E03321D1FBDE}" destId="{185A4D36-9EC5-433A-8E4E-09AF8AD5B484}" srcOrd="5" destOrd="0" presId="urn:microsoft.com/office/officeart/2005/8/layout/chevron2"/>
-    <dgm:cxn modelId="{DE269C47-B0E0-4854-90B6-83C3CF81806C}" type="presParOf" srcId="{8B900707-B738-46E2-83D5-E03321D1FBDE}" destId="{06F34673-9E38-411E-A400-E3E2B6DB0FBD}" srcOrd="6" destOrd="0" presId="urn:microsoft.com/office/officeart/2005/8/layout/chevron2"/>
-    <dgm:cxn modelId="{88C610C8-7CA6-418A-8994-93051B1772BB}" type="presParOf" srcId="{06F34673-9E38-411E-A400-E3E2B6DB0FBD}" destId="{F1AD9AAC-48C9-4B44-9AC2-F3C901E22C6D}" srcOrd="0" destOrd="0" presId="urn:microsoft.com/office/officeart/2005/8/layout/chevron2"/>
-    <dgm:cxn modelId="{652B5F95-5987-4F03-8B69-27DFCC6A1357}" type="presParOf" srcId="{06F34673-9E38-411E-A400-E3E2B6DB0FBD}" destId="{133DD3BB-9B1A-48E7-8C31-9C89806A1316}" srcOrd="1" destOrd="0" presId="urn:microsoft.com/office/officeart/2005/8/layout/chevron2"/>
+    <dgm:cxn modelId="{97884F7A-CA43-4A91-A69E-87C2EA31A003}" type="presOf" srcId="{F6F062A2-FD64-4E39-9B1D-DE3B19E0C231}" destId="{57C5457B-9A9B-487F-894D-AF898F0EA4DA}" srcOrd="0" destOrd="0" presId="urn:microsoft.com/office/officeart/2005/8/layout/chevron2"/>
+    <dgm:cxn modelId="{974E2C2A-06A1-40DD-80A3-9AA1A4179D2C}" type="presOf" srcId="{FD1770AA-DE27-4BD0-84B9-8C6F3B7840E3}" destId="{133DD3BB-9B1A-48E7-8C31-9C89806A1316}" srcOrd="0" destOrd="1" presId="urn:microsoft.com/office/officeart/2005/8/layout/chevron2"/>
+    <dgm:cxn modelId="{35FBC627-8380-47E5-AAED-8B5A82BC4ABC}" type="presParOf" srcId="{8B900707-B738-46E2-83D5-E03321D1FBDE}" destId="{5516738A-7C29-40F4-811B-6D28042C2731}" srcOrd="0" destOrd="0" presId="urn:microsoft.com/office/officeart/2005/8/layout/chevron2"/>
+    <dgm:cxn modelId="{139006C5-727B-4889-BB9C-DFD78C3E4D92}" type="presParOf" srcId="{5516738A-7C29-40F4-811B-6D28042C2731}" destId="{321A5904-C1D7-4FDD-88CC-8767E52696E4}" srcOrd="0" destOrd="0" presId="urn:microsoft.com/office/officeart/2005/8/layout/chevron2"/>
+    <dgm:cxn modelId="{996EDB77-659B-473B-9D55-AB65676381BB}" type="presParOf" srcId="{5516738A-7C29-40F4-811B-6D28042C2731}" destId="{24100B1D-C484-447C-8FA1-20B4E70C4548}" srcOrd="1" destOrd="0" presId="urn:microsoft.com/office/officeart/2005/8/layout/chevron2"/>
+    <dgm:cxn modelId="{182D1AEF-7B52-4648-AF6C-F457BA3D1842}" type="presParOf" srcId="{8B900707-B738-46E2-83D5-E03321D1FBDE}" destId="{FC6E547B-4941-48E3-857B-391DAA90A159}" srcOrd="1" destOrd="0" presId="urn:microsoft.com/office/officeart/2005/8/layout/chevron2"/>
+    <dgm:cxn modelId="{FD289124-092E-447F-86AB-DF52D707F1F8}" type="presParOf" srcId="{8B900707-B738-46E2-83D5-E03321D1FBDE}" destId="{E84AA5BE-A38E-464F-BCBF-434178591364}" srcOrd="2" destOrd="0" presId="urn:microsoft.com/office/officeart/2005/8/layout/chevron2"/>
+    <dgm:cxn modelId="{E9CB146E-4F92-42D2-A5D0-63B747C9FFC8}" type="presParOf" srcId="{E84AA5BE-A38E-464F-BCBF-434178591364}" destId="{236A658C-51FD-47C8-A621-F43393F6FBD8}" srcOrd="0" destOrd="0" presId="urn:microsoft.com/office/officeart/2005/8/layout/chevron2"/>
+    <dgm:cxn modelId="{63BB159F-E7EC-4AC3-AAB1-74AEDF1BF58C}" type="presParOf" srcId="{E84AA5BE-A38E-464F-BCBF-434178591364}" destId="{F0A48D62-2C22-4AF9-9E26-B3604A9BFE5F}" srcOrd="1" destOrd="0" presId="urn:microsoft.com/office/officeart/2005/8/layout/chevron2"/>
+    <dgm:cxn modelId="{DE4AA26B-D658-4730-8401-94DF5CEF31CB}" type="presParOf" srcId="{8B900707-B738-46E2-83D5-E03321D1FBDE}" destId="{7EF8ABF6-3830-472F-B9AF-BEE8F98DCBE3}" srcOrd="3" destOrd="0" presId="urn:microsoft.com/office/officeart/2005/8/layout/chevron2"/>
+    <dgm:cxn modelId="{107FEE9C-9AFF-475F-9DF1-184A7CD11027}" type="presParOf" srcId="{8B900707-B738-46E2-83D5-E03321D1FBDE}" destId="{27D5B46E-FC78-4BBB-9D38-1E69345CD527}" srcOrd="4" destOrd="0" presId="urn:microsoft.com/office/officeart/2005/8/layout/chevron2"/>
+    <dgm:cxn modelId="{39BF8EEF-2DA0-4567-AD63-AEE7BE73F32A}" type="presParOf" srcId="{27D5B46E-FC78-4BBB-9D38-1E69345CD527}" destId="{57C5457B-9A9B-487F-894D-AF898F0EA4DA}" srcOrd="0" destOrd="0" presId="urn:microsoft.com/office/officeart/2005/8/layout/chevron2"/>
+    <dgm:cxn modelId="{4520F99C-7EEC-4681-A2E8-38B64495AB1A}" type="presParOf" srcId="{27D5B46E-FC78-4BBB-9D38-1E69345CD527}" destId="{FFBC5902-1023-447E-A710-C941F28E4571}" srcOrd="1" destOrd="0" presId="urn:microsoft.com/office/officeart/2005/8/layout/chevron2"/>
+    <dgm:cxn modelId="{FC5ACACE-5340-4D4A-BC36-9E48B355C205}" type="presParOf" srcId="{8B900707-B738-46E2-83D5-E03321D1FBDE}" destId="{185A4D36-9EC5-433A-8E4E-09AF8AD5B484}" srcOrd="5" destOrd="0" presId="urn:microsoft.com/office/officeart/2005/8/layout/chevron2"/>
+    <dgm:cxn modelId="{E38B252F-CB93-4D60-91B3-7520990BC8C9}" type="presParOf" srcId="{8B900707-B738-46E2-83D5-E03321D1FBDE}" destId="{06F34673-9E38-411E-A400-E3E2B6DB0FBD}" srcOrd="6" destOrd="0" presId="urn:microsoft.com/office/officeart/2005/8/layout/chevron2"/>
+    <dgm:cxn modelId="{825AA146-3A3A-4B3C-805D-B82D648FD03D}" type="presParOf" srcId="{06F34673-9E38-411E-A400-E3E2B6DB0FBD}" destId="{F1AD9AAC-48C9-4B44-9AC2-F3C901E22C6D}" srcOrd="0" destOrd="0" presId="urn:microsoft.com/office/officeart/2005/8/layout/chevron2"/>
+    <dgm:cxn modelId="{BFA51EB5-308C-4EE5-93D9-A1F23CC34C57}" type="presParOf" srcId="{06F34673-9E38-411E-A400-E3E2B6DB0FBD}" destId="{133DD3BB-9B1A-48E7-8C31-9C89806A1316}" srcOrd="1" destOrd="0" presId="urn:microsoft.com/office/officeart/2005/8/layout/chevron2"/>
   </dgm:cxnLst>
   <dgm:bg/>
   <dgm:whole/>
@@ -17761,44 +17372,44 @@
     </dgm:pt>
   </dgm:ptLst>
   <dgm:cxnLst>
-    <dgm:cxn modelId="{5880AF9E-5844-4FC5-B4B8-FEAD8EAF99FD}" type="presOf" srcId="{540CB32D-8624-48C1-B3D6-9BDBDF74BB47}" destId="{F1AD9AAC-48C9-4B44-9AC2-F3C901E22C6D}" srcOrd="0" destOrd="0" presId="urn:microsoft.com/office/officeart/2005/8/layout/chevron2"/>
-    <dgm:cxn modelId="{5DAD1E3E-1B1C-47B9-8C3E-6E989451EF25}" type="presOf" srcId="{CBC13BB6-FDCB-4B96-9C48-9179EC5FDCA8}" destId="{FFBC5902-1023-447E-A710-C941F28E4571}" srcOrd="0" destOrd="0" presId="urn:microsoft.com/office/officeart/2005/8/layout/chevron2"/>
+    <dgm:cxn modelId="{482D29D6-C262-47C6-8D70-5E7C2DD062BD}" type="presOf" srcId="{4A122D1B-B816-45E5-8D51-0C3F63AE208D}" destId="{8B900707-B738-46E2-83D5-E03321D1FBDE}" srcOrd="0" destOrd="0" presId="urn:microsoft.com/office/officeart/2005/8/layout/chevron2"/>
+    <dgm:cxn modelId="{F69632CF-DAB8-4600-A55D-F172FFEE0D85}" type="presOf" srcId="{88D4D4EF-215A-4531-BABF-A0050A6FFCD2}" destId="{F0A48D62-2C22-4AF9-9E26-B3604A9BFE5F}" srcOrd="0" destOrd="0" presId="urn:microsoft.com/office/officeart/2005/8/layout/chevron2"/>
     <dgm:cxn modelId="{1E31B3D6-6682-44FD-9D4E-2DECB7F48A08}" srcId="{51AC30FA-8260-45EB-B17E-43D6583AD990}" destId="{25560193-3D81-4D7C-814D-BE6EB2381D1F}" srcOrd="1" destOrd="0" parTransId="{B7AE70F2-2A00-4B2E-AEE2-9A4B7CB0E31C}" sibTransId="{D96216F8-D4A1-46CB-8F7A-08FB648ACA98}"/>
-    <dgm:cxn modelId="{BAEFD20F-A056-44E8-BF24-4918FF763A74}" type="presOf" srcId="{51AC30FA-8260-45EB-B17E-43D6583AD990}" destId="{236A658C-51FD-47C8-A621-F43393F6FBD8}" srcOrd="0" destOrd="0" presId="urn:microsoft.com/office/officeart/2005/8/layout/chevron2"/>
     <dgm:cxn modelId="{8F6E9DEB-CE1C-4A54-BE92-955973D87170}" srcId="{4A122D1B-B816-45E5-8D51-0C3F63AE208D}" destId="{F6F062A2-FD64-4E39-9B1D-DE3B19E0C231}" srcOrd="2" destOrd="0" parTransId="{731DF3B6-05BE-4E8A-AE56-3CB5D3B90949}" sibTransId="{9BCC218F-E57D-4AE7-A246-9616C82816DF}"/>
-    <dgm:cxn modelId="{1CCB4815-821D-4AD0-8872-2C0B74DBB3EF}" type="presOf" srcId="{F6F062A2-FD64-4E39-9B1D-DE3B19E0C231}" destId="{57C5457B-9A9B-487F-894D-AF898F0EA4DA}" srcOrd="0" destOrd="0" presId="urn:microsoft.com/office/officeart/2005/8/layout/chevron2"/>
     <dgm:cxn modelId="{6D8D9A2F-00DC-4245-AD0E-FD8640DD56D4}" srcId="{F97C6B51-37BB-41B5-A56B-6BFC5AD7E84F}" destId="{ACDD74E2-E09C-41BC-8041-159652CAB684}" srcOrd="0" destOrd="0" parTransId="{3F79F702-0417-4512-88A0-A3407E31E433}" sibTransId="{F0500CD1-F2CA-43EB-9DC9-71D76725D028}"/>
+    <dgm:cxn modelId="{67F938F5-080F-4F9B-90A0-D341850D115D}" type="presOf" srcId="{C20D08A2-B11C-40E9-B0D1-AEE88E4FF42A}" destId="{133DD3BB-9B1A-48E7-8C31-9C89806A1316}" srcOrd="0" destOrd="0" presId="urn:microsoft.com/office/officeart/2005/8/layout/chevron2"/>
     <dgm:cxn modelId="{1AC1AA4A-3A63-472F-83C2-6F417444D109}" srcId="{51AC30FA-8260-45EB-B17E-43D6583AD990}" destId="{88D4D4EF-215A-4531-BABF-A0050A6FFCD2}" srcOrd="0" destOrd="0" parTransId="{7C3805DD-5E41-46B8-8A64-EC78A455F2DE}" sibTransId="{89F4C431-DE35-48D7-A3B9-D12D07511555}"/>
     <dgm:cxn modelId="{E11C66AC-8F6A-4515-8F9A-56EF1939062C}" srcId="{F6F062A2-FD64-4E39-9B1D-DE3B19E0C231}" destId="{CBC13BB6-FDCB-4B96-9C48-9179EC5FDCA8}" srcOrd="0" destOrd="0" parTransId="{E19FA283-4EF0-4275-8452-82EF5B7B50A0}" sibTransId="{86994439-71A7-4635-ACDE-10DC37BB3357}"/>
-    <dgm:cxn modelId="{086C1D1A-87D7-4376-90C3-3CFF5DB61B79}" type="presOf" srcId="{F97C6B51-37BB-41B5-A56B-6BFC5AD7E84F}" destId="{321A5904-C1D7-4FDD-88CC-8767E52696E4}" srcOrd="0" destOrd="0" presId="urn:microsoft.com/office/officeart/2005/8/layout/chevron2"/>
-    <dgm:cxn modelId="{0B596FC6-FA11-45C7-9AB6-0CEA924A1379}" type="presOf" srcId="{25560193-3D81-4D7C-814D-BE6EB2381D1F}" destId="{F0A48D62-2C22-4AF9-9E26-B3604A9BFE5F}" srcOrd="0" destOrd="1" presId="urn:microsoft.com/office/officeart/2005/8/layout/chevron2"/>
-    <dgm:cxn modelId="{373586F1-CCDB-481F-978B-275B45451FB0}" type="presOf" srcId="{C20D08A2-B11C-40E9-B0D1-AEE88E4FF42A}" destId="{133DD3BB-9B1A-48E7-8C31-9C89806A1316}" srcOrd="0" destOrd="0" presId="urn:microsoft.com/office/officeart/2005/8/layout/chevron2"/>
-    <dgm:cxn modelId="{62232975-4376-4D34-BAFC-099BB3B21388}" type="presOf" srcId="{88D4D4EF-215A-4531-BABF-A0050A6FFCD2}" destId="{F0A48D62-2C22-4AF9-9E26-B3604A9BFE5F}" srcOrd="0" destOrd="0" presId="urn:microsoft.com/office/officeart/2005/8/layout/chevron2"/>
-    <dgm:cxn modelId="{E1243E1F-5920-437F-9B0D-DD6D9C8A3CBF}" type="presOf" srcId="{07A3E033-C9E9-441A-89BE-08B9CB8ADC5F}" destId="{F0A48D62-2C22-4AF9-9E26-B3604A9BFE5F}" srcOrd="0" destOrd="2" presId="urn:microsoft.com/office/officeart/2005/8/layout/chevron2"/>
-    <dgm:cxn modelId="{44586331-EDA9-47E4-B6EE-D2CA99519C13}" type="presOf" srcId="{4A122D1B-B816-45E5-8D51-0C3F63AE208D}" destId="{8B900707-B738-46E2-83D5-E03321D1FBDE}" srcOrd="0" destOrd="0" presId="urn:microsoft.com/office/officeart/2005/8/layout/chevron2"/>
+    <dgm:cxn modelId="{05229A20-61AC-4FF6-B138-E9ACE9674416}" type="presOf" srcId="{51AC30FA-8260-45EB-B17E-43D6583AD990}" destId="{236A658C-51FD-47C8-A621-F43393F6FBD8}" srcOrd="0" destOrd="0" presId="urn:microsoft.com/office/officeart/2005/8/layout/chevron2"/>
+    <dgm:cxn modelId="{DF6445BA-F99F-443B-9DDC-52CDCACDC3F1}" type="presOf" srcId="{25560193-3D81-4D7C-814D-BE6EB2381D1F}" destId="{F0A48D62-2C22-4AF9-9E26-B3604A9BFE5F}" srcOrd="0" destOrd="1" presId="urn:microsoft.com/office/officeart/2005/8/layout/chevron2"/>
+    <dgm:cxn modelId="{1C5BB89A-E077-41A9-BA4C-3D2609E34279}" type="presOf" srcId="{F97C6B51-37BB-41B5-A56B-6BFC5AD7E84F}" destId="{321A5904-C1D7-4FDD-88CC-8767E52696E4}" srcOrd="0" destOrd="0" presId="urn:microsoft.com/office/officeart/2005/8/layout/chevron2"/>
     <dgm:cxn modelId="{5F21AAE2-39EE-4700-9075-07E20A336224}" srcId="{F97C6B51-37BB-41B5-A56B-6BFC5AD7E84F}" destId="{0D34D45D-CBC4-4D2F-BB0D-32E8695BF901}" srcOrd="1" destOrd="0" parTransId="{DAA8F894-F1C5-4567-B743-49B1EBCFDFFC}" sibTransId="{7C3D6F9C-B71C-4A3C-A45D-4A478F2E8FF9}"/>
     <dgm:cxn modelId="{37F15167-AB8B-4E29-A1F0-6C856139FFBE}" srcId="{4A122D1B-B816-45E5-8D51-0C3F63AE208D}" destId="{540CB32D-8624-48C1-B3D6-9BDBDF74BB47}" srcOrd="3" destOrd="0" parTransId="{C1F97796-3610-42D5-A57A-546E265AF2C5}" sibTransId="{0F46638C-D7CE-4F56-B91A-CACCF9798DA3}"/>
+    <dgm:cxn modelId="{4E617AED-C216-4110-9451-FD5DB4FDBA79}" type="presOf" srcId="{CBC13BB6-FDCB-4B96-9C48-9179EC5FDCA8}" destId="{FFBC5902-1023-447E-A710-C941F28E4571}" srcOrd="0" destOrd="0" presId="urn:microsoft.com/office/officeart/2005/8/layout/chevron2"/>
+    <dgm:cxn modelId="{081F9D40-01D8-4501-BE1D-307F5153446F}" type="presOf" srcId="{07A3E033-C9E9-441A-89BE-08B9CB8ADC5F}" destId="{F0A48D62-2C22-4AF9-9E26-B3604A9BFE5F}" srcOrd="0" destOrd="2" presId="urn:microsoft.com/office/officeart/2005/8/layout/chevron2"/>
+    <dgm:cxn modelId="{CFB890CC-7DCB-4FFF-8F7B-6371E0E7A2EF}" type="presOf" srcId="{F6F062A2-FD64-4E39-9B1D-DE3B19E0C231}" destId="{57C5457B-9A9B-487F-894D-AF898F0EA4DA}" srcOrd="0" destOrd="0" presId="urn:microsoft.com/office/officeart/2005/8/layout/chevron2"/>
     <dgm:cxn modelId="{702545C9-6528-4F85-B426-74F9DDC7C2BA}" srcId="{4A122D1B-B816-45E5-8D51-0C3F63AE208D}" destId="{F97C6B51-37BB-41B5-A56B-6BFC5AD7E84F}" srcOrd="0" destOrd="0" parTransId="{22398B86-779A-4F6B-A34F-2ACFC4687EDB}" sibTransId="{8F7D4850-2EDD-4037-AD6C-52F9A1A466B6}"/>
     <dgm:cxn modelId="{15AEBBB9-1878-45C5-89F6-C52102685F3D}" srcId="{540CB32D-8624-48C1-B3D6-9BDBDF74BB47}" destId="{C20D08A2-B11C-40E9-B0D1-AEE88E4FF42A}" srcOrd="0" destOrd="0" parTransId="{F64A0045-5DEA-46BE-AA69-474595046AC9}" sibTransId="{1CE7BC80-48A1-4E9D-BD8D-81C00AE4DBB4}"/>
+    <dgm:cxn modelId="{44EACDB8-25DA-4E5D-9E4C-E84C1AB4AFCB}" type="presOf" srcId="{0D34D45D-CBC4-4D2F-BB0D-32E8695BF901}" destId="{24100B1D-C484-447C-8FA1-20B4E70C4548}" srcOrd="0" destOrd="1" presId="urn:microsoft.com/office/officeart/2005/8/layout/chevron2"/>
     <dgm:cxn modelId="{AC0EC3CE-9EFC-42A9-A3A2-8DB8C18D5CE3}" srcId="{4A122D1B-B816-45E5-8D51-0C3F63AE208D}" destId="{51AC30FA-8260-45EB-B17E-43D6583AD990}" srcOrd="1" destOrd="0" parTransId="{DC4EB5D8-FD41-4611-8AE7-305554FECD33}" sibTransId="{65EB561F-EC3C-4BED-94DB-4C4C2DD7E1BA}"/>
-    <dgm:cxn modelId="{901174F5-29C5-4A8F-A470-2CF7437CB189}" type="presOf" srcId="{ACDD74E2-E09C-41BC-8041-159652CAB684}" destId="{24100B1D-C484-447C-8FA1-20B4E70C4548}" srcOrd="0" destOrd="0" presId="urn:microsoft.com/office/officeart/2005/8/layout/chevron2"/>
-    <dgm:cxn modelId="{F723045B-2620-49B0-8EF1-187C5C1FB339}" type="presOf" srcId="{0D34D45D-CBC4-4D2F-BB0D-32E8695BF901}" destId="{24100B1D-C484-447C-8FA1-20B4E70C4548}" srcOrd="0" destOrd="1" presId="urn:microsoft.com/office/officeart/2005/8/layout/chevron2"/>
     <dgm:cxn modelId="{3494C706-2F6D-4431-AB92-D4EEE06597FA}" srcId="{51AC30FA-8260-45EB-B17E-43D6583AD990}" destId="{07A3E033-C9E9-441A-89BE-08B9CB8ADC5F}" srcOrd="2" destOrd="0" parTransId="{FBC1E075-0510-4D4B-BCBB-2C6FB8E93096}" sibTransId="{157828F0-E0B9-4CD0-98EC-089A7696FA46}"/>
-    <dgm:cxn modelId="{D8B4B75B-1D45-49BB-A595-42003A0EDC46}" type="presParOf" srcId="{8B900707-B738-46E2-83D5-E03321D1FBDE}" destId="{5516738A-7C29-40F4-811B-6D28042C2731}" srcOrd="0" destOrd="0" presId="urn:microsoft.com/office/officeart/2005/8/layout/chevron2"/>
-    <dgm:cxn modelId="{7D3151C8-646B-4A01-9DBE-49435E65534E}" type="presParOf" srcId="{5516738A-7C29-40F4-811B-6D28042C2731}" destId="{321A5904-C1D7-4FDD-88CC-8767E52696E4}" srcOrd="0" destOrd="0" presId="urn:microsoft.com/office/officeart/2005/8/layout/chevron2"/>
-    <dgm:cxn modelId="{98AE8E11-0278-486A-8726-41EA18DF7639}" type="presParOf" srcId="{5516738A-7C29-40F4-811B-6D28042C2731}" destId="{24100B1D-C484-447C-8FA1-20B4E70C4548}" srcOrd="1" destOrd="0" presId="urn:microsoft.com/office/officeart/2005/8/layout/chevron2"/>
-    <dgm:cxn modelId="{DA248B0C-D419-412A-A201-2502DE29C7FF}" type="presParOf" srcId="{8B900707-B738-46E2-83D5-E03321D1FBDE}" destId="{FC6E547B-4941-48E3-857B-391DAA90A159}" srcOrd="1" destOrd="0" presId="urn:microsoft.com/office/officeart/2005/8/layout/chevron2"/>
-    <dgm:cxn modelId="{B01FB247-D7A2-4AC3-9588-638B8BFF7165}" type="presParOf" srcId="{8B900707-B738-46E2-83D5-E03321D1FBDE}" destId="{E84AA5BE-A38E-464F-BCBF-434178591364}" srcOrd="2" destOrd="0" presId="urn:microsoft.com/office/officeart/2005/8/layout/chevron2"/>
-    <dgm:cxn modelId="{D3CC73D1-AEED-41FE-BA6E-D1010FA432FF}" type="presParOf" srcId="{E84AA5BE-A38E-464F-BCBF-434178591364}" destId="{236A658C-51FD-47C8-A621-F43393F6FBD8}" srcOrd="0" destOrd="0" presId="urn:microsoft.com/office/officeart/2005/8/layout/chevron2"/>
-    <dgm:cxn modelId="{AF061AE4-88D9-4584-AF9B-F67A136431E7}" type="presParOf" srcId="{E84AA5BE-A38E-464F-BCBF-434178591364}" destId="{F0A48D62-2C22-4AF9-9E26-B3604A9BFE5F}" srcOrd="1" destOrd="0" presId="urn:microsoft.com/office/officeart/2005/8/layout/chevron2"/>
-    <dgm:cxn modelId="{F74FADB5-B2ED-4F4A-BD39-1D41219F0E64}" type="presParOf" srcId="{8B900707-B738-46E2-83D5-E03321D1FBDE}" destId="{7EF8ABF6-3830-472F-B9AF-BEE8F98DCBE3}" srcOrd="3" destOrd="0" presId="urn:microsoft.com/office/officeart/2005/8/layout/chevron2"/>
-    <dgm:cxn modelId="{AA574E3F-C5FC-4BC4-A7DF-E7F2A210A70B}" type="presParOf" srcId="{8B900707-B738-46E2-83D5-E03321D1FBDE}" destId="{27D5B46E-FC78-4BBB-9D38-1E69345CD527}" srcOrd="4" destOrd="0" presId="urn:microsoft.com/office/officeart/2005/8/layout/chevron2"/>
-    <dgm:cxn modelId="{4E2B16FE-6F49-4B05-9FE6-7FC4A0470FF9}" type="presParOf" srcId="{27D5B46E-FC78-4BBB-9D38-1E69345CD527}" destId="{57C5457B-9A9B-487F-894D-AF898F0EA4DA}" srcOrd="0" destOrd="0" presId="urn:microsoft.com/office/officeart/2005/8/layout/chevron2"/>
-    <dgm:cxn modelId="{EB04E94B-F635-42DC-8F0D-77FBA6941D9F}" type="presParOf" srcId="{27D5B46E-FC78-4BBB-9D38-1E69345CD527}" destId="{FFBC5902-1023-447E-A710-C941F28E4571}" srcOrd="1" destOrd="0" presId="urn:microsoft.com/office/officeart/2005/8/layout/chevron2"/>
-    <dgm:cxn modelId="{1C17711C-B1B5-44E4-81F2-79BA59CED13C}" type="presParOf" srcId="{8B900707-B738-46E2-83D5-E03321D1FBDE}" destId="{185A4D36-9EC5-433A-8E4E-09AF8AD5B484}" srcOrd="5" destOrd="0" presId="urn:microsoft.com/office/officeart/2005/8/layout/chevron2"/>
-    <dgm:cxn modelId="{E79DDCA4-EE18-40FE-B21F-7D7936306548}" type="presParOf" srcId="{8B900707-B738-46E2-83D5-E03321D1FBDE}" destId="{06F34673-9E38-411E-A400-E3E2B6DB0FBD}" srcOrd="6" destOrd="0" presId="urn:microsoft.com/office/officeart/2005/8/layout/chevron2"/>
-    <dgm:cxn modelId="{76DC0F72-054A-4DDF-BA8D-E036993A5A2E}" type="presParOf" srcId="{06F34673-9E38-411E-A400-E3E2B6DB0FBD}" destId="{F1AD9AAC-48C9-4B44-9AC2-F3C901E22C6D}" srcOrd="0" destOrd="0" presId="urn:microsoft.com/office/officeart/2005/8/layout/chevron2"/>
-    <dgm:cxn modelId="{47DD2D3F-CC19-438D-8E36-DD7C23B17EF4}" type="presParOf" srcId="{06F34673-9E38-411E-A400-E3E2B6DB0FBD}" destId="{133DD3BB-9B1A-48E7-8C31-9C89806A1316}" srcOrd="1" destOrd="0" presId="urn:microsoft.com/office/officeart/2005/8/layout/chevron2"/>
+    <dgm:cxn modelId="{BA4382AE-1B0E-4F07-97E2-734AF7AF3478}" type="presOf" srcId="{540CB32D-8624-48C1-B3D6-9BDBDF74BB47}" destId="{F1AD9AAC-48C9-4B44-9AC2-F3C901E22C6D}" srcOrd="0" destOrd="0" presId="urn:microsoft.com/office/officeart/2005/8/layout/chevron2"/>
+    <dgm:cxn modelId="{F86D0B44-F5F4-4AB0-BD0D-84E21BD123E8}" type="presOf" srcId="{ACDD74E2-E09C-41BC-8041-159652CAB684}" destId="{24100B1D-C484-447C-8FA1-20B4E70C4548}" srcOrd="0" destOrd="0" presId="urn:microsoft.com/office/officeart/2005/8/layout/chevron2"/>
+    <dgm:cxn modelId="{8B4A1A26-FAFD-43CA-BD84-1BF80E740243}" type="presParOf" srcId="{8B900707-B738-46E2-83D5-E03321D1FBDE}" destId="{5516738A-7C29-40F4-811B-6D28042C2731}" srcOrd="0" destOrd="0" presId="urn:microsoft.com/office/officeart/2005/8/layout/chevron2"/>
+    <dgm:cxn modelId="{D540419F-344F-4D26-B866-608E490EA555}" type="presParOf" srcId="{5516738A-7C29-40F4-811B-6D28042C2731}" destId="{321A5904-C1D7-4FDD-88CC-8767E52696E4}" srcOrd="0" destOrd="0" presId="urn:microsoft.com/office/officeart/2005/8/layout/chevron2"/>
+    <dgm:cxn modelId="{377F2913-1080-455A-8153-01B6BA7C1529}" type="presParOf" srcId="{5516738A-7C29-40F4-811B-6D28042C2731}" destId="{24100B1D-C484-447C-8FA1-20B4E70C4548}" srcOrd="1" destOrd="0" presId="urn:microsoft.com/office/officeart/2005/8/layout/chevron2"/>
+    <dgm:cxn modelId="{26EE8F4E-9CAC-4294-89EC-DC5A8EE90D92}" type="presParOf" srcId="{8B900707-B738-46E2-83D5-E03321D1FBDE}" destId="{FC6E547B-4941-48E3-857B-391DAA90A159}" srcOrd="1" destOrd="0" presId="urn:microsoft.com/office/officeart/2005/8/layout/chevron2"/>
+    <dgm:cxn modelId="{B46939C2-D051-4EBF-B91E-40CB48DBA2A8}" type="presParOf" srcId="{8B900707-B738-46E2-83D5-E03321D1FBDE}" destId="{E84AA5BE-A38E-464F-BCBF-434178591364}" srcOrd="2" destOrd="0" presId="urn:microsoft.com/office/officeart/2005/8/layout/chevron2"/>
+    <dgm:cxn modelId="{C9B12492-43D7-4DE0-92FF-6699034FE888}" type="presParOf" srcId="{E84AA5BE-A38E-464F-BCBF-434178591364}" destId="{236A658C-51FD-47C8-A621-F43393F6FBD8}" srcOrd="0" destOrd="0" presId="urn:microsoft.com/office/officeart/2005/8/layout/chevron2"/>
+    <dgm:cxn modelId="{B9192E00-CFCD-4619-913C-F062E0F58618}" type="presParOf" srcId="{E84AA5BE-A38E-464F-BCBF-434178591364}" destId="{F0A48D62-2C22-4AF9-9E26-B3604A9BFE5F}" srcOrd="1" destOrd="0" presId="urn:microsoft.com/office/officeart/2005/8/layout/chevron2"/>
+    <dgm:cxn modelId="{D6E95BA0-8C83-4C79-8549-5E8187B45E04}" type="presParOf" srcId="{8B900707-B738-46E2-83D5-E03321D1FBDE}" destId="{7EF8ABF6-3830-472F-B9AF-BEE8F98DCBE3}" srcOrd="3" destOrd="0" presId="urn:microsoft.com/office/officeart/2005/8/layout/chevron2"/>
+    <dgm:cxn modelId="{9D70DBFC-9594-4D71-AABB-EE0246D2C7BF}" type="presParOf" srcId="{8B900707-B738-46E2-83D5-E03321D1FBDE}" destId="{27D5B46E-FC78-4BBB-9D38-1E69345CD527}" srcOrd="4" destOrd="0" presId="urn:microsoft.com/office/officeart/2005/8/layout/chevron2"/>
+    <dgm:cxn modelId="{26750A05-A185-47B5-9EE8-2CFDBBF34AE1}" type="presParOf" srcId="{27D5B46E-FC78-4BBB-9D38-1E69345CD527}" destId="{57C5457B-9A9B-487F-894D-AF898F0EA4DA}" srcOrd="0" destOrd="0" presId="urn:microsoft.com/office/officeart/2005/8/layout/chevron2"/>
+    <dgm:cxn modelId="{A2606877-D61B-4FED-A3A4-BDD657FF236A}" type="presParOf" srcId="{27D5B46E-FC78-4BBB-9D38-1E69345CD527}" destId="{FFBC5902-1023-447E-A710-C941F28E4571}" srcOrd="1" destOrd="0" presId="urn:microsoft.com/office/officeart/2005/8/layout/chevron2"/>
+    <dgm:cxn modelId="{11398A76-1B5C-4766-A4A8-D44366CD376C}" type="presParOf" srcId="{8B900707-B738-46E2-83D5-E03321D1FBDE}" destId="{185A4D36-9EC5-433A-8E4E-09AF8AD5B484}" srcOrd="5" destOrd="0" presId="urn:microsoft.com/office/officeart/2005/8/layout/chevron2"/>
+    <dgm:cxn modelId="{DE67B608-782A-4B8A-A745-FA2612517B08}" type="presParOf" srcId="{8B900707-B738-46E2-83D5-E03321D1FBDE}" destId="{06F34673-9E38-411E-A400-E3E2B6DB0FBD}" srcOrd="6" destOrd="0" presId="urn:microsoft.com/office/officeart/2005/8/layout/chevron2"/>
+    <dgm:cxn modelId="{8729AF2D-710D-48C5-A026-55BF7067CB12}" type="presParOf" srcId="{06F34673-9E38-411E-A400-E3E2B6DB0FBD}" destId="{F1AD9AAC-48C9-4B44-9AC2-F3C901E22C6D}" srcOrd="0" destOrd="0" presId="urn:microsoft.com/office/officeart/2005/8/layout/chevron2"/>
+    <dgm:cxn modelId="{3DC01414-366A-452E-9707-D88328884A06}" type="presParOf" srcId="{06F34673-9E38-411E-A400-E3E2B6DB0FBD}" destId="{133DD3BB-9B1A-48E7-8C31-9C89806A1316}" srcOrd="1" destOrd="0" presId="urn:microsoft.com/office/officeart/2005/8/layout/chevron2"/>
   </dgm:cxnLst>
   <dgm:bg/>
   <dgm:whole/>
@@ -26111,7 +25722,7 @@
 </file>
 
 <file path=customXml/itemProps1.xml><?xml version="1.0" encoding="utf-8"?>
-<ds:datastoreItem xmlns:ds="http://schemas.openxmlformats.org/officeDocument/2006/customXml" ds:itemID="{2438809B-0D3F-4E3C-8D01-579B7BE69AE9}">
+<ds:datastoreItem xmlns:ds="http://schemas.openxmlformats.org/officeDocument/2006/customXml" ds:itemID="{40C89F70-D49A-483D-8391-06CC5493413C}">
   <ds:schemaRefs>
     <ds:schemaRef ds:uri="http://schemas.openxmlformats.org/officeDocument/2006/bibliography"/>
   </ds:schemaRefs>

</xml_diff>